<commit_message>
Inroduction - AV and its Taxonomy
</commit_message>
<xml_diff>
--- a/Reports/Introduction.docx
+++ b/Reports/Introduction.docx
@@ -435,6 +435,454 @@
         </w:rPr>
         <w:t xml:space="preserve"> driving</w:t>
       </w:r>
+      <w:r>
+        <w:rPr>
+          <w:rFonts w:ascii="Times New Roman" w:hAnsi="Times New Roman" w:cs="Times New Roman"/>
+          <w:sz w:val="24"/>
+          <w:szCs w:val="24"/>
+        </w:rPr>
+        <w:t xml:space="preserve">. </w:t>
+      </w:r>
+    </w:p>
+    <w:p>
+      <w:pPr>
+        <w:spacing w:line="360" w:lineRule="auto"/>
+        <w:jc w:val="both"/>
+        <w:rPr>
+          <w:rFonts w:ascii="Times New Roman" w:hAnsi="Times New Roman" w:cs="Times New Roman"/>
+          <w:sz w:val="24"/>
+          <w:szCs w:val="24"/>
+        </w:rPr>
+      </w:pPr>
+      <w:r>
+        <w:rPr>
+          <w:rFonts w:ascii="Times New Roman" w:hAnsi="Times New Roman" w:cs="Times New Roman"/>
+          <w:sz w:val="24"/>
+          <w:szCs w:val="24"/>
+        </w:rPr>
+        <w:t>Currently various leading carmakers like Mercedes Benz, BMW, Volvo had also launched their own commercial full/semi autonomus vehicle for public and improving their levels of automation as classified by SAE. For example, in 2022 Mercedes Benz had reached SAE level 3 automation with its S class and EQS models, which features advanced driving tech like automated lane keeping system. However, Tesla Motors had been the leader in this domain with better performance.</w:t>
+      </w:r>
+    </w:p>
+    <w:p>
+      <w:pPr>
+        <w:spacing w:line="360" w:lineRule="auto"/>
+        <w:jc w:val="both"/>
+        <w:rPr>
+          <w:rFonts w:ascii="Times New Roman" w:hAnsi="Times New Roman" w:cs="Times New Roman"/>
+          <w:sz w:val="24"/>
+          <w:szCs w:val="24"/>
+        </w:rPr>
+      </w:pPr>
+      <w:r>
+        <w:rPr>
+          <w:rFonts w:ascii="Times New Roman" w:hAnsi="Times New Roman" w:cs="Times New Roman"/>
+          <w:sz w:val="24"/>
+          <w:szCs w:val="24"/>
+        </w:rPr>
+        <w:t>The six level of automation in Autonomous vehicle classified by SAE</w:t>
+      </w:r>
+      <w:r>
+        <w:rPr>
+          <w:rFonts w:ascii="Times New Roman" w:hAnsi="Times New Roman" w:cs="Times New Roman"/>
+          <w:sz w:val="24"/>
+          <w:szCs w:val="24"/>
+        </w:rPr>
+        <w:t xml:space="preserve"> </w:t>
+      </w:r>
+      <w:r>
+        <w:rPr>
+          <w:rFonts w:ascii="Times New Roman" w:hAnsi="Times New Roman" w:cs="Times New Roman"/>
+          <w:sz w:val="24"/>
+          <w:szCs w:val="24"/>
+        </w:rPr>
+        <w:t>as J3016, Taxonomy and Definitions for Terms Related to On-Road Motor vehicle Automated Driving Systems</w:t>
+      </w:r>
+      <w:r>
+        <w:rPr>
+          <w:rFonts w:ascii="Times New Roman" w:hAnsi="Times New Roman" w:cs="Times New Roman"/>
+          <w:sz w:val="24"/>
+          <w:szCs w:val="24"/>
+        </w:rPr>
+        <w:t xml:space="preserve"> ranges from </w:t>
+      </w:r>
+      <w:r>
+        <w:rPr>
+          <w:rFonts w:ascii="Times New Roman" w:hAnsi="Times New Roman" w:cs="Times New Roman"/>
+          <w:sz w:val="24"/>
+          <w:szCs w:val="24"/>
+        </w:rPr>
+        <w:t xml:space="preserve">fully manual driving to fully automated. </w:t>
+      </w:r>
+    </w:p>
+    <w:p>
+      <w:pPr>
+        <w:spacing w:line="360" w:lineRule="auto"/>
+        <w:jc w:val="both"/>
+        <w:rPr>
+          <w:rFonts w:ascii="Times New Roman" w:hAnsi="Times New Roman" w:cs="Times New Roman"/>
+          <w:sz w:val="24"/>
+          <w:szCs w:val="24"/>
+        </w:rPr>
+      </w:pPr>
+      <w:r>
+        <w:rPr>
+          <w:rFonts w:ascii="Times New Roman" w:hAnsi="Times New Roman" w:cs="Times New Roman"/>
+          <w:sz w:val="24"/>
+          <w:szCs w:val="24"/>
+        </w:rPr>
+        <w:t>Level</w:t>
+      </w:r>
+      <w:proofErr w:type="gramStart"/>
+      <w:r>
+        <w:rPr>
+          <w:rFonts w:ascii="Times New Roman" w:hAnsi="Times New Roman" w:cs="Times New Roman"/>
+          <w:sz w:val="24"/>
+          <w:szCs w:val="24"/>
+        </w:rPr>
+        <w:t>0 :</w:t>
+      </w:r>
+      <w:proofErr w:type="gramEnd"/>
+      <w:r>
+        <w:rPr>
+          <w:rFonts w:ascii="Times New Roman" w:hAnsi="Times New Roman" w:cs="Times New Roman"/>
+          <w:sz w:val="24"/>
+          <w:szCs w:val="24"/>
+        </w:rPr>
+        <w:t xml:space="preserve"> No Driving automation : </w:t>
+      </w:r>
+    </w:p>
+    <w:p>
+      <w:pPr>
+        <w:spacing w:line="360" w:lineRule="auto"/>
+        <w:jc w:val="both"/>
+        <w:rPr>
+          <w:rFonts w:ascii="Times New Roman" w:hAnsi="Times New Roman" w:cs="Times New Roman"/>
+          <w:sz w:val="24"/>
+          <w:szCs w:val="24"/>
+        </w:rPr>
+      </w:pPr>
+      <w:r>
+        <w:rPr>
+          <w:rFonts w:ascii="Times New Roman" w:hAnsi="Times New Roman" w:cs="Times New Roman"/>
+          <w:sz w:val="24"/>
+          <w:szCs w:val="24"/>
+        </w:rPr>
+        <w:t>This Levels adopts no driving assistance system and the entire process of driving is controlled manually</w:t>
+      </w:r>
+    </w:p>
+    <w:p>
+      <w:pPr>
+        <w:spacing w:line="360" w:lineRule="auto"/>
+        <w:jc w:val="both"/>
+        <w:rPr>
+          <w:rFonts w:ascii="Times New Roman" w:hAnsi="Times New Roman" w:cs="Times New Roman"/>
+          <w:sz w:val="24"/>
+          <w:szCs w:val="24"/>
+        </w:rPr>
+      </w:pPr>
+      <w:r>
+        <w:rPr>
+          <w:rFonts w:ascii="Times New Roman" w:hAnsi="Times New Roman" w:cs="Times New Roman"/>
+          <w:sz w:val="24"/>
+          <w:szCs w:val="24"/>
+        </w:rPr>
+        <w:t>Level 1: Assisted</w:t>
+      </w:r>
+    </w:p>
+    <w:p>
+      <w:pPr>
+        <w:spacing w:line="360" w:lineRule="auto"/>
+        <w:jc w:val="both"/>
+        <w:rPr>
+          <w:rFonts w:ascii="Times New Roman" w:hAnsi="Times New Roman" w:cs="Times New Roman"/>
+          <w:sz w:val="24"/>
+          <w:szCs w:val="24"/>
+        </w:rPr>
+      </w:pPr>
+      <w:r>
+        <w:rPr>
+          <w:rFonts w:ascii="Times New Roman" w:hAnsi="Times New Roman" w:cs="Times New Roman"/>
+          <w:sz w:val="24"/>
+          <w:szCs w:val="24"/>
+        </w:rPr>
+        <w:t>Vehicles with a single automated system under driver’s monitor are categorized as Level 1</w:t>
+      </w:r>
+    </w:p>
+    <w:p>
+      <w:pPr>
+        <w:spacing w:line="360" w:lineRule="auto"/>
+        <w:jc w:val="both"/>
+        <w:rPr>
+          <w:rFonts w:ascii="Times New Roman" w:hAnsi="Times New Roman" w:cs="Times New Roman"/>
+          <w:sz w:val="24"/>
+          <w:szCs w:val="24"/>
+        </w:rPr>
+      </w:pPr>
+      <w:r>
+        <w:rPr>
+          <w:rFonts w:ascii="Times New Roman" w:hAnsi="Times New Roman" w:cs="Times New Roman"/>
+          <w:sz w:val="24"/>
+          <w:szCs w:val="24"/>
+        </w:rPr>
+        <w:t>Level</w:t>
+      </w:r>
+      <w:proofErr w:type="gramStart"/>
+      <w:r>
+        <w:rPr>
+          <w:rFonts w:ascii="Times New Roman" w:hAnsi="Times New Roman" w:cs="Times New Roman"/>
+          <w:sz w:val="24"/>
+          <w:szCs w:val="24"/>
+        </w:rPr>
+        <w:t>2 :</w:t>
+      </w:r>
+      <w:proofErr w:type="gramEnd"/>
+      <w:r>
+        <w:rPr>
+          <w:rFonts w:ascii="Times New Roman" w:hAnsi="Times New Roman" w:cs="Times New Roman"/>
+          <w:sz w:val="24"/>
+          <w:szCs w:val="24"/>
+        </w:rPr>
+        <w:t xml:space="preserve"> Partially automated</w:t>
+      </w:r>
+    </w:p>
+    <w:p>
+      <w:pPr>
+        <w:spacing w:line="360" w:lineRule="auto"/>
+        <w:jc w:val="both"/>
+        <w:rPr>
+          <w:rFonts w:ascii="Times New Roman" w:hAnsi="Times New Roman" w:cs="Times New Roman"/>
+          <w:sz w:val="24"/>
+          <w:szCs w:val="24"/>
+        </w:rPr>
+      </w:pPr>
+      <w:r>
+        <w:rPr>
+          <w:rFonts w:ascii="Times New Roman" w:hAnsi="Times New Roman" w:cs="Times New Roman"/>
+          <w:sz w:val="24"/>
+          <w:szCs w:val="24"/>
+        </w:rPr>
+        <w:t xml:space="preserve">Multiple automated systems like automated steering, braking works simultaneously under drivers </w:t>
+      </w:r>
+      <w:proofErr w:type="spellStart"/>
+      <w:r>
+        <w:rPr>
+          <w:rFonts w:ascii="Times New Roman" w:hAnsi="Times New Roman" w:cs="Times New Roman"/>
+          <w:sz w:val="24"/>
+          <w:szCs w:val="24"/>
+        </w:rPr>
+        <w:t>attentation</w:t>
+      </w:r>
+      <w:proofErr w:type="spellEnd"/>
+      <w:r>
+        <w:rPr>
+          <w:rFonts w:ascii="Times New Roman" w:hAnsi="Times New Roman" w:cs="Times New Roman"/>
+          <w:sz w:val="24"/>
+          <w:szCs w:val="24"/>
+        </w:rPr>
+        <w:t>, where the driver should be ready to take the control at any time</w:t>
+      </w:r>
+    </w:p>
+    <w:p>
+      <w:pPr>
+        <w:spacing w:line="360" w:lineRule="auto"/>
+        <w:jc w:val="both"/>
+        <w:rPr>
+          <w:rFonts w:ascii="Times New Roman" w:hAnsi="Times New Roman" w:cs="Times New Roman"/>
+          <w:sz w:val="24"/>
+          <w:szCs w:val="24"/>
+        </w:rPr>
+      </w:pPr>
+      <w:r>
+        <w:rPr>
+          <w:rFonts w:ascii="Times New Roman" w:hAnsi="Times New Roman" w:cs="Times New Roman"/>
+          <w:sz w:val="24"/>
+          <w:szCs w:val="24"/>
+        </w:rPr>
+        <w:t>Level3</w:t>
+      </w:r>
+      <w:r>
+        <w:rPr>
+          <w:rFonts w:ascii="Times New Roman" w:hAnsi="Times New Roman" w:cs="Times New Roman"/>
+          <w:sz w:val="24"/>
+          <w:szCs w:val="24"/>
+        </w:rPr>
+        <w:t>: conditional driving automation</w:t>
+      </w:r>
+    </w:p>
+    <w:p>
+      <w:pPr>
+        <w:spacing w:line="360" w:lineRule="auto"/>
+        <w:jc w:val="both"/>
+        <w:rPr>
+          <w:rFonts w:ascii="Times New Roman" w:hAnsi="Times New Roman" w:cs="Times New Roman"/>
+          <w:sz w:val="24"/>
+          <w:szCs w:val="24"/>
+        </w:rPr>
+      </w:pPr>
+      <w:r>
+        <w:rPr>
+          <w:rFonts w:ascii="Times New Roman" w:hAnsi="Times New Roman" w:cs="Times New Roman"/>
+          <w:sz w:val="24"/>
+          <w:szCs w:val="24"/>
+        </w:rPr>
+        <w:t xml:space="preserve">This level encapsules a system with intelligent algorithm that can take decisions such as overtaking navigation. However, the human </w:t>
+      </w:r>
+      <w:proofErr w:type="spellStart"/>
+      <w:r>
+        <w:rPr>
+          <w:rFonts w:ascii="Times New Roman" w:hAnsi="Times New Roman" w:cs="Times New Roman"/>
+          <w:sz w:val="24"/>
+          <w:szCs w:val="24"/>
+        </w:rPr>
+        <w:t>attentation</w:t>
+      </w:r>
+      <w:proofErr w:type="spellEnd"/>
+      <w:r>
+        <w:rPr>
+          <w:rFonts w:ascii="Times New Roman" w:hAnsi="Times New Roman" w:cs="Times New Roman"/>
+          <w:sz w:val="24"/>
+          <w:szCs w:val="24"/>
+        </w:rPr>
+        <w:t xml:space="preserve"> is required  </w:t>
+      </w:r>
+    </w:p>
+    <w:p>
+      <w:pPr>
+        <w:spacing w:line="360" w:lineRule="auto"/>
+        <w:jc w:val="both"/>
+        <w:rPr>
+          <w:rFonts w:ascii="Times New Roman" w:hAnsi="Times New Roman" w:cs="Times New Roman"/>
+          <w:sz w:val="24"/>
+          <w:szCs w:val="24"/>
+        </w:rPr>
+      </w:pPr>
+      <w:r>
+        <w:rPr>
+          <w:rFonts w:ascii="Times New Roman" w:hAnsi="Times New Roman" w:cs="Times New Roman"/>
+          <w:sz w:val="24"/>
+          <w:szCs w:val="24"/>
+        </w:rPr>
+        <w:t>Level4: Highly automated</w:t>
+      </w:r>
+    </w:p>
+    <w:p>
+      <w:pPr>
+        <w:spacing w:line="360" w:lineRule="auto"/>
+        <w:jc w:val="both"/>
+        <w:rPr>
+          <w:rFonts w:ascii="Times New Roman" w:hAnsi="Times New Roman" w:cs="Times New Roman"/>
+          <w:sz w:val="24"/>
+          <w:szCs w:val="24"/>
+        </w:rPr>
+      </w:pPr>
+      <w:r>
+        <w:rPr>
+          <w:rFonts w:ascii="Times New Roman" w:hAnsi="Times New Roman" w:cs="Times New Roman"/>
+          <w:sz w:val="24"/>
+          <w:szCs w:val="24"/>
+        </w:rPr>
+        <w:lastRenderedPageBreak/>
+        <w:t xml:space="preserve">At this level, the vehicle can could take optimistic decision in case of a failure, which further reduces the human interaction, but still </w:t>
+      </w:r>
+      <w:proofErr w:type="spellStart"/>
+      <w:r>
+        <w:rPr>
+          <w:rFonts w:ascii="Times New Roman" w:hAnsi="Times New Roman" w:cs="Times New Roman"/>
+          <w:sz w:val="24"/>
+          <w:szCs w:val="24"/>
+        </w:rPr>
+        <w:t>attentation</w:t>
+      </w:r>
+      <w:proofErr w:type="spellEnd"/>
+      <w:r>
+        <w:rPr>
+          <w:rFonts w:ascii="Times New Roman" w:hAnsi="Times New Roman" w:cs="Times New Roman"/>
+          <w:sz w:val="24"/>
+          <w:szCs w:val="24"/>
+        </w:rPr>
+        <w:t xml:space="preserve"> is needed, which could mostly be used in a confined area/region</w:t>
+      </w:r>
+    </w:p>
+    <w:p>
+      <w:pPr>
+        <w:spacing w:line="360" w:lineRule="auto"/>
+        <w:jc w:val="both"/>
+        <w:rPr>
+          <w:rFonts w:ascii="Times New Roman" w:hAnsi="Times New Roman" w:cs="Times New Roman"/>
+          <w:sz w:val="24"/>
+          <w:szCs w:val="24"/>
+        </w:rPr>
+      </w:pPr>
+      <w:r>
+        <w:rPr>
+          <w:rFonts w:ascii="Times New Roman" w:hAnsi="Times New Roman" w:cs="Times New Roman"/>
+          <w:sz w:val="24"/>
+          <w:szCs w:val="24"/>
+        </w:rPr>
+        <w:t>Level5: Full driving automation</w:t>
+      </w:r>
+    </w:p>
+    <w:p>
+      <w:pPr>
+        <w:spacing w:line="360" w:lineRule="auto"/>
+        <w:jc w:val="both"/>
+        <w:rPr>
+          <w:rFonts w:ascii="Times New Roman" w:hAnsi="Times New Roman" w:cs="Times New Roman"/>
+          <w:sz w:val="24"/>
+          <w:szCs w:val="24"/>
+        </w:rPr>
+      </w:pPr>
+      <w:r>
+        <w:rPr>
+          <w:rFonts w:ascii="Times New Roman" w:hAnsi="Times New Roman" w:cs="Times New Roman"/>
+          <w:sz w:val="24"/>
+          <w:szCs w:val="24"/>
+        </w:rPr>
+        <w:t>At this level the vehicle can perform all driving task</w:t>
+      </w:r>
+      <w:r>
+        <w:rPr>
+          <w:rFonts w:ascii="Times New Roman" w:hAnsi="Times New Roman" w:cs="Times New Roman"/>
+          <w:sz w:val="24"/>
+          <w:szCs w:val="24"/>
+        </w:rPr>
+        <w:t xml:space="preserve"> than an experienced driver does</w:t>
+      </w:r>
+      <w:r>
+        <w:rPr>
+          <w:rFonts w:ascii="Times New Roman" w:hAnsi="Times New Roman" w:cs="Times New Roman"/>
+          <w:sz w:val="24"/>
+          <w:szCs w:val="24"/>
+        </w:rPr>
+        <w:t xml:space="preserve"> without the human interaction</w:t>
+      </w:r>
+      <w:r>
+        <w:rPr>
+          <w:rFonts w:ascii="Times New Roman" w:hAnsi="Times New Roman" w:cs="Times New Roman"/>
+          <w:sz w:val="24"/>
+          <w:szCs w:val="24"/>
+        </w:rPr>
+        <w:t>.</w:t>
+      </w:r>
+      <w:r>
+        <w:rPr>
+          <w:rFonts w:ascii="Times New Roman" w:hAnsi="Times New Roman" w:cs="Times New Roman"/>
+          <w:sz w:val="24"/>
+          <w:szCs w:val="24"/>
+        </w:rPr>
+        <w:t xml:space="preserve"> </w:t>
+      </w:r>
+    </w:p>
+    <w:p>
+      <w:pPr>
+        <w:spacing w:line="360" w:lineRule="auto"/>
+        <w:jc w:val="both"/>
+        <w:rPr>
+          <w:rFonts w:ascii="Times New Roman" w:hAnsi="Times New Roman" w:cs="Times New Roman"/>
+          <w:sz w:val="24"/>
+          <w:szCs w:val="24"/>
+        </w:rPr>
+      </w:pPr>
     </w:p>
     <w:p>
       <w:pPr>
@@ -814,28 +1262,6 @@
           <w:szCs w:val="24"/>
         </w:rPr>
       </w:pPr>
-    </w:p>
-    <w:p>
-      <w:pPr>
-        <w:spacing w:line="360" w:lineRule="auto"/>
-        <w:jc w:val="both"/>
-        <w:rPr>
-          <w:rFonts w:ascii="Times New Roman" w:hAnsi="Times New Roman" w:cs="Times New Roman"/>
-          <w:sz w:val="24"/>
-          <w:szCs w:val="24"/>
-        </w:rPr>
-      </w:pPr>
-    </w:p>
-    <w:p>
-      <w:pPr>
-        <w:spacing w:line="360" w:lineRule="auto"/>
-        <w:jc w:val="both"/>
-        <w:rPr>
-          <w:rFonts w:ascii="Times New Roman" w:hAnsi="Times New Roman" w:cs="Times New Roman"/>
-          <w:sz w:val="24"/>
-          <w:szCs w:val="24"/>
-        </w:rPr>
-      </w:pPr>
       <w:r>
         <w:rPr>
           <w:rFonts w:ascii="Times New Roman" w:hAnsi="Times New Roman" w:cs="Times New Roman"/>
@@ -881,18 +1307,16 @@
           <w:sz w:val="24"/>
           <w:szCs w:val="24"/>
         </w:rPr>
-        <w:t xml:space="preserve">Transportation has played </w:t>
-      </w:r>
-      <w:proofErr w:type="gramStart"/>
-      <w:r>
-        <w:rPr>
-          <w:rFonts w:ascii="Times New Roman" w:hAnsi="Times New Roman" w:cs="Times New Roman"/>
-          <w:sz w:val="24"/>
-          <w:szCs w:val="24"/>
-        </w:rPr>
-        <w:t>a</w:t>
-      </w:r>
-      <w:proofErr w:type="gramEnd"/>
+        <w:t>Transportation has played a</w:t>
+      </w:r>
+      <w:r>
+        <w:rPr>
+          <w:rFonts w:ascii="Times New Roman" w:hAnsi="Times New Roman" w:cs="Times New Roman"/>
+          <w:sz w:val="24"/>
+          <w:szCs w:val="24"/>
+        </w:rPr>
+        <w:t>n</w:t>
+      </w:r>
       <w:r>
         <w:rPr>
           <w:rFonts w:ascii="Times New Roman" w:hAnsi="Times New Roman" w:cs="Times New Roman"/>
@@ -915,7 +1339,23 @@
           <w:sz w:val="24"/>
           <w:szCs w:val="24"/>
         </w:rPr>
-        <w:t xml:space="preserve"> role in human history, evolving from the invention of the rotary wheel to the modern </w:t>
+        <w:t xml:space="preserve"> role in</w:t>
+      </w:r>
+      <w:r>
+        <w:rPr>
+          <w:rFonts w:ascii="Times New Roman" w:hAnsi="Times New Roman" w:cs="Times New Roman"/>
+          <w:sz w:val="24"/>
+          <w:szCs w:val="24"/>
+        </w:rPr>
+        <w:t xml:space="preserve"> the</w:t>
+      </w:r>
+      <w:r>
+        <w:rPr>
+          <w:rFonts w:ascii="Times New Roman" w:hAnsi="Times New Roman" w:cs="Times New Roman"/>
+          <w:sz w:val="24"/>
+          <w:szCs w:val="24"/>
+        </w:rPr>
+        <w:t xml:space="preserve"> human history, evolving from the invention of the rotary wheel to the modern </w:t>
       </w:r>
       <w:r>
         <w:rPr>
@@ -1038,6 +1478,62 @@
           <w:sz w:val="24"/>
           <w:szCs w:val="24"/>
         </w:rPr>
+        <w:t>-controlled</w:t>
+      </w:r>
+      <w:r>
+        <w:rPr>
+          <w:rFonts w:ascii="Times New Roman" w:hAnsi="Times New Roman" w:cs="Times New Roman"/>
+          <w:sz w:val="24"/>
+          <w:szCs w:val="24"/>
+        </w:rPr>
+        <w:t xml:space="preserve"> machines</w:t>
+      </w:r>
+      <w:r>
+        <w:rPr>
+          <w:rFonts w:ascii="Times New Roman" w:hAnsi="Times New Roman" w:cs="Times New Roman"/>
+          <w:sz w:val="24"/>
+          <w:szCs w:val="24"/>
+        </w:rPr>
+        <w:t xml:space="preserve"> are developed which </w:t>
+      </w:r>
+      <w:r>
+        <w:rPr>
+          <w:rFonts w:ascii="Times New Roman" w:hAnsi="Times New Roman" w:cs="Times New Roman"/>
+          <w:sz w:val="24"/>
+          <w:szCs w:val="24"/>
+        </w:rPr>
+        <w:t>reduc</w:t>
+      </w:r>
+      <w:r>
+        <w:rPr>
+          <w:rFonts w:ascii="Times New Roman" w:hAnsi="Times New Roman" w:cs="Times New Roman"/>
+          <w:sz w:val="24"/>
+          <w:szCs w:val="24"/>
+        </w:rPr>
+        <w:t>es the</w:t>
+      </w:r>
+      <w:r>
+        <w:rPr>
+          <w:rFonts w:ascii="Times New Roman" w:hAnsi="Times New Roman" w:cs="Times New Roman"/>
+          <w:sz w:val="24"/>
+          <w:szCs w:val="24"/>
+        </w:rPr>
+        <w:t xml:space="preserve"> manual errors and enhancing performance. The automotive industry</w:t>
+      </w:r>
+      <w:r>
+        <w:rPr>
+          <w:rFonts w:ascii="Times New Roman" w:hAnsi="Times New Roman" w:cs="Times New Roman"/>
+          <w:sz w:val="24"/>
+          <w:szCs w:val="24"/>
+        </w:rPr>
+        <w:t xml:space="preserve"> is also</w:t>
+      </w:r>
+      <w:r>
+        <w:rPr>
+          <w:rFonts w:ascii="Times New Roman" w:hAnsi="Times New Roman" w:cs="Times New Roman"/>
+          <w:sz w:val="24"/>
+          <w:szCs w:val="24"/>
+        </w:rPr>
         <w:t xml:space="preserve"> </w:t>
       </w:r>
       <w:r>
@@ -1046,23 +1542,71 @@
           <w:sz w:val="24"/>
           <w:szCs w:val="24"/>
         </w:rPr>
-        <w:t>controlled</w:t>
-      </w:r>
-      <w:r>
-        <w:rPr>
-          <w:rFonts w:ascii="Times New Roman" w:hAnsi="Times New Roman" w:cs="Times New Roman"/>
-          <w:sz w:val="24"/>
-          <w:szCs w:val="24"/>
-        </w:rPr>
-        <w:t xml:space="preserve"> machines, reducing manual errors and enhancing performance. The automotive industry</w:t>
-      </w:r>
-      <w:r>
-        <w:rPr>
-          <w:rFonts w:ascii="Times New Roman" w:hAnsi="Times New Roman" w:cs="Times New Roman"/>
-          <w:sz w:val="24"/>
-          <w:szCs w:val="24"/>
-        </w:rPr>
-        <w:t xml:space="preserve"> is also</w:t>
+        <w:t>undergone</w:t>
+      </w:r>
+      <w:r>
+        <w:rPr>
+          <w:rFonts w:ascii="Times New Roman" w:hAnsi="Times New Roman" w:cs="Times New Roman"/>
+          <w:sz w:val="24"/>
+          <w:szCs w:val="24"/>
+        </w:rPr>
+        <w:t xml:space="preserve"> this transformation with </w:t>
+      </w:r>
+      <w:r>
+        <w:rPr>
+          <w:rFonts w:ascii="Times New Roman" w:hAnsi="Times New Roman" w:cs="Times New Roman"/>
+          <w:sz w:val="24"/>
+          <w:szCs w:val="24"/>
+        </w:rPr>
+        <w:t xml:space="preserve">various intelligent </w:t>
+      </w:r>
+      <w:r>
+        <w:rPr>
+          <w:rFonts w:ascii="Times New Roman" w:hAnsi="Times New Roman" w:cs="Times New Roman"/>
+          <w:sz w:val="24"/>
+          <w:szCs w:val="24"/>
+        </w:rPr>
+        <w:t xml:space="preserve">driver assistance systems like Advanced Driver Assistance Systems </w:t>
+      </w:r>
+      <w:r>
+        <w:rPr>
+          <w:rFonts w:ascii="Times New Roman" w:hAnsi="Times New Roman" w:cs="Times New Roman"/>
+          <w:sz w:val="24"/>
+          <w:szCs w:val="24"/>
+        </w:rPr>
+        <w:t>(</w:t>
+      </w:r>
+      <w:r>
+        <w:rPr>
+          <w:rFonts w:ascii="Times New Roman" w:hAnsi="Times New Roman" w:cs="Times New Roman"/>
+          <w:sz w:val="24"/>
+          <w:szCs w:val="24"/>
+        </w:rPr>
+        <w:t>ADAS</w:t>
+      </w:r>
+      <w:r>
+        <w:rPr>
+          <w:rFonts w:ascii="Times New Roman" w:hAnsi="Times New Roman" w:cs="Times New Roman"/>
+          <w:sz w:val="24"/>
+          <w:szCs w:val="24"/>
+        </w:rPr>
+        <w:t>)</w:t>
+      </w:r>
+      <w:r>
+        <w:rPr>
+          <w:rFonts w:ascii="Times New Roman" w:hAnsi="Times New Roman" w:cs="Times New Roman"/>
+          <w:sz w:val="24"/>
+          <w:szCs w:val="24"/>
+        </w:rPr>
+        <w:t xml:space="preserve"> which </w:t>
+      </w:r>
+      <w:r>
+        <w:rPr>
+          <w:rFonts w:ascii="Times New Roman" w:hAnsi="Times New Roman" w:cs="Times New Roman"/>
+          <w:sz w:val="24"/>
+          <w:szCs w:val="24"/>
+        </w:rPr>
+        <w:t>not only reducing human effort in driving but also ensuring safety. Engineers and scientists globally are working to enhance the capabilities of intelligent systems, aiming for complete autonomous driving, eliminating the need for human guidance.</w:t>
       </w:r>
       <w:r>
         <w:rPr>
@@ -1072,53 +1616,80 @@
         </w:rPr>
         <w:t xml:space="preserve"> </w:t>
       </w:r>
-      <w:r>
-        <w:rPr>
-          <w:rFonts w:ascii="Times New Roman" w:hAnsi="Times New Roman" w:cs="Times New Roman"/>
-          <w:sz w:val="24"/>
-          <w:szCs w:val="24"/>
-        </w:rPr>
-        <w:t>undergone</w:t>
-      </w:r>
-      <w:r>
-        <w:rPr>
-          <w:rFonts w:ascii="Times New Roman" w:hAnsi="Times New Roman" w:cs="Times New Roman"/>
-          <w:sz w:val="24"/>
-          <w:szCs w:val="24"/>
-        </w:rPr>
-        <w:t xml:space="preserve"> this transformation with driver assistance systems like Advanced Driver Assistance Systems </w:t>
-      </w:r>
-      <w:r>
-        <w:rPr>
-          <w:rFonts w:ascii="Times New Roman" w:hAnsi="Times New Roman" w:cs="Times New Roman"/>
-          <w:sz w:val="24"/>
-          <w:szCs w:val="24"/>
-        </w:rPr>
-        <w:t>(</w:t>
-      </w:r>
-      <w:r>
-        <w:rPr>
-          <w:rFonts w:ascii="Times New Roman" w:hAnsi="Times New Roman" w:cs="Times New Roman"/>
-          <w:sz w:val="24"/>
-          <w:szCs w:val="24"/>
-        </w:rPr>
-        <w:t>ADAS</w:t>
-      </w:r>
-      <w:r>
-        <w:rPr>
-          <w:rFonts w:ascii="Times New Roman" w:hAnsi="Times New Roman" w:cs="Times New Roman"/>
-          <w:sz w:val="24"/>
-          <w:szCs w:val="24"/>
-        </w:rPr>
-        <w:t>)</w:t>
-      </w:r>
-      <w:r>
-        <w:rPr>
-          <w:rFonts w:ascii="Times New Roman" w:hAnsi="Times New Roman" w:cs="Times New Roman"/>
-          <w:sz w:val="24"/>
-          <w:szCs w:val="24"/>
-        </w:rPr>
-        <w:t>, not only reducing human effort in driving but also ensuring safety. Engineers and scientists globally are working to enhance the capabilities of intelligent systems, aiming for complete autonomous driving, eliminating the need for human guidance.</w:t>
+    </w:p>
+    <w:p>
+      <w:pPr>
+        <w:spacing w:line="360" w:lineRule="auto"/>
+        <w:jc w:val="both"/>
+        <w:rPr>
+          <w:rFonts w:ascii="Times New Roman" w:hAnsi="Times New Roman" w:cs="Times New Roman"/>
+          <w:sz w:val="24"/>
+          <w:szCs w:val="24"/>
+        </w:rPr>
+      </w:pPr>
+      <w:r>
+        <w:rPr>
+          <w:rFonts w:ascii="Times New Roman" w:hAnsi="Times New Roman" w:cs="Times New Roman"/>
+          <w:sz w:val="24"/>
+          <w:szCs w:val="24"/>
+        </w:rPr>
+        <w:t>The concept of autonomous driving dates back to 1926, with the development of a radio-controlled car in New York City. In 1960</w:t>
+      </w:r>
+      <w:r>
+        <w:rPr>
+          <w:rFonts w:ascii="Times New Roman" w:hAnsi="Times New Roman" w:cs="Times New Roman"/>
+          <w:sz w:val="24"/>
+          <w:szCs w:val="24"/>
+        </w:rPr>
+        <w:t>s</w:t>
+      </w:r>
+      <w:r>
+        <w:rPr>
+          <w:rFonts w:ascii="Times New Roman" w:hAnsi="Times New Roman" w:cs="Times New Roman"/>
+          <w:sz w:val="24"/>
+          <w:szCs w:val="24"/>
+        </w:rPr>
+        <w:t xml:space="preserve">, the Transport and Road Research Laboratory in the United Kingdom laid magnetic cables beneath the road, serving as a path detection tool for </w:t>
+      </w:r>
+      <w:r>
+        <w:rPr>
+          <w:rFonts w:ascii="Times New Roman" w:hAnsi="Times New Roman" w:cs="Times New Roman"/>
+          <w:sz w:val="24"/>
+          <w:szCs w:val="24"/>
+        </w:rPr>
+        <w:t xml:space="preserve">self-driving </w:t>
+      </w:r>
+      <w:r>
+        <w:rPr>
+          <w:rFonts w:ascii="Times New Roman" w:hAnsi="Times New Roman" w:cs="Times New Roman"/>
+          <w:sz w:val="24"/>
+          <w:szCs w:val="24"/>
+        </w:rPr>
+        <w:t>cars</w:t>
+      </w:r>
+      <w:r>
+        <w:rPr>
+          <w:rFonts w:ascii="Times New Roman" w:hAnsi="Times New Roman" w:cs="Times New Roman"/>
+          <w:sz w:val="24"/>
+          <w:szCs w:val="24"/>
+        </w:rPr>
+        <w:t xml:space="preserve"> and tested its performance</w:t>
+      </w:r>
+      <w:r>
+        <w:rPr>
+          <w:rFonts w:ascii="Times New Roman" w:hAnsi="Times New Roman" w:cs="Times New Roman"/>
+          <w:sz w:val="24"/>
+          <w:szCs w:val="24"/>
+        </w:rPr>
+        <w:t>.</w:t>
+      </w:r>
+      <w:r>
+        <w:rPr>
+          <w:rFonts w:ascii="Times New Roman" w:hAnsi="Times New Roman" w:cs="Times New Roman"/>
+          <w:sz w:val="24"/>
+          <w:szCs w:val="24"/>
+        </w:rPr>
+        <w:t xml:space="preserve"> Later,</w:t>
       </w:r>
       <w:r>
         <w:rPr>
@@ -1128,48 +1699,61 @@
         </w:rPr>
         <w:t xml:space="preserve"> </w:t>
       </w:r>
-    </w:p>
-    <w:p>
-      <w:pPr>
-        <w:spacing w:line="360" w:lineRule="auto"/>
-        <w:jc w:val="both"/>
-        <w:rPr>
-          <w:rFonts w:ascii="Times New Roman" w:hAnsi="Times New Roman" w:cs="Times New Roman"/>
-          <w:sz w:val="24"/>
-          <w:szCs w:val="24"/>
-        </w:rPr>
-      </w:pPr>
-      <w:r>
-        <w:rPr>
-          <w:rFonts w:ascii="Times New Roman" w:hAnsi="Times New Roman" w:cs="Times New Roman"/>
-          <w:sz w:val="24"/>
-          <w:szCs w:val="24"/>
-        </w:rPr>
-        <w:t xml:space="preserve">The concept of autonomous driving dates back to 1926, with the development of a radio-controlled car in New York City. In 1960, the Transport and Road Research Laboratory in the United Kingdom laid magnetic cables beneath the road, serving as a path detection tool for </w:t>
-      </w:r>
-      <w:r>
-        <w:rPr>
-          <w:rFonts w:ascii="Times New Roman" w:hAnsi="Times New Roman" w:cs="Times New Roman"/>
-          <w:sz w:val="24"/>
-          <w:szCs w:val="24"/>
-        </w:rPr>
-        <w:t xml:space="preserve">self-driving </w:t>
-      </w:r>
-      <w:r>
-        <w:rPr>
-          <w:rFonts w:ascii="Times New Roman" w:hAnsi="Times New Roman" w:cs="Times New Roman"/>
-          <w:sz w:val="24"/>
-          <w:szCs w:val="24"/>
-        </w:rPr>
-        <w:t>cars</w:t>
-      </w:r>
-      <w:r>
-        <w:rPr>
-          <w:rFonts w:ascii="Times New Roman" w:hAnsi="Times New Roman" w:cs="Times New Roman"/>
-          <w:sz w:val="24"/>
-          <w:szCs w:val="24"/>
-        </w:rPr>
-        <w:t xml:space="preserve"> and tested its performance</w:t>
+      <w:r>
+        <w:rPr>
+          <w:rFonts w:ascii="Times New Roman" w:hAnsi="Times New Roman" w:cs="Times New Roman"/>
+          <w:sz w:val="24"/>
+          <w:szCs w:val="24"/>
+        </w:rPr>
+        <w:t xml:space="preserve">in 1995 </w:t>
+      </w:r>
+      <w:r>
+        <w:rPr>
+          <w:rFonts w:ascii="Times New Roman" w:hAnsi="Times New Roman" w:cs="Times New Roman"/>
+          <w:sz w:val="24"/>
+          <w:szCs w:val="24"/>
+        </w:rPr>
+        <w:t>Mercedes</w:t>
+      </w:r>
+      <w:r>
+        <w:rPr>
+          <w:rFonts w:ascii="Times New Roman" w:hAnsi="Times New Roman" w:cs="Times New Roman"/>
+          <w:sz w:val="24"/>
+          <w:szCs w:val="24"/>
+        </w:rPr>
+        <w:t xml:space="preserve"> Benz</w:t>
+      </w:r>
+      <w:r>
+        <w:rPr>
+          <w:rFonts w:ascii="Times New Roman" w:hAnsi="Times New Roman" w:cs="Times New Roman"/>
+          <w:sz w:val="24"/>
+          <w:szCs w:val="24"/>
+        </w:rPr>
+        <w:t xml:space="preserve"> achieved a significant milestone with the</w:t>
+      </w:r>
+      <w:r>
+        <w:rPr>
+          <w:rFonts w:ascii="Times New Roman" w:hAnsi="Times New Roman" w:cs="Times New Roman"/>
+          <w:sz w:val="24"/>
+          <w:szCs w:val="24"/>
+        </w:rPr>
+        <w:t xml:space="preserve"> development of</w:t>
+      </w:r>
+      <w:r>
+        <w:rPr>
+          <w:rFonts w:ascii="Times New Roman" w:hAnsi="Times New Roman" w:cs="Times New Roman"/>
+          <w:sz w:val="24"/>
+          <w:szCs w:val="24"/>
+        </w:rPr>
+        <w:t xml:space="preserve"> first self-sufficient autonomous vehicle, a retrofitted Mercedes S class equipped with efficient cameras and exclusive processors for parallel computing. This vehicle reached a maximum speed of 175 kmph, covering 1500 kms from Munich, Germany, to Copenhagen, Denmark, performing various manoeuvres in traffic</w:t>
+      </w:r>
+      <w:r>
+        <w:rPr>
+          <w:rFonts w:ascii="Times New Roman" w:hAnsi="Times New Roman" w:cs="Times New Roman"/>
+          <w:sz w:val="24"/>
+          <w:szCs w:val="24"/>
+        </w:rPr>
+        <w:t xml:space="preserve"> without human assistance</w:t>
       </w:r>
       <w:r>
         <w:rPr>
@@ -1185,14 +1769,6 @@
           <w:sz w:val="24"/>
           <w:szCs w:val="24"/>
         </w:rPr>
-        <w:t xml:space="preserve"> Later,</w:t>
-      </w:r>
-      <w:r>
-        <w:rPr>
-          <w:rFonts w:ascii="Times New Roman" w:hAnsi="Times New Roman" w:cs="Times New Roman"/>
-          <w:sz w:val="24"/>
-          <w:szCs w:val="24"/>
-        </w:rPr>
         <w:t xml:space="preserve"> </w:t>
       </w:r>
       <w:r>
@@ -1201,55 +1777,251 @@
           <w:sz w:val="24"/>
           <w:szCs w:val="24"/>
         </w:rPr>
-        <w:t xml:space="preserve">in 1995 </w:t>
-      </w:r>
-      <w:r>
-        <w:rPr>
-          <w:rFonts w:ascii="Times New Roman" w:hAnsi="Times New Roman" w:cs="Times New Roman"/>
-          <w:sz w:val="24"/>
-          <w:szCs w:val="24"/>
-        </w:rPr>
-        <w:t>Mercedes</w:t>
-      </w:r>
-      <w:r>
-        <w:rPr>
-          <w:rFonts w:ascii="Times New Roman" w:hAnsi="Times New Roman" w:cs="Times New Roman"/>
-          <w:sz w:val="24"/>
-          <w:szCs w:val="24"/>
-        </w:rPr>
-        <w:t xml:space="preserve"> Benz</w:t>
-      </w:r>
-      <w:r>
-        <w:rPr>
-          <w:rFonts w:ascii="Times New Roman" w:hAnsi="Times New Roman" w:cs="Times New Roman"/>
-          <w:sz w:val="24"/>
-          <w:szCs w:val="24"/>
-        </w:rPr>
-        <w:t xml:space="preserve"> achieved a significant milestone with the first self-sufficient autonomous vehicle, a retrofitted Mercedes S class equipped with efficient cameras and exclusive processors for parallel computing. This vehicle reached a maximum speed of 175 kmph, covering 1500 kms from Munich, Germany, to Copenhagen, Denmark, performing various </w:t>
-      </w:r>
-      <w:r>
-        <w:rPr>
-          <w:rFonts w:ascii="Times New Roman" w:hAnsi="Times New Roman" w:cs="Times New Roman"/>
-          <w:sz w:val="24"/>
-          <w:szCs w:val="24"/>
-        </w:rPr>
-        <w:t>manoeuvres</w:t>
-      </w:r>
-      <w:r>
-        <w:rPr>
-          <w:rFonts w:ascii="Times New Roman" w:hAnsi="Times New Roman" w:cs="Times New Roman"/>
-          <w:sz w:val="24"/>
-          <w:szCs w:val="24"/>
-        </w:rPr>
-        <w:t xml:space="preserve"> in traffic</w:t>
-      </w:r>
-      <w:r>
-        <w:rPr>
-          <w:rFonts w:ascii="Times New Roman" w:hAnsi="Times New Roman" w:cs="Times New Roman"/>
-          <w:sz w:val="24"/>
-          <w:szCs w:val="24"/>
-        </w:rPr>
-        <w:t xml:space="preserve"> without human assistance</w:t>
+        <w:t>In the late 20</w:t>
+      </w:r>
+      <w:r>
+        <w:rPr>
+          <w:rFonts w:ascii="Times New Roman" w:hAnsi="Times New Roman" w:cs="Times New Roman"/>
+          <w:sz w:val="24"/>
+          <w:szCs w:val="24"/>
+        </w:rPr>
+        <w:t>0</w:t>
+      </w:r>
+      <w:r>
+        <w:rPr>
+          <w:rFonts w:ascii="Times New Roman" w:hAnsi="Times New Roman" w:cs="Times New Roman"/>
+          <w:sz w:val="24"/>
+          <w:szCs w:val="24"/>
+        </w:rPr>
+        <w:t xml:space="preserve">0s, carmakers like Toyota and Volvo, along with tech companies such as Google and Waymo, developed their prototypes of Autonomous Vehicles (AVs). </w:t>
+      </w:r>
+    </w:p>
+    <w:p>
+      <w:pPr>
+        <w:spacing w:line="360" w:lineRule="auto"/>
+        <w:jc w:val="both"/>
+        <w:rPr>
+          <w:rFonts w:ascii="Times New Roman" w:hAnsi="Times New Roman" w:cs="Times New Roman"/>
+          <w:sz w:val="24"/>
+          <w:szCs w:val="24"/>
+        </w:rPr>
+      </w:pPr>
+      <w:r>
+        <w:rPr>
+          <w:rFonts w:ascii="Times New Roman" w:hAnsi="Times New Roman" w:cs="Times New Roman"/>
+          <w:sz w:val="24"/>
+          <w:szCs w:val="24"/>
+        </w:rPr>
+        <w:t xml:space="preserve">The parallel advancements in </w:t>
+      </w:r>
+      <w:r>
+        <w:rPr>
+          <w:rFonts w:ascii="Times New Roman" w:hAnsi="Times New Roman" w:cs="Times New Roman"/>
+          <w:sz w:val="24"/>
+          <w:szCs w:val="24"/>
+        </w:rPr>
+        <w:t xml:space="preserve">the field of </w:t>
+      </w:r>
+      <w:r>
+        <w:rPr>
+          <w:rFonts w:ascii="Times New Roman" w:hAnsi="Times New Roman" w:cs="Times New Roman"/>
+          <w:sz w:val="24"/>
+          <w:szCs w:val="24"/>
+        </w:rPr>
+        <w:t>Artificial Intelligence and</w:t>
+      </w:r>
+      <w:r>
+        <w:rPr>
+          <w:rFonts w:ascii="Times New Roman" w:hAnsi="Times New Roman" w:cs="Times New Roman"/>
+          <w:sz w:val="24"/>
+          <w:szCs w:val="24"/>
+        </w:rPr>
+        <w:t xml:space="preserve"> efficient</w:t>
+      </w:r>
+      <w:r>
+        <w:rPr>
+          <w:rFonts w:ascii="Times New Roman" w:hAnsi="Times New Roman" w:cs="Times New Roman"/>
+          <w:sz w:val="24"/>
+          <w:szCs w:val="24"/>
+        </w:rPr>
+        <w:t xml:space="preserve"> </w:t>
+      </w:r>
+      <w:r>
+        <w:rPr>
+          <w:rFonts w:ascii="Times New Roman" w:hAnsi="Times New Roman" w:cs="Times New Roman"/>
+          <w:sz w:val="24"/>
+          <w:szCs w:val="24"/>
+        </w:rPr>
+        <w:t>hardware</w:t>
+      </w:r>
+      <w:r>
+        <w:rPr>
+          <w:rFonts w:ascii="Times New Roman" w:hAnsi="Times New Roman" w:cs="Times New Roman"/>
+          <w:sz w:val="24"/>
+          <w:szCs w:val="24"/>
+        </w:rPr>
+        <w:t xml:space="preserve"> accelerated research in self-driving technology. Notably, improvements in cameras and GPUs facilitated fast and efficient processing, while intelligent algorithms like neural networks laid the foundation for Autonomous Vehicles (AVs).</w:t>
+      </w:r>
+      <w:r>
+        <w:rPr>
+          <w:rFonts w:ascii="Times New Roman" w:hAnsi="Times New Roman" w:cs="Times New Roman"/>
+          <w:sz w:val="24"/>
+          <w:szCs w:val="24"/>
+        </w:rPr>
+        <w:t xml:space="preserve"> </w:t>
+      </w:r>
+      <w:r>
+        <w:rPr>
+          <w:rFonts w:ascii="Times New Roman" w:hAnsi="Times New Roman" w:cs="Times New Roman"/>
+          <w:sz w:val="24"/>
+          <w:szCs w:val="24"/>
+        </w:rPr>
+        <w:t>In 2014, Tesla</w:t>
+      </w:r>
+      <w:r>
+        <w:rPr>
+          <w:rFonts w:ascii="Times New Roman" w:hAnsi="Times New Roman" w:cs="Times New Roman"/>
+          <w:sz w:val="24"/>
+          <w:szCs w:val="24"/>
+        </w:rPr>
+        <w:t xml:space="preserve"> Motors</w:t>
+      </w:r>
+      <w:r>
+        <w:rPr>
+          <w:rFonts w:ascii="Times New Roman" w:hAnsi="Times New Roman" w:cs="Times New Roman"/>
+          <w:sz w:val="24"/>
+          <w:szCs w:val="24"/>
+        </w:rPr>
+        <w:t xml:space="preserve"> </w:t>
+      </w:r>
+      <w:r>
+        <w:rPr>
+          <w:rFonts w:ascii="Times New Roman" w:hAnsi="Times New Roman" w:cs="Times New Roman"/>
+          <w:sz w:val="24"/>
+          <w:szCs w:val="24"/>
+        </w:rPr>
+        <w:t xml:space="preserve">launched Model S, </w:t>
+      </w:r>
+      <w:r>
+        <w:rPr>
+          <w:rFonts w:ascii="Times New Roman" w:hAnsi="Times New Roman" w:cs="Times New Roman"/>
+          <w:sz w:val="24"/>
+          <w:szCs w:val="24"/>
+        </w:rPr>
+        <w:t xml:space="preserve">a semi-autonomous driving car. This vehicle featured a </w:t>
+      </w:r>
+      <w:r>
+        <w:rPr>
+          <w:rFonts w:ascii="Times New Roman" w:hAnsi="Times New Roman" w:cs="Times New Roman"/>
+          <w:sz w:val="24"/>
+          <w:szCs w:val="24"/>
+        </w:rPr>
+        <w:t>various</w:t>
+      </w:r>
+      <w:r>
+        <w:rPr>
+          <w:rFonts w:ascii="Times New Roman" w:hAnsi="Times New Roman" w:cs="Times New Roman"/>
+          <w:sz w:val="24"/>
+          <w:szCs w:val="24"/>
+        </w:rPr>
+        <w:t xml:space="preserve"> assistance feature, including lane detection, autonomous braking and parking, and speed limit recognition </w:t>
+      </w:r>
+      <w:r>
+        <w:rPr>
+          <w:rFonts w:ascii="Times New Roman" w:hAnsi="Times New Roman" w:cs="Times New Roman"/>
+          <w:sz w:val="24"/>
+          <w:szCs w:val="24"/>
+        </w:rPr>
+        <w:t>using</w:t>
+      </w:r>
+      <w:r>
+        <w:rPr>
+          <w:rFonts w:ascii="Times New Roman" w:hAnsi="Times New Roman" w:cs="Times New Roman"/>
+          <w:sz w:val="24"/>
+          <w:szCs w:val="24"/>
+        </w:rPr>
+        <w:t xml:space="preserve"> computer vision. Tesla's entry into functional semi-autonomous driving represented a notable advancement in </w:t>
+      </w:r>
+      <w:r>
+        <w:rPr>
+          <w:rFonts w:ascii="Times New Roman" w:hAnsi="Times New Roman" w:cs="Times New Roman"/>
+          <w:sz w:val="24"/>
+          <w:szCs w:val="24"/>
+        </w:rPr>
+        <w:lastRenderedPageBreak/>
+        <w:t>the field.</w:t>
+      </w:r>
+      <w:r>
+        <w:rPr>
+          <w:rFonts w:ascii="Times New Roman" w:hAnsi="Times New Roman" w:cs="Times New Roman"/>
+          <w:sz w:val="24"/>
+          <w:szCs w:val="24"/>
+        </w:rPr>
+        <w:t xml:space="preserve"> </w:t>
+      </w:r>
+      <w:r>
+        <w:rPr>
+          <w:rFonts w:ascii="Times New Roman" w:hAnsi="Times New Roman" w:cs="Times New Roman"/>
+          <w:sz w:val="24"/>
+          <w:szCs w:val="24"/>
+        </w:rPr>
+        <w:t xml:space="preserve">During the same year, the Society of Automotive Engineers (SAE) </w:t>
+      </w:r>
+      <w:r>
+        <w:rPr>
+          <w:rFonts w:ascii="Times New Roman" w:hAnsi="Times New Roman" w:cs="Times New Roman"/>
+          <w:sz w:val="24"/>
+          <w:szCs w:val="24"/>
+        </w:rPr>
+        <w:t>had drafted</w:t>
+      </w:r>
+      <w:r>
+        <w:rPr>
+          <w:rFonts w:ascii="Times New Roman" w:hAnsi="Times New Roman" w:cs="Times New Roman"/>
+          <w:sz w:val="24"/>
+          <w:szCs w:val="24"/>
+        </w:rPr>
+        <w:t xml:space="preserve"> a 6-level taxonomy for autonomous driving. This framework provided a </w:t>
+      </w:r>
+      <w:r>
+        <w:rPr>
+          <w:rFonts w:ascii="Times New Roman" w:hAnsi="Times New Roman" w:cs="Times New Roman"/>
+          <w:sz w:val="24"/>
+          <w:szCs w:val="24"/>
+        </w:rPr>
+        <w:t xml:space="preserve">standardized and </w:t>
+      </w:r>
+      <w:r>
+        <w:rPr>
+          <w:rFonts w:ascii="Times New Roman" w:hAnsi="Times New Roman" w:cs="Times New Roman"/>
+          <w:sz w:val="24"/>
+          <w:szCs w:val="24"/>
+        </w:rPr>
+        <w:t>structured classification system for assessing the level of autonomy in vehicles</w:t>
+      </w:r>
+      <w:r>
+        <w:rPr>
+          <w:rFonts w:ascii="Times New Roman" w:hAnsi="Times New Roman" w:cs="Times New Roman"/>
+          <w:sz w:val="24"/>
+          <w:szCs w:val="24"/>
+        </w:rPr>
+        <w:t xml:space="preserve">. </w:t>
+      </w:r>
+      <w:r>
+        <w:rPr>
+          <w:rFonts w:ascii="Times New Roman" w:hAnsi="Times New Roman" w:cs="Times New Roman"/>
+          <w:sz w:val="24"/>
+          <w:szCs w:val="24"/>
+        </w:rPr>
+        <w:t>Recognizing the growing impact of autonomous driving, several countries, including the United States of America, the United Kingdom, and Japan, made decisions to formulate laws addressing autonomous driving</w:t>
+      </w:r>
+      <w:r>
+        <w:rPr>
+          <w:rFonts w:ascii="Times New Roman" w:hAnsi="Times New Roman" w:cs="Times New Roman"/>
+          <w:sz w:val="24"/>
+          <w:szCs w:val="24"/>
+        </w:rPr>
+        <w:t xml:space="preserve"> in the next few years</w:t>
       </w:r>
       <w:r>
         <w:rPr>
@@ -1273,160 +2045,74 @@
           <w:sz w:val="24"/>
           <w:szCs w:val="24"/>
         </w:rPr>
-        <w:t>In the late 20</w:t>
-      </w:r>
-      <w:r>
-        <w:rPr>
-          <w:rFonts w:ascii="Times New Roman" w:hAnsi="Times New Roman" w:cs="Times New Roman"/>
-          <w:sz w:val="24"/>
-          <w:szCs w:val="24"/>
-        </w:rPr>
-        <w:t>0</w:t>
-      </w:r>
-      <w:r>
-        <w:rPr>
-          <w:rFonts w:ascii="Times New Roman" w:hAnsi="Times New Roman" w:cs="Times New Roman"/>
-          <w:sz w:val="24"/>
-          <w:szCs w:val="24"/>
-        </w:rPr>
-        <w:t>0s, carmakers like Toyota and Volvo, along with tech companies such as Google and Waymo, developed their prototypes of Autonomous Vehicles (AVs). The parallel advancements in Artificial Intelligence and hardware, including processors and sensors, accelerated research in self-driving technology. Notably, improvements in cameras and GPUs facilitated fast and efficient processing, while intelligent algorithms like neural networks laid the foundation for Autonomous Vehicles (AVs).</w:t>
-      </w:r>
-      <w:r>
-        <w:rPr>
-          <w:rFonts w:ascii="Times New Roman" w:hAnsi="Times New Roman" w:cs="Times New Roman"/>
-          <w:sz w:val="24"/>
-          <w:szCs w:val="24"/>
-        </w:rPr>
-        <w:t xml:space="preserve"> </w:t>
-      </w:r>
-      <w:r>
-        <w:rPr>
-          <w:rFonts w:ascii="Times New Roman" w:hAnsi="Times New Roman" w:cs="Times New Roman"/>
-          <w:sz w:val="24"/>
-          <w:szCs w:val="24"/>
-        </w:rPr>
-        <w:t>In 2014, Tesla</w:t>
-      </w:r>
-      <w:r>
-        <w:rPr>
-          <w:rFonts w:ascii="Times New Roman" w:hAnsi="Times New Roman" w:cs="Times New Roman"/>
-          <w:sz w:val="24"/>
-          <w:szCs w:val="24"/>
-        </w:rPr>
-        <w:t xml:space="preserve"> Motors</w:t>
-      </w:r>
-      <w:r>
-        <w:rPr>
-          <w:rFonts w:ascii="Times New Roman" w:hAnsi="Times New Roman" w:cs="Times New Roman"/>
-          <w:sz w:val="24"/>
-          <w:szCs w:val="24"/>
-        </w:rPr>
-        <w:t xml:space="preserve"> </w:t>
-      </w:r>
-      <w:r>
-        <w:rPr>
-          <w:rFonts w:ascii="Times New Roman" w:hAnsi="Times New Roman" w:cs="Times New Roman"/>
-          <w:sz w:val="24"/>
-          <w:szCs w:val="24"/>
-        </w:rPr>
-        <w:t xml:space="preserve">launched Model S, </w:t>
-      </w:r>
-      <w:r>
-        <w:rPr>
-          <w:rFonts w:ascii="Times New Roman" w:hAnsi="Times New Roman" w:cs="Times New Roman"/>
-          <w:sz w:val="24"/>
-          <w:szCs w:val="24"/>
-        </w:rPr>
-        <w:t xml:space="preserve">a semi-autonomous driving car. This vehicle featured a </w:t>
-      </w:r>
-      <w:r>
-        <w:rPr>
-          <w:rFonts w:ascii="Times New Roman" w:hAnsi="Times New Roman" w:cs="Times New Roman"/>
-          <w:sz w:val="24"/>
-          <w:szCs w:val="24"/>
-        </w:rPr>
-        <w:t>various</w:t>
-      </w:r>
-      <w:r>
-        <w:rPr>
-          <w:rFonts w:ascii="Times New Roman" w:hAnsi="Times New Roman" w:cs="Times New Roman"/>
-          <w:sz w:val="24"/>
-          <w:szCs w:val="24"/>
-        </w:rPr>
-        <w:t xml:space="preserve"> assistance feature</w:t>
-      </w:r>
-      <w:r>
-        <w:rPr>
-          <w:rFonts w:ascii="Times New Roman" w:hAnsi="Times New Roman" w:cs="Times New Roman"/>
-          <w:sz w:val="24"/>
-          <w:szCs w:val="24"/>
-        </w:rPr>
-        <w:t xml:space="preserve">, including lane detection, autonomous braking and parking, and speed limit recognition </w:t>
-      </w:r>
-      <w:r>
-        <w:rPr>
-          <w:rFonts w:ascii="Times New Roman" w:hAnsi="Times New Roman" w:cs="Times New Roman"/>
-          <w:sz w:val="24"/>
-          <w:szCs w:val="24"/>
-        </w:rPr>
-        <w:t>using</w:t>
-      </w:r>
-      <w:r>
-        <w:rPr>
-          <w:rFonts w:ascii="Times New Roman" w:hAnsi="Times New Roman" w:cs="Times New Roman"/>
-          <w:sz w:val="24"/>
-          <w:szCs w:val="24"/>
-        </w:rPr>
-        <w:t xml:space="preserve"> computer vision. Tesla's entry into functional semi-autonomous driving represented a notable advancement in the field.</w:t>
-      </w:r>
-      <w:r>
-        <w:rPr>
-          <w:rFonts w:ascii="Times New Roman" w:hAnsi="Times New Roman" w:cs="Times New Roman"/>
-          <w:sz w:val="24"/>
-          <w:szCs w:val="24"/>
-        </w:rPr>
-        <w:t xml:space="preserve"> </w:t>
-      </w:r>
-      <w:r>
-        <w:rPr>
-          <w:rFonts w:ascii="Times New Roman" w:hAnsi="Times New Roman" w:cs="Times New Roman"/>
-          <w:sz w:val="24"/>
-          <w:szCs w:val="24"/>
-        </w:rPr>
-        <w:t xml:space="preserve">During the same year, the Society of Automotive Engineers (SAE) </w:t>
-      </w:r>
-      <w:r>
-        <w:rPr>
-          <w:rFonts w:ascii="Times New Roman" w:hAnsi="Times New Roman" w:cs="Times New Roman"/>
-          <w:sz w:val="24"/>
-          <w:szCs w:val="24"/>
-        </w:rPr>
-        <w:t>had drafted</w:t>
-      </w:r>
-      <w:r>
-        <w:rPr>
-          <w:rFonts w:ascii="Times New Roman" w:hAnsi="Times New Roman" w:cs="Times New Roman"/>
-          <w:sz w:val="24"/>
-          <w:szCs w:val="24"/>
-        </w:rPr>
-        <w:t xml:space="preserve"> a 6-level taxonomy for autonomous driving. This framework provided a </w:t>
-      </w:r>
-      <w:r>
-        <w:rPr>
-          <w:rFonts w:ascii="Times New Roman" w:hAnsi="Times New Roman" w:cs="Times New Roman"/>
-          <w:sz w:val="24"/>
-          <w:szCs w:val="24"/>
-        </w:rPr>
-        <w:t xml:space="preserve">standardized and </w:t>
-      </w:r>
-      <w:r>
-        <w:rPr>
-          <w:rFonts w:ascii="Times New Roman" w:hAnsi="Times New Roman" w:cs="Times New Roman"/>
-          <w:sz w:val="24"/>
-          <w:szCs w:val="24"/>
-        </w:rPr>
-        <w:lastRenderedPageBreak/>
-        <w:t>structured classification system for assessing the level of autonomy in vehicles</w:t>
+        <w:t xml:space="preserve">Various </w:t>
+      </w:r>
+      <w:r>
+        <w:rPr>
+          <w:rFonts w:ascii="Times New Roman" w:hAnsi="Times New Roman" w:cs="Times New Roman"/>
+          <w:sz w:val="24"/>
+          <w:szCs w:val="24"/>
+        </w:rPr>
+        <w:t>leading</w:t>
+      </w:r>
+      <w:r>
+        <w:rPr>
+          <w:rFonts w:ascii="Times New Roman" w:hAnsi="Times New Roman" w:cs="Times New Roman"/>
+          <w:sz w:val="24"/>
+          <w:szCs w:val="24"/>
+        </w:rPr>
+        <w:t xml:space="preserve"> car manufacturers, including Mercedes Benz, BMW, and Volvo, have introduced their commercial fully or semi-autonomous </w:t>
+      </w:r>
+      <w:r>
+        <w:rPr>
+          <w:rFonts w:ascii="Times New Roman" w:hAnsi="Times New Roman" w:cs="Times New Roman"/>
+          <w:sz w:val="24"/>
+          <w:szCs w:val="24"/>
+        </w:rPr>
+        <w:t xml:space="preserve">production </w:t>
+      </w:r>
+      <w:r>
+        <w:rPr>
+          <w:rFonts w:ascii="Times New Roman" w:hAnsi="Times New Roman" w:cs="Times New Roman"/>
+          <w:sz w:val="24"/>
+          <w:szCs w:val="24"/>
+        </w:rPr>
+        <w:t xml:space="preserve">vehicles. They are continually enhancing their automation levels, as classified by the Society of Automotive Engineers (SAE). For instance, in 2022, Mercedes Benz achieved SAE Level 3 automation with its S-Class and EQS models, equipped with advanced driving technologies like an automated lane-keeping system. </w:t>
+      </w:r>
+      <w:r>
+        <w:rPr>
+          <w:rFonts w:ascii="Times New Roman" w:hAnsi="Times New Roman" w:cs="Times New Roman"/>
+          <w:sz w:val="24"/>
+          <w:szCs w:val="24"/>
+        </w:rPr>
+        <w:t>However</w:t>
+      </w:r>
+      <w:r>
+        <w:rPr>
+          <w:rFonts w:ascii="Times New Roman" w:hAnsi="Times New Roman" w:cs="Times New Roman"/>
+          <w:sz w:val="24"/>
+          <w:szCs w:val="24"/>
+        </w:rPr>
+        <w:t>, Tesla Motors has been a leader in this field, showcasing superior performance.</w:t>
+      </w:r>
+    </w:p>
+    <w:p>
+      <w:pPr>
+        <w:spacing w:line="360" w:lineRule="auto"/>
+        <w:jc w:val="both"/>
+        <w:rPr>
+          <w:rFonts w:ascii="Times New Roman" w:hAnsi="Times New Roman" w:cs="Times New Roman"/>
+          <w:sz w:val="24"/>
+          <w:szCs w:val="24"/>
+        </w:rPr>
+      </w:pPr>
+      <w:r>
+        <w:rPr>
+          <w:rFonts w:ascii="Times New Roman" w:hAnsi="Times New Roman" w:cs="Times New Roman"/>
+          <w:sz w:val="24"/>
+          <w:szCs w:val="24"/>
+        </w:rPr>
+        <w:t>The SAE J3016 classifies autonomous vehicles into six levels, ranging from fully manual driving to fully automated systems</w:t>
       </w:r>
       <w:r>
         <w:rPr>
@@ -1436,30 +2122,532 @@
         </w:rPr>
         <w:t xml:space="preserve">. </w:t>
       </w:r>
-      <w:r>
-        <w:rPr>
-          <w:rFonts w:ascii="Times New Roman" w:hAnsi="Times New Roman" w:cs="Times New Roman"/>
-          <w:sz w:val="24"/>
-          <w:szCs w:val="24"/>
-        </w:rPr>
-        <w:t>Recognizing the growing impact of autonomous driving, several countries, including the United States of America, the United Kingdom, and Japan, made decisions to formulate laws addressing autonomous driving</w:t>
-      </w:r>
-      <w:r>
-        <w:rPr>
-          <w:rFonts w:ascii="Times New Roman" w:hAnsi="Times New Roman" w:cs="Times New Roman"/>
-          <w:sz w:val="24"/>
-          <w:szCs w:val="24"/>
-        </w:rPr>
-        <w:t xml:space="preserve"> in the next few years</w:t>
-      </w:r>
-      <w:r>
-        <w:rPr>
-          <w:rFonts w:ascii="Times New Roman" w:hAnsi="Times New Roman" w:cs="Times New Roman"/>
-          <w:sz w:val="24"/>
-          <w:szCs w:val="24"/>
-        </w:rPr>
-        <w:t>.</w:t>
-      </w:r>
+    </w:p>
+    <w:tbl>
+      <w:tblPr>
+        <w:tblStyle w:val="TableGrid"/>
+        <w:tblW w:w="0" w:type="auto"/>
+        <w:tblLook w:val="04A0" w:firstRow="1" w:lastRow="0" w:firstColumn="1" w:lastColumn="0" w:noHBand="0" w:noVBand="1"/>
+      </w:tblPr>
+      <w:tblGrid>
+        <w:gridCol w:w="1124"/>
+        <w:gridCol w:w="1350"/>
+        <w:gridCol w:w="6542"/>
+      </w:tblGrid>
+      <w:tr>
+        <w:tc>
+          <w:tcPr>
+            <w:tcW w:w="1129" w:type="dxa"/>
+          </w:tcPr>
+          <w:p>
+            <w:pPr>
+              <w:spacing w:line="360" w:lineRule="auto"/>
+              <w:jc w:val="both"/>
+              <w:rPr>
+                <w:rFonts w:ascii="Times New Roman" w:hAnsi="Times New Roman" w:cs="Times New Roman"/>
+                <w:sz w:val="24"/>
+                <w:szCs w:val="24"/>
+              </w:rPr>
+            </w:pPr>
+            <w:r>
+              <w:rPr>
+                <w:rFonts w:ascii="Times New Roman" w:hAnsi="Times New Roman" w:cs="Times New Roman"/>
+                <w:sz w:val="24"/>
+                <w:szCs w:val="24"/>
+              </w:rPr>
+              <w:t>Level 0</w:t>
+            </w:r>
+          </w:p>
+        </w:tc>
+        <w:tc>
+          <w:tcPr>
+            <w:tcW w:w="1276" w:type="dxa"/>
+          </w:tcPr>
+          <w:p>
+            <w:pPr>
+              <w:spacing w:line="360" w:lineRule="auto"/>
+              <w:jc w:val="both"/>
+              <w:rPr>
+                <w:rFonts w:ascii="Times New Roman" w:hAnsi="Times New Roman" w:cs="Times New Roman"/>
+                <w:sz w:val="24"/>
+                <w:szCs w:val="24"/>
+              </w:rPr>
+            </w:pPr>
+            <w:r>
+              <w:rPr>
+                <w:rFonts w:ascii="Times New Roman" w:hAnsi="Times New Roman" w:cs="Times New Roman"/>
+                <w:sz w:val="24"/>
+                <w:szCs w:val="24"/>
+              </w:rPr>
+              <w:t>No driving automation</w:t>
+            </w:r>
+          </w:p>
+        </w:tc>
+        <w:tc>
+          <w:tcPr>
+            <w:tcW w:w="6611" w:type="dxa"/>
+          </w:tcPr>
+          <w:p>
+            <w:pPr>
+              <w:spacing w:line="360" w:lineRule="auto"/>
+              <w:jc w:val="both"/>
+              <w:rPr>
+                <w:rFonts w:ascii="Times New Roman" w:hAnsi="Times New Roman" w:cs="Times New Roman"/>
+                <w:sz w:val="24"/>
+                <w:szCs w:val="24"/>
+              </w:rPr>
+            </w:pPr>
+            <w:r>
+              <w:rPr>
+                <w:rFonts w:ascii="Times New Roman" w:hAnsi="Times New Roman" w:cs="Times New Roman"/>
+                <w:sz w:val="24"/>
+                <w:szCs w:val="24"/>
+              </w:rPr>
+              <w:t>This level involves no driving assistance system, and the entire driving process is manually controlled.</w:t>
+            </w:r>
+          </w:p>
+        </w:tc>
+      </w:tr>
+      <w:tr>
+        <w:tc>
+          <w:tcPr>
+            <w:tcW w:w="1129" w:type="dxa"/>
+          </w:tcPr>
+          <w:p>
+            <w:pPr>
+              <w:spacing w:line="360" w:lineRule="auto"/>
+              <w:jc w:val="both"/>
+              <w:rPr>
+                <w:rFonts w:ascii="Times New Roman" w:hAnsi="Times New Roman" w:cs="Times New Roman"/>
+                <w:sz w:val="24"/>
+                <w:szCs w:val="24"/>
+              </w:rPr>
+            </w:pPr>
+            <w:r>
+              <w:rPr>
+                <w:rFonts w:ascii="Times New Roman" w:hAnsi="Times New Roman" w:cs="Times New Roman"/>
+                <w:sz w:val="24"/>
+                <w:szCs w:val="24"/>
+              </w:rPr>
+              <w:t xml:space="preserve">Level </w:t>
+            </w:r>
+            <w:r>
+              <w:rPr>
+                <w:rFonts w:ascii="Times New Roman" w:hAnsi="Times New Roman" w:cs="Times New Roman"/>
+                <w:sz w:val="24"/>
+                <w:szCs w:val="24"/>
+              </w:rPr>
+              <w:t>1</w:t>
+            </w:r>
+          </w:p>
+        </w:tc>
+        <w:tc>
+          <w:tcPr>
+            <w:tcW w:w="1276" w:type="dxa"/>
+          </w:tcPr>
+          <w:p>
+            <w:pPr>
+              <w:spacing w:line="360" w:lineRule="auto"/>
+              <w:jc w:val="both"/>
+              <w:rPr>
+                <w:rFonts w:ascii="Times New Roman" w:hAnsi="Times New Roman" w:cs="Times New Roman"/>
+                <w:sz w:val="24"/>
+                <w:szCs w:val="24"/>
+              </w:rPr>
+            </w:pPr>
+            <w:r>
+              <w:rPr>
+                <w:rFonts w:ascii="Times New Roman" w:hAnsi="Times New Roman" w:cs="Times New Roman"/>
+                <w:sz w:val="24"/>
+                <w:szCs w:val="24"/>
+              </w:rPr>
+              <w:t>Driver assistance</w:t>
+            </w:r>
+          </w:p>
+        </w:tc>
+        <w:tc>
+          <w:tcPr>
+            <w:tcW w:w="6611" w:type="dxa"/>
+          </w:tcPr>
+          <w:p>
+            <w:pPr>
+              <w:spacing w:after="160" w:line="360" w:lineRule="auto"/>
+              <w:jc w:val="both"/>
+              <w:rPr>
+                <w:rFonts w:ascii="Times New Roman" w:hAnsi="Times New Roman" w:cs="Times New Roman"/>
+                <w:sz w:val="24"/>
+                <w:szCs w:val="24"/>
+              </w:rPr>
+            </w:pPr>
+            <w:r>
+              <w:rPr>
+                <w:rFonts w:ascii="Times New Roman" w:hAnsi="Times New Roman" w:cs="Times New Roman"/>
+                <w:sz w:val="24"/>
+                <w:szCs w:val="24"/>
+              </w:rPr>
+              <w:t>Vehicles at this level feature a single automated system under the driver's supervision.</w:t>
+            </w:r>
+          </w:p>
+        </w:tc>
+      </w:tr>
+      <w:tr>
+        <w:tc>
+          <w:tcPr>
+            <w:tcW w:w="1129" w:type="dxa"/>
+          </w:tcPr>
+          <w:p>
+            <w:pPr>
+              <w:spacing w:line="360" w:lineRule="auto"/>
+              <w:jc w:val="both"/>
+              <w:rPr>
+                <w:rFonts w:ascii="Times New Roman" w:hAnsi="Times New Roman" w:cs="Times New Roman"/>
+                <w:sz w:val="24"/>
+                <w:szCs w:val="24"/>
+              </w:rPr>
+            </w:pPr>
+            <w:r>
+              <w:rPr>
+                <w:rFonts w:ascii="Times New Roman" w:hAnsi="Times New Roman" w:cs="Times New Roman"/>
+                <w:sz w:val="24"/>
+                <w:szCs w:val="24"/>
+              </w:rPr>
+              <w:t xml:space="preserve">Level </w:t>
+            </w:r>
+            <w:r>
+              <w:rPr>
+                <w:rFonts w:ascii="Times New Roman" w:hAnsi="Times New Roman" w:cs="Times New Roman"/>
+                <w:sz w:val="24"/>
+                <w:szCs w:val="24"/>
+              </w:rPr>
+              <w:t>2</w:t>
+            </w:r>
+          </w:p>
+        </w:tc>
+        <w:tc>
+          <w:tcPr>
+            <w:tcW w:w="1276" w:type="dxa"/>
+          </w:tcPr>
+          <w:p>
+            <w:pPr>
+              <w:spacing w:line="360" w:lineRule="auto"/>
+              <w:jc w:val="both"/>
+              <w:rPr>
+                <w:rFonts w:ascii="Times New Roman" w:hAnsi="Times New Roman" w:cs="Times New Roman"/>
+                <w:sz w:val="24"/>
+                <w:szCs w:val="24"/>
+              </w:rPr>
+            </w:pPr>
+            <w:r>
+              <w:rPr>
+                <w:rFonts w:ascii="Times New Roman" w:hAnsi="Times New Roman" w:cs="Times New Roman"/>
+                <w:sz w:val="24"/>
+                <w:szCs w:val="24"/>
+              </w:rPr>
+              <w:t>Partial driving automation</w:t>
+            </w:r>
+          </w:p>
+        </w:tc>
+        <w:tc>
+          <w:tcPr>
+            <w:tcW w:w="6611" w:type="dxa"/>
+          </w:tcPr>
+          <w:p>
+            <w:pPr>
+              <w:spacing w:line="360" w:lineRule="auto"/>
+              <w:jc w:val="both"/>
+              <w:rPr>
+                <w:rFonts w:ascii="Times New Roman" w:hAnsi="Times New Roman" w:cs="Times New Roman"/>
+                <w:sz w:val="24"/>
+                <w:szCs w:val="24"/>
+              </w:rPr>
+            </w:pPr>
+            <w:r>
+              <w:rPr>
+                <w:rFonts w:ascii="Times New Roman" w:hAnsi="Times New Roman" w:cs="Times New Roman"/>
+                <w:sz w:val="24"/>
+                <w:szCs w:val="24"/>
+              </w:rPr>
+              <w:t>Multiple automated systems, such as automated steering and braking, work simultaneously under the driver's attention. The driver must be ready to take control at any moment.</w:t>
+            </w:r>
+          </w:p>
+        </w:tc>
+      </w:tr>
+      <w:tr>
+        <w:tc>
+          <w:tcPr>
+            <w:tcW w:w="1129" w:type="dxa"/>
+          </w:tcPr>
+          <w:p>
+            <w:pPr>
+              <w:spacing w:line="360" w:lineRule="auto"/>
+              <w:jc w:val="both"/>
+              <w:rPr>
+                <w:rFonts w:ascii="Times New Roman" w:hAnsi="Times New Roman" w:cs="Times New Roman"/>
+                <w:sz w:val="24"/>
+                <w:szCs w:val="24"/>
+              </w:rPr>
+            </w:pPr>
+            <w:r>
+              <w:rPr>
+                <w:rFonts w:ascii="Times New Roman" w:hAnsi="Times New Roman" w:cs="Times New Roman"/>
+                <w:sz w:val="24"/>
+                <w:szCs w:val="24"/>
+              </w:rPr>
+              <w:t xml:space="preserve">Level </w:t>
+            </w:r>
+            <w:r>
+              <w:rPr>
+                <w:rFonts w:ascii="Times New Roman" w:hAnsi="Times New Roman" w:cs="Times New Roman"/>
+                <w:sz w:val="24"/>
+                <w:szCs w:val="24"/>
+              </w:rPr>
+              <w:t>3</w:t>
+            </w:r>
+          </w:p>
+        </w:tc>
+        <w:tc>
+          <w:tcPr>
+            <w:tcW w:w="1276" w:type="dxa"/>
+          </w:tcPr>
+          <w:p>
+            <w:pPr>
+              <w:spacing w:line="360" w:lineRule="auto"/>
+              <w:jc w:val="both"/>
+              <w:rPr>
+                <w:rFonts w:ascii="Times New Roman" w:hAnsi="Times New Roman" w:cs="Times New Roman"/>
+                <w:sz w:val="24"/>
+                <w:szCs w:val="24"/>
+              </w:rPr>
+            </w:pPr>
+            <w:r>
+              <w:rPr>
+                <w:rFonts w:ascii="Times New Roman" w:hAnsi="Times New Roman" w:cs="Times New Roman"/>
+                <w:sz w:val="24"/>
+                <w:szCs w:val="24"/>
+              </w:rPr>
+              <w:t>Conditional driving automation</w:t>
+            </w:r>
+          </w:p>
+        </w:tc>
+        <w:tc>
+          <w:tcPr>
+            <w:tcW w:w="6611" w:type="dxa"/>
+          </w:tcPr>
+          <w:p>
+            <w:pPr>
+              <w:spacing w:line="360" w:lineRule="auto"/>
+              <w:jc w:val="both"/>
+              <w:rPr>
+                <w:rFonts w:ascii="Times New Roman" w:hAnsi="Times New Roman" w:cs="Times New Roman"/>
+                <w:sz w:val="24"/>
+                <w:szCs w:val="24"/>
+              </w:rPr>
+            </w:pPr>
+            <w:r>
+              <w:rPr>
+                <w:rFonts w:ascii="Times New Roman" w:hAnsi="Times New Roman" w:cs="Times New Roman"/>
+                <w:sz w:val="24"/>
+                <w:szCs w:val="24"/>
+              </w:rPr>
+              <w:t>This level involves a system with an intelligent algorithm capable of making decisions like overtaking navigation. However, human attention is still required</w:t>
+            </w:r>
+            <w:r>
+              <w:rPr>
+                <w:rFonts w:ascii="Times New Roman" w:hAnsi="Times New Roman" w:cs="Times New Roman"/>
+                <w:sz w:val="24"/>
+                <w:szCs w:val="24"/>
+              </w:rPr>
+              <w:t>.</w:t>
+            </w:r>
+          </w:p>
+        </w:tc>
+      </w:tr>
+      <w:tr>
+        <w:tc>
+          <w:tcPr>
+            <w:tcW w:w="1129" w:type="dxa"/>
+          </w:tcPr>
+          <w:p>
+            <w:pPr>
+              <w:spacing w:line="360" w:lineRule="auto"/>
+              <w:jc w:val="both"/>
+              <w:rPr>
+                <w:rFonts w:ascii="Times New Roman" w:hAnsi="Times New Roman" w:cs="Times New Roman"/>
+                <w:sz w:val="24"/>
+                <w:szCs w:val="24"/>
+              </w:rPr>
+            </w:pPr>
+            <w:r>
+              <w:rPr>
+                <w:rFonts w:ascii="Times New Roman" w:hAnsi="Times New Roman" w:cs="Times New Roman"/>
+                <w:sz w:val="24"/>
+                <w:szCs w:val="24"/>
+              </w:rPr>
+              <w:t xml:space="preserve">Level </w:t>
+            </w:r>
+            <w:r>
+              <w:rPr>
+                <w:rFonts w:ascii="Times New Roman" w:hAnsi="Times New Roman" w:cs="Times New Roman"/>
+                <w:sz w:val="24"/>
+                <w:szCs w:val="24"/>
+              </w:rPr>
+              <w:t>4</w:t>
+            </w:r>
+          </w:p>
+        </w:tc>
+        <w:tc>
+          <w:tcPr>
+            <w:tcW w:w="1276" w:type="dxa"/>
+          </w:tcPr>
+          <w:p>
+            <w:pPr>
+              <w:spacing w:line="360" w:lineRule="auto"/>
+              <w:jc w:val="both"/>
+              <w:rPr>
+                <w:rFonts w:ascii="Times New Roman" w:hAnsi="Times New Roman" w:cs="Times New Roman"/>
+                <w:sz w:val="24"/>
+                <w:szCs w:val="24"/>
+              </w:rPr>
+            </w:pPr>
+            <w:r>
+              <w:rPr>
+                <w:rFonts w:ascii="Times New Roman" w:hAnsi="Times New Roman" w:cs="Times New Roman"/>
+                <w:sz w:val="24"/>
+                <w:szCs w:val="24"/>
+              </w:rPr>
+              <w:t>High driving automation</w:t>
+            </w:r>
+          </w:p>
+        </w:tc>
+        <w:tc>
+          <w:tcPr>
+            <w:tcW w:w="6611" w:type="dxa"/>
+          </w:tcPr>
+          <w:p>
+            <w:pPr>
+              <w:spacing w:line="360" w:lineRule="auto"/>
+              <w:jc w:val="both"/>
+              <w:rPr>
+                <w:rFonts w:ascii="Times New Roman" w:hAnsi="Times New Roman" w:cs="Times New Roman"/>
+                <w:sz w:val="24"/>
+                <w:szCs w:val="24"/>
+              </w:rPr>
+            </w:pPr>
+            <w:r>
+              <w:rPr>
+                <w:rFonts w:ascii="Times New Roman" w:hAnsi="Times New Roman" w:cs="Times New Roman"/>
+                <w:sz w:val="24"/>
+                <w:szCs w:val="24"/>
+              </w:rPr>
+              <w:t>At this level, the vehicle can make optimistic decisions in the event of a failure, reducing the need for human interaction. This level is often suitable for confined areas or regions</w:t>
+            </w:r>
+          </w:p>
+        </w:tc>
+      </w:tr>
+      <w:tr>
+        <w:tc>
+          <w:tcPr>
+            <w:tcW w:w="1129" w:type="dxa"/>
+          </w:tcPr>
+          <w:p>
+            <w:pPr>
+              <w:spacing w:line="360" w:lineRule="auto"/>
+              <w:jc w:val="both"/>
+              <w:rPr>
+                <w:rFonts w:ascii="Times New Roman" w:hAnsi="Times New Roman" w:cs="Times New Roman"/>
+                <w:sz w:val="24"/>
+                <w:szCs w:val="24"/>
+              </w:rPr>
+            </w:pPr>
+            <w:r>
+              <w:rPr>
+                <w:rFonts w:ascii="Times New Roman" w:hAnsi="Times New Roman" w:cs="Times New Roman"/>
+                <w:sz w:val="24"/>
+                <w:szCs w:val="24"/>
+              </w:rPr>
+              <w:t xml:space="preserve">Level </w:t>
+            </w:r>
+            <w:r>
+              <w:rPr>
+                <w:rFonts w:ascii="Times New Roman" w:hAnsi="Times New Roman" w:cs="Times New Roman"/>
+                <w:sz w:val="24"/>
+                <w:szCs w:val="24"/>
+              </w:rPr>
+              <w:t>5</w:t>
+            </w:r>
+          </w:p>
+        </w:tc>
+        <w:tc>
+          <w:tcPr>
+            <w:tcW w:w="1276" w:type="dxa"/>
+          </w:tcPr>
+          <w:p>
+            <w:pPr>
+              <w:spacing w:line="360" w:lineRule="auto"/>
+              <w:jc w:val="both"/>
+              <w:rPr>
+                <w:rFonts w:ascii="Times New Roman" w:hAnsi="Times New Roman" w:cs="Times New Roman"/>
+                <w:sz w:val="24"/>
+                <w:szCs w:val="24"/>
+              </w:rPr>
+            </w:pPr>
+            <w:r>
+              <w:rPr>
+                <w:rFonts w:ascii="Times New Roman" w:hAnsi="Times New Roman" w:cs="Times New Roman"/>
+                <w:sz w:val="24"/>
+                <w:szCs w:val="24"/>
+              </w:rPr>
+              <w:t>Full driving automation</w:t>
+            </w:r>
+          </w:p>
+        </w:tc>
+        <w:tc>
+          <w:tcPr>
+            <w:tcW w:w="6611" w:type="dxa"/>
+          </w:tcPr>
+          <w:p>
+            <w:pPr>
+              <w:spacing w:line="360" w:lineRule="auto"/>
+              <w:jc w:val="both"/>
+              <w:rPr>
+                <w:rFonts w:ascii="Times New Roman" w:hAnsi="Times New Roman" w:cs="Times New Roman"/>
+                <w:sz w:val="24"/>
+                <w:szCs w:val="24"/>
+              </w:rPr>
+            </w:pPr>
+            <w:r>
+              <w:rPr>
+                <w:rFonts w:ascii="Times New Roman" w:hAnsi="Times New Roman" w:cs="Times New Roman"/>
+                <w:sz w:val="24"/>
+                <w:szCs w:val="24"/>
+              </w:rPr>
+              <w:t>Here, the vehicle can perform all driving tasks without human interaction, comparable to an experienced human driver.</w:t>
+            </w:r>
+          </w:p>
+        </w:tc>
+      </w:tr>
+    </w:tbl>
+    <w:p>
+      <w:pPr>
+        <w:spacing w:line="360" w:lineRule="auto"/>
+        <w:jc w:val="both"/>
+        <w:rPr>
+          <w:rFonts w:ascii="Times New Roman" w:hAnsi="Times New Roman" w:cs="Times New Roman"/>
+          <w:sz w:val="24"/>
+          <w:szCs w:val="24"/>
+        </w:rPr>
+      </w:pPr>
+    </w:p>
+    <w:p>
+      <w:pPr>
+        <w:spacing w:line="360" w:lineRule="auto"/>
+        <w:jc w:val="both"/>
+        <w:rPr>
+          <w:rFonts w:ascii="Times New Roman" w:hAnsi="Times New Roman" w:cs="Times New Roman"/>
+          <w:sz w:val="24"/>
+          <w:szCs w:val="24"/>
+        </w:rPr>
+      </w:pPr>
     </w:p>
     <w:sectPr>
       <w:pgSz w:w="11906" w:h="16838"/>
@@ -2060,6 +3248,7 @@
   <w:style w:type="paragraph" w:default="1" w:styleId="Normal">
     <w:name w:val="Normal"/>
     <w:qFormat/>
+    <w:rsid w:val="0037246E"/>
   </w:style>
   <w:style w:type="character" w:default="1" w:styleId="DefaultParagraphFont">
     <w:name w:val="Default Paragraph Font"/>
@@ -2098,6 +3287,25 @@
       <w:ind w:left="720"/>
       <w:contextualSpacing/>
     </w:pPr>
+  </w:style>
+  <w:style w:type="table" w:styleId="TableGrid">
+    <w:name w:val="Table Grid"/>
+    <w:basedOn w:val="TableNormal"/>
+    <w:uiPriority w:val="39"/>
+    <w:rsid w:val="00D66B97"/>
+    <w:pPr>
+      <w:spacing w:after="0" w:line="240" w:lineRule="auto"/>
+    </w:pPr>
+    <w:tblPr>
+      <w:tblBorders>
+        <w:top w:val="single" w:sz="4" w:space="0" w:color="auto"/>
+        <w:left w:val="single" w:sz="4" w:space="0" w:color="auto"/>
+        <w:bottom w:val="single" w:sz="4" w:space="0" w:color="auto"/>
+        <w:right w:val="single" w:sz="4" w:space="0" w:color="auto"/>
+        <w:insideH w:val="single" w:sz="4" w:space="0" w:color="auto"/>
+        <w:insideV w:val="single" w:sz="4" w:space="0" w:color="auto"/>
+      </w:tblBorders>
+    </w:tblPr>
   </w:style>
 </w:styles>
 </file>

</xml_diff>

<commit_message>
Started 1.3. problem statement
</commit_message>
<xml_diff>
--- a/Reports/Introduction.docx
+++ b/Reports/Introduction.docx
@@ -1054,15 +1054,7 @@
           <w:sz w:val="24"/>
           <w:szCs w:val="24"/>
         </w:rPr>
-        <w:t xml:space="preserve">Continuous </w:t>
-      </w:r>
-      <w:r>
-        <w:rPr>
-          <w:rFonts w:ascii="Times New Roman" w:hAnsi="Times New Roman" w:cs="Times New Roman"/>
-          <w:sz w:val="24"/>
-          <w:szCs w:val="24"/>
-        </w:rPr>
-        <w:t>simulation</w:t>
+        <w:t>Continuous simulation</w:t>
       </w:r>
       <w:r>
         <w:rPr>
@@ -1424,6 +1416,14 @@
           <w:szCs w:val="24"/>
         </w:rPr>
       </w:pPr>
+      <w:r>
+        <w:rPr>
+          <w:rFonts w:ascii="Times New Roman" w:hAnsi="Times New Roman" w:cs="Times New Roman"/>
+          <w:sz w:val="24"/>
+          <w:szCs w:val="24"/>
+        </w:rPr>
+        <w:t>1.3 Problem Statement</w:t>
+      </w:r>
     </w:p>
     <w:p>
       <w:pPr>
@@ -1435,241 +1435,550 @@
           <w:szCs w:val="24"/>
         </w:rPr>
       </w:pPr>
+      <w:r>
+        <w:rPr>
+          <w:rFonts w:ascii="Times New Roman" w:hAnsi="Times New Roman" w:cs="Times New Roman"/>
+          <w:sz w:val="24"/>
+          <w:szCs w:val="24"/>
+        </w:rPr>
+        <w:t>1.3.1 Lack of comparison metrics</w:t>
+      </w:r>
+    </w:p>
+    <w:p>
+      <w:pPr>
+        <w:spacing w:before="240" w:line="360" w:lineRule="auto"/>
+        <w:jc w:val="both"/>
+        <w:rPr>
+          <w:rFonts w:ascii="Times New Roman" w:hAnsi="Times New Roman" w:cs="Times New Roman"/>
+          <w:sz w:val="24"/>
+          <w:szCs w:val="24"/>
+        </w:rPr>
+      </w:pPr>
+      <w:r>
+        <w:rPr>
+          <w:rFonts w:ascii="Times New Roman" w:hAnsi="Times New Roman" w:cs="Times New Roman"/>
+          <w:sz w:val="24"/>
+          <w:szCs w:val="24"/>
+        </w:rPr>
+        <w:t xml:space="preserve">In the field of autonomous vehicle research and development, simulators play a </w:t>
+      </w:r>
+      <w:proofErr w:type="gramStart"/>
+      <w:r>
+        <w:rPr>
+          <w:rFonts w:ascii="Times New Roman" w:hAnsi="Times New Roman" w:cs="Times New Roman"/>
+          <w:sz w:val="24"/>
+          <w:szCs w:val="24"/>
+        </w:rPr>
+        <w:t>significant roles</w:t>
+      </w:r>
+      <w:proofErr w:type="gramEnd"/>
+      <w:r>
+        <w:rPr>
+          <w:rFonts w:ascii="Times New Roman" w:hAnsi="Times New Roman" w:cs="Times New Roman"/>
+          <w:sz w:val="24"/>
+          <w:szCs w:val="24"/>
+        </w:rPr>
+        <w:t xml:space="preserve"> like training an algorithm, testing its performance in various setups, comparing different methods…. There are numerous simulators of various types are available in the market which can be used directly or indirectly used for research. On the other </w:t>
+      </w:r>
+      <w:proofErr w:type="gramStart"/>
+      <w:r>
+        <w:rPr>
+          <w:rFonts w:ascii="Times New Roman" w:hAnsi="Times New Roman" w:cs="Times New Roman"/>
+          <w:sz w:val="24"/>
+          <w:szCs w:val="24"/>
+        </w:rPr>
+        <w:t>hand</w:t>
+      </w:r>
+      <w:proofErr w:type="gramEnd"/>
+      <w:r>
+        <w:rPr>
+          <w:rFonts w:ascii="Times New Roman" w:hAnsi="Times New Roman" w:cs="Times New Roman"/>
+          <w:sz w:val="24"/>
+          <w:szCs w:val="24"/>
+        </w:rPr>
+        <w:t xml:space="preserve"> the research in </w:t>
+      </w:r>
+      <w:proofErr w:type="spellStart"/>
+      <w:r>
+        <w:rPr>
+          <w:rFonts w:ascii="Times New Roman" w:hAnsi="Times New Roman" w:cs="Times New Roman"/>
+          <w:sz w:val="24"/>
+          <w:szCs w:val="24"/>
+        </w:rPr>
+        <w:t>self driving</w:t>
+      </w:r>
+      <w:proofErr w:type="spellEnd"/>
+      <w:r>
+        <w:rPr>
+          <w:rFonts w:ascii="Times New Roman" w:hAnsi="Times New Roman" w:cs="Times New Roman"/>
+          <w:sz w:val="24"/>
+          <w:szCs w:val="24"/>
+        </w:rPr>
+        <w:t xml:space="preserve"> vehicles itself a broad topic which differs from each other. For example, Indoor robots, Industrial AV’s, </w:t>
+      </w:r>
+      <w:proofErr w:type="gramStart"/>
+      <w:r>
+        <w:rPr>
+          <w:rFonts w:ascii="Times New Roman" w:hAnsi="Times New Roman" w:cs="Times New Roman"/>
+          <w:sz w:val="24"/>
+          <w:szCs w:val="24"/>
+        </w:rPr>
+        <w:t>On</w:t>
+      </w:r>
+      <w:proofErr w:type="gramEnd"/>
+      <w:r>
+        <w:rPr>
+          <w:rFonts w:ascii="Times New Roman" w:hAnsi="Times New Roman" w:cs="Times New Roman"/>
+          <w:sz w:val="24"/>
+          <w:szCs w:val="24"/>
+        </w:rPr>
+        <w:t xml:space="preserve"> road vehicles, semi-autonomous vehicles</w:t>
+      </w:r>
+      <w:r>
+        <w:rPr>
+          <w:rFonts w:ascii="Times New Roman" w:hAnsi="Times New Roman" w:cs="Times New Roman"/>
+          <w:sz w:val="24"/>
+          <w:szCs w:val="24"/>
+        </w:rPr>
+        <w:t>…</w:t>
+      </w:r>
+      <w:r>
+        <w:rPr>
+          <w:rFonts w:ascii="Times New Roman" w:hAnsi="Times New Roman" w:cs="Times New Roman"/>
+          <w:sz w:val="24"/>
+          <w:szCs w:val="24"/>
+        </w:rPr>
+        <w:t xml:space="preserve"> are all different application but comes under the topic of </w:t>
+      </w:r>
+      <w:r>
+        <w:rPr>
+          <w:rFonts w:ascii="Times New Roman" w:hAnsi="Times New Roman" w:cs="Times New Roman"/>
+          <w:sz w:val="24"/>
+          <w:szCs w:val="24"/>
+        </w:rPr>
+        <w:t xml:space="preserve">Autonomous vehicle. Each requires a </w:t>
+      </w:r>
+      <w:proofErr w:type="gramStart"/>
+      <w:r>
+        <w:rPr>
+          <w:rFonts w:ascii="Times New Roman" w:hAnsi="Times New Roman" w:cs="Times New Roman"/>
+          <w:sz w:val="24"/>
+          <w:szCs w:val="24"/>
+        </w:rPr>
+        <w:t>unique simulators</w:t>
+      </w:r>
+      <w:proofErr w:type="gramEnd"/>
+      <w:r>
+        <w:rPr>
+          <w:rFonts w:ascii="Times New Roman" w:hAnsi="Times New Roman" w:cs="Times New Roman"/>
+          <w:sz w:val="24"/>
+          <w:szCs w:val="24"/>
+        </w:rPr>
+        <w:t xml:space="preserve"> of their to work with. Since each </w:t>
+      </w:r>
+      <w:r>
+        <w:rPr>
+          <w:rFonts w:ascii="Times New Roman" w:hAnsi="Times New Roman" w:cs="Times New Roman"/>
+          <w:sz w:val="24"/>
+          <w:szCs w:val="24"/>
+        </w:rPr>
+        <w:t xml:space="preserve">simulators </w:t>
+      </w:r>
+      <w:proofErr w:type="gramStart"/>
+      <w:r>
+        <w:rPr>
+          <w:rFonts w:ascii="Times New Roman" w:hAnsi="Times New Roman" w:cs="Times New Roman"/>
+          <w:sz w:val="24"/>
+          <w:szCs w:val="24"/>
+        </w:rPr>
+        <w:t>has</w:t>
+      </w:r>
+      <w:proofErr w:type="gramEnd"/>
+      <w:r>
+        <w:rPr>
+          <w:rFonts w:ascii="Times New Roman" w:hAnsi="Times New Roman" w:cs="Times New Roman"/>
+          <w:sz w:val="24"/>
+          <w:szCs w:val="24"/>
+        </w:rPr>
+        <w:t xml:space="preserve"> its own features advantages and limitations, it’s difficult to compare and select them. For example, despite a simulator could perform, very well in all aspects, if it could not simulate a sensor that a user wants, then the simulator is not useful for that particular user and </w:t>
+      </w:r>
+      <w:proofErr w:type="spellStart"/>
+      <w:r>
+        <w:rPr>
+          <w:rFonts w:ascii="Times New Roman" w:hAnsi="Times New Roman" w:cs="Times New Roman"/>
+          <w:sz w:val="24"/>
+          <w:szCs w:val="24"/>
+        </w:rPr>
+        <w:t>viceversa</w:t>
+      </w:r>
+      <w:proofErr w:type="spellEnd"/>
+      <w:r>
+        <w:rPr>
+          <w:rFonts w:ascii="Times New Roman" w:hAnsi="Times New Roman" w:cs="Times New Roman"/>
+          <w:sz w:val="24"/>
+          <w:szCs w:val="24"/>
+        </w:rPr>
+        <w:t xml:space="preserve">, This Thesis aimed to define a concrete system of metric for comparison. The proposed metric will be generic and adaptive to user, which means the user </w:t>
+      </w:r>
+      <w:r>
+        <w:rPr>
+          <w:rFonts w:ascii="Times New Roman" w:hAnsi="Times New Roman" w:cs="Times New Roman"/>
+          <w:sz w:val="24"/>
+          <w:szCs w:val="24"/>
+        </w:rPr>
+        <w:lastRenderedPageBreak/>
+        <w:t xml:space="preserve">could able to vary the importance of what they are looking for and it can be used to all types of </w:t>
+      </w:r>
+      <w:r>
+        <w:rPr>
+          <w:rFonts w:ascii="Times New Roman" w:hAnsi="Times New Roman" w:cs="Times New Roman"/>
+          <w:sz w:val="24"/>
+          <w:szCs w:val="24"/>
+        </w:rPr>
+        <w:t xml:space="preserve">Autonomous vehicle </w:t>
+      </w:r>
+      <w:r>
+        <w:rPr>
+          <w:rFonts w:ascii="Times New Roman" w:hAnsi="Times New Roman" w:cs="Times New Roman"/>
+          <w:sz w:val="24"/>
+          <w:szCs w:val="24"/>
+        </w:rPr>
+        <w:t xml:space="preserve">simulators. </w:t>
+      </w:r>
+      <w:r>
+        <w:rPr>
+          <w:rFonts w:ascii="Times New Roman" w:hAnsi="Times New Roman" w:cs="Times New Roman"/>
+          <w:sz w:val="24"/>
+          <w:szCs w:val="24"/>
+        </w:rPr>
+        <w:t>By this system a user can able to assign personalized rating to simulators, and can chose the best of his choice.</w:t>
+      </w:r>
+    </w:p>
+    <w:p>
+      <w:pPr>
+        <w:spacing w:before="240" w:line="360" w:lineRule="auto"/>
+        <w:jc w:val="both"/>
+        <w:rPr>
+          <w:rFonts w:ascii="Times New Roman" w:hAnsi="Times New Roman" w:cs="Times New Roman"/>
+          <w:sz w:val="24"/>
+          <w:szCs w:val="24"/>
+        </w:rPr>
+      </w:pPr>
+      <w:r>
+        <w:rPr>
+          <w:rFonts w:ascii="Times New Roman" w:hAnsi="Times New Roman" w:cs="Times New Roman"/>
+          <w:sz w:val="24"/>
+          <w:szCs w:val="24"/>
+        </w:rPr>
+        <w:t>1.3.2 Simulators Based on Generative AI</w:t>
+      </w:r>
+    </w:p>
+    <w:p>
+      <w:pPr>
+        <w:spacing w:before="240" w:line="360" w:lineRule="auto"/>
+        <w:jc w:val="both"/>
+        <w:rPr>
+          <w:rFonts w:ascii="Times New Roman" w:hAnsi="Times New Roman" w:cs="Times New Roman"/>
+          <w:sz w:val="24"/>
+          <w:szCs w:val="24"/>
+        </w:rPr>
+      </w:pPr>
+      <w:r>
+        <w:rPr>
+          <w:rFonts w:ascii="Times New Roman" w:hAnsi="Times New Roman" w:cs="Times New Roman"/>
+          <w:sz w:val="24"/>
+          <w:szCs w:val="24"/>
+        </w:rPr>
+        <w:t>Generative AI had gained momentum in recent years</w:t>
+      </w:r>
+      <w:r>
+        <w:rPr>
+          <w:rFonts w:ascii="Times New Roman" w:hAnsi="Times New Roman" w:cs="Times New Roman"/>
+          <w:sz w:val="24"/>
+          <w:szCs w:val="24"/>
+        </w:rPr>
+        <w:t xml:space="preserve">, which performance has been improving rapidly. The domain primarily uses deep networks which will be trained in any data provided and learns its distribution. The trained model can be used to generate new </w:t>
+      </w:r>
+      <w:r>
+        <w:rPr>
+          <w:rFonts w:ascii="Times New Roman" w:hAnsi="Times New Roman" w:cs="Times New Roman"/>
+          <w:sz w:val="24"/>
+          <w:szCs w:val="24"/>
+        </w:rPr>
+        <w:t xml:space="preserve">meaningful </w:t>
+      </w:r>
+      <w:r>
+        <w:rPr>
+          <w:rFonts w:ascii="Times New Roman" w:hAnsi="Times New Roman" w:cs="Times New Roman"/>
+          <w:sz w:val="24"/>
+          <w:szCs w:val="24"/>
+        </w:rPr>
+        <w:t xml:space="preserve">samples of data which is </w:t>
+      </w:r>
+      <w:r>
+        <w:rPr>
+          <w:rFonts w:ascii="Times New Roman" w:hAnsi="Times New Roman" w:cs="Times New Roman"/>
+          <w:sz w:val="24"/>
+          <w:szCs w:val="24"/>
+        </w:rPr>
+        <w:t xml:space="preserve">not in the training corpus but similar to it. </w:t>
+      </w:r>
+    </w:p>
+    <w:p>
+      <w:pPr>
+        <w:spacing w:before="240" w:line="360" w:lineRule="auto"/>
+        <w:jc w:val="both"/>
+        <w:rPr>
+          <w:rFonts w:ascii="Times New Roman" w:hAnsi="Times New Roman" w:cs="Times New Roman"/>
+          <w:sz w:val="24"/>
+          <w:szCs w:val="24"/>
+        </w:rPr>
+      </w:pPr>
+      <w:r>
+        <w:rPr>
+          <w:rFonts w:ascii="Times New Roman" w:hAnsi="Times New Roman" w:cs="Times New Roman"/>
+          <w:sz w:val="24"/>
+          <w:szCs w:val="24"/>
+        </w:rPr>
+        <w:t>One of the objectives of an autonomous vehicle</w:t>
+      </w:r>
+      <w:r>
+        <w:rPr>
+          <w:rFonts w:ascii="Times New Roman" w:hAnsi="Times New Roman" w:cs="Times New Roman"/>
+          <w:sz w:val="24"/>
+          <w:szCs w:val="24"/>
+        </w:rPr>
+        <w:t xml:space="preserve"> simulators</w:t>
+      </w:r>
+      <w:r>
+        <w:rPr>
+          <w:rFonts w:ascii="Times New Roman" w:hAnsi="Times New Roman" w:cs="Times New Roman"/>
+          <w:sz w:val="24"/>
+          <w:szCs w:val="24"/>
+        </w:rPr>
+        <w:t xml:space="preserve"> is to </w:t>
+      </w:r>
+      <w:r>
+        <w:rPr>
+          <w:rFonts w:ascii="Times New Roman" w:hAnsi="Times New Roman" w:cs="Times New Roman"/>
+          <w:sz w:val="24"/>
+          <w:szCs w:val="24"/>
+        </w:rPr>
+        <w:t>render</w:t>
+      </w:r>
+      <w:r>
+        <w:rPr>
+          <w:rFonts w:ascii="Times New Roman" w:hAnsi="Times New Roman" w:cs="Times New Roman"/>
+          <w:sz w:val="24"/>
+          <w:szCs w:val="24"/>
+        </w:rPr>
+        <w:t xml:space="preserve"> new scenarios and environment. This can make it a better suited platform for testing algorithms as the algorithm which drives the vehicle can be tested on various different environments. One the other hand, training on new environments could also improve the model’s performance. At the same time, the new scenarios should be meaningful and plausible and should replicate the real-world features,</w:t>
+      </w:r>
+    </w:p>
+    <w:p>
+      <w:pPr>
+        <w:spacing w:before="240" w:line="360" w:lineRule="auto"/>
+        <w:jc w:val="both"/>
+        <w:rPr>
+          <w:rFonts w:ascii="Times New Roman" w:hAnsi="Times New Roman" w:cs="Times New Roman"/>
+          <w:sz w:val="24"/>
+          <w:szCs w:val="24"/>
+        </w:rPr>
+      </w:pPr>
+      <w:r>
+        <w:rPr>
+          <w:rFonts w:ascii="Times New Roman" w:hAnsi="Times New Roman" w:cs="Times New Roman"/>
+          <w:sz w:val="24"/>
+          <w:szCs w:val="24"/>
+        </w:rPr>
+        <w:t xml:space="preserve">Sensors are the instrument which is used to understand the real world. There are various sensors used in autonomous vehicles like cameras, Lidar, Radars … to perceive the environment. </w:t>
+      </w:r>
+      <w:r>
+        <w:rPr>
+          <w:rFonts w:ascii="Times New Roman" w:hAnsi="Times New Roman" w:cs="Times New Roman"/>
+          <w:sz w:val="24"/>
+          <w:szCs w:val="24"/>
+        </w:rPr>
+        <w:t>The second part of the thesis aimed to design and develop a simulator which is driven by Generative AI model, which is trained on the real-world sensory data. The model is expected to generate</w:t>
+      </w:r>
+      <w:r>
+        <w:rPr>
+          <w:rFonts w:ascii="Times New Roman" w:hAnsi="Times New Roman" w:cs="Times New Roman"/>
+          <w:sz w:val="24"/>
+          <w:szCs w:val="24"/>
+        </w:rPr>
+        <w:t xml:space="preserve"> new</w:t>
+      </w:r>
+      <w:r>
+        <w:rPr>
+          <w:rFonts w:ascii="Times New Roman" w:hAnsi="Times New Roman" w:cs="Times New Roman"/>
+          <w:sz w:val="24"/>
+          <w:szCs w:val="24"/>
+        </w:rPr>
+        <w:t xml:space="preserve"> meaning full </w:t>
+      </w:r>
+      <w:r>
+        <w:rPr>
+          <w:rFonts w:ascii="Times New Roman" w:hAnsi="Times New Roman" w:cs="Times New Roman"/>
+          <w:sz w:val="24"/>
+          <w:szCs w:val="24"/>
+        </w:rPr>
+        <w:t xml:space="preserve">sensory data. The simulator is designed to a discrete time step simulator and the generated data should be relative to the timesteps before. </w:t>
+      </w:r>
+      <w:proofErr w:type="spellStart"/>
+      <w:proofErr w:type="gramStart"/>
+      <w:r>
+        <w:rPr>
+          <w:rFonts w:ascii="Times New Roman" w:hAnsi="Times New Roman" w:cs="Times New Roman"/>
+          <w:sz w:val="24"/>
+          <w:szCs w:val="24"/>
+        </w:rPr>
+        <w:t>Consequenty</w:t>
+      </w:r>
+      <w:proofErr w:type="spellEnd"/>
+      <w:r>
+        <w:rPr>
+          <w:rFonts w:ascii="Times New Roman" w:hAnsi="Times New Roman" w:cs="Times New Roman"/>
+          <w:sz w:val="24"/>
+          <w:szCs w:val="24"/>
+        </w:rPr>
+        <w:t>,  The</w:t>
+      </w:r>
+      <w:proofErr w:type="gramEnd"/>
+      <w:r>
+        <w:rPr>
+          <w:rFonts w:ascii="Times New Roman" w:hAnsi="Times New Roman" w:cs="Times New Roman"/>
+          <w:sz w:val="24"/>
+          <w:szCs w:val="24"/>
+        </w:rPr>
+        <w:t xml:space="preserve"> newly generated sensory data can replicate the new environments.</w:t>
+      </w:r>
+    </w:p>
+    <w:p>
+      <w:pPr>
+        <w:spacing w:before="240" w:line="360" w:lineRule="auto"/>
+        <w:jc w:val="both"/>
+        <w:rPr>
+          <w:rFonts w:ascii="Times New Roman" w:hAnsi="Times New Roman" w:cs="Times New Roman"/>
+          <w:sz w:val="24"/>
+          <w:szCs w:val="24"/>
+        </w:rPr>
+      </w:pPr>
+    </w:p>
+    <w:p>
+      <w:pPr>
+        <w:spacing w:before="240" w:line="360" w:lineRule="auto"/>
+        <w:jc w:val="both"/>
+        <w:rPr>
+          <w:rFonts w:ascii="Times New Roman" w:hAnsi="Times New Roman" w:cs="Times New Roman"/>
+          <w:sz w:val="24"/>
+          <w:szCs w:val="24"/>
+        </w:rPr>
+      </w:pPr>
+    </w:p>
+    <w:p>
+      <w:pPr>
+        <w:spacing w:before="240" w:line="360" w:lineRule="auto"/>
+        <w:jc w:val="both"/>
+        <w:rPr>
+          <w:rFonts w:ascii="Times New Roman" w:hAnsi="Times New Roman" w:cs="Times New Roman"/>
+          <w:sz w:val="24"/>
+          <w:szCs w:val="24"/>
+        </w:rPr>
+      </w:pPr>
+    </w:p>
+    <w:p>
+      <w:pPr>
+        <w:spacing w:before="240" w:line="360" w:lineRule="auto"/>
+        <w:jc w:val="both"/>
+        <w:rPr>
+          <w:rFonts w:ascii="Times New Roman" w:hAnsi="Times New Roman" w:cs="Times New Roman"/>
+          <w:sz w:val="24"/>
+          <w:szCs w:val="24"/>
+        </w:rPr>
+      </w:pPr>
+    </w:p>
+    <w:p>
+      <w:pPr>
+        <w:spacing w:before="240" w:line="360" w:lineRule="auto"/>
+        <w:jc w:val="both"/>
+        <w:rPr>
+          <w:rFonts w:ascii="Times New Roman" w:hAnsi="Times New Roman" w:cs="Times New Roman"/>
+          <w:sz w:val="24"/>
+          <w:szCs w:val="24"/>
+        </w:rPr>
+      </w:pPr>
+    </w:p>
+    <w:p>
+      <w:pPr>
+        <w:spacing w:before="240" w:line="360" w:lineRule="auto"/>
+        <w:jc w:val="both"/>
+        <w:rPr>
+          <w:rFonts w:ascii="Times New Roman" w:hAnsi="Times New Roman" w:cs="Times New Roman"/>
+          <w:sz w:val="24"/>
+          <w:szCs w:val="24"/>
+        </w:rPr>
+      </w:pPr>
+    </w:p>
+    <w:p>
+      <w:pPr>
+        <w:spacing w:before="240" w:line="360" w:lineRule="auto"/>
+        <w:jc w:val="both"/>
+        <w:rPr>
+          <w:rFonts w:ascii="Times New Roman" w:hAnsi="Times New Roman" w:cs="Times New Roman"/>
+          <w:sz w:val="24"/>
+          <w:szCs w:val="24"/>
+        </w:rPr>
+      </w:pPr>
+    </w:p>
+    <w:p>
+      <w:pPr>
+        <w:spacing w:before="240" w:line="360" w:lineRule="auto"/>
+        <w:jc w:val="both"/>
+        <w:rPr>
+          <w:rFonts w:ascii="Times New Roman" w:hAnsi="Times New Roman" w:cs="Times New Roman"/>
+          <w:sz w:val="24"/>
+          <w:szCs w:val="24"/>
+        </w:rPr>
+      </w:pPr>
+    </w:p>
+    <w:p>
+      <w:pPr>
+        <w:spacing w:before="240" w:line="360" w:lineRule="auto"/>
+        <w:jc w:val="both"/>
+        <w:rPr>
+          <w:rFonts w:ascii="Times New Roman" w:hAnsi="Times New Roman" w:cs="Times New Roman"/>
+          <w:sz w:val="24"/>
+          <w:szCs w:val="24"/>
+        </w:rPr>
+      </w:pPr>
+    </w:p>
+    <w:p>
+      <w:pPr>
+        <w:spacing w:before="240" w:line="360" w:lineRule="auto"/>
+        <w:jc w:val="both"/>
+        <w:rPr>
+          <w:rFonts w:ascii="Times New Roman" w:hAnsi="Times New Roman" w:cs="Times New Roman"/>
+          <w:sz w:val="24"/>
+          <w:szCs w:val="24"/>
+        </w:rPr>
+      </w:pPr>
+    </w:p>
+    <w:p>
+      <w:pPr>
+        <w:spacing w:before="240" w:line="360" w:lineRule="auto"/>
+        <w:jc w:val="both"/>
+        <w:rPr>
+          <w:rFonts w:ascii="Times New Roman" w:hAnsi="Times New Roman" w:cs="Times New Roman"/>
+          <w:sz w:val="24"/>
+          <w:szCs w:val="24"/>
+        </w:rPr>
+      </w:pPr>
     </w:p>
     <w:p>
       <w:pPr>
         <w:spacing w:line="360" w:lineRule="auto"/>
         <w:jc w:val="both"/>
-        <w:rPr>
-          <w:rFonts w:ascii="Times New Roman" w:hAnsi="Times New Roman" w:cs="Times New Roman"/>
-          <w:sz w:val="24"/>
-          <w:szCs w:val="24"/>
-        </w:rPr>
-      </w:pPr>
-    </w:p>
-    <w:p>
-      <w:pPr>
-        <w:spacing w:line="360" w:lineRule="auto"/>
-        <w:jc w:val="both"/>
-        <w:rPr>
-          <w:rFonts w:ascii="Times New Roman" w:hAnsi="Times New Roman" w:cs="Times New Roman"/>
-          <w:sz w:val="24"/>
-          <w:szCs w:val="24"/>
-        </w:rPr>
-      </w:pPr>
-    </w:p>
-    <w:p>
-      <w:pPr>
-        <w:spacing w:line="360" w:lineRule="auto"/>
-        <w:jc w:val="both"/>
-        <w:rPr>
-          <w:rFonts w:ascii="Times New Roman" w:hAnsi="Times New Roman" w:cs="Times New Roman"/>
-          <w:sz w:val="24"/>
-          <w:szCs w:val="24"/>
-        </w:rPr>
-      </w:pPr>
-    </w:p>
-    <w:p>
-      <w:pPr>
-        <w:spacing w:line="360" w:lineRule="auto"/>
-        <w:jc w:val="both"/>
-        <w:rPr>
-          <w:rFonts w:ascii="Times New Roman" w:hAnsi="Times New Roman" w:cs="Times New Roman"/>
-          <w:sz w:val="24"/>
-          <w:szCs w:val="24"/>
-        </w:rPr>
-      </w:pPr>
-    </w:p>
-    <w:p>
-      <w:pPr>
-        <w:spacing w:line="360" w:lineRule="auto"/>
-        <w:jc w:val="both"/>
-        <w:rPr>
-          <w:rFonts w:ascii="Times New Roman" w:hAnsi="Times New Roman" w:cs="Times New Roman"/>
-          <w:sz w:val="24"/>
-          <w:szCs w:val="24"/>
-        </w:rPr>
-      </w:pPr>
-    </w:p>
-    <w:p>
-      <w:pPr>
-        <w:spacing w:line="360" w:lineRule="auto"/>
-        <w:jc w:val="both"/>
-        <w:rPr>
-          <w:rFonts w:ascii="Times New Roman" w:hAnsi="Times New Roman" w:cs="Times New Roman"/>
-          <w:sz w:val="24"/>
-          <w:szCs w:val="24"/>
-        </w:rPr>
-      </w:pPr>
-    </w:p>
-    <w:p>
-      <w:pPr>
-        <w:spacing w:line="360" w:lineRule="auto"/>
-        <w:jc w:val="both"/>
-        <w:rPr>
-          <w:rFonts w:ascii="Times New Roman" w:hAnsi="Times New Roman" w:cs="Times New Roman"/>
-          <w:sz w:val="24"/>
-          <w:szCs w:val="24"/>
-        </w:rPr>
-      </w:pPr>
-    </w:p>
-    <w:p>
-      <w:pPr>
-        <w:spacing w:line="360" w:lineRule="auto"/>
-        <w:jc w:val="both"/>
-        <w:rPr>
-          <w:rFonts w:ascii="Times New Roman" w:hAnsi="Times New Roman" w:cs="Times New Roman"/>
-          <w:sz w:val="24"/>
-          <w:szCs w:val="24"/>
-        </w:rPr>
-      </w:pPr>
-    </w:p>
-    <w:p>
-      <w:pPr>
-        <w:spacing w:line="360" w:lineRule="auto"/>
-        <w:jc w:val="both"/>
-        <w:rPr>
-          <w:rFonts w:ascii="Times New Roman" w:hAnsi="Times New Roman" w:cs="Times New Roman"/>
-          <w:sz w:val="24"/>
-          <w:szCs w:val="24"/>
-        </w:rPr>
-      </w:pPr>
-    </w:p>
-    <w:p>
-      <w:pPr>
-        <w:spacing w:line="360" w:lineRule="auto"/>
-        <w:jc w:val="both"/>
-        <w:rPr>
-          <w:rFonts w:ascii="Times New Roman" w:hAnsi="Times New Roman" w:cs="Times New Roman"/>
-          <w:sz w:val="24"/>
-          <w:szCs w:val="24"/>
-        </w:rPr>
-      </w:pPr>
-    </w:p>
-    <w:p>
-      <w:pPr>
-        <w:spacing w:line="360" w:lineRule="auto"/>
-        <w:jc w:val="both"/>
-        <w:rPr>
-          <w:rFonts w:ascii="Times New Roman" w:hAnsi="Times New Roman" w:cs="Times New Roman"/>
-          <w:sz w:val="24"/>
-          <w:szCs w:val="24"/>
-        </w:rPr>
-      </w:pPr>
-    </w:p>
-    <w:p>
-      <w:pPr>
-        <w:spacing w:line="360" w:lineRule="auto"/>
-        <w:jc w:val="both"/>
-        <w:rPr>
-          <w:rFonts w:ascii="Times New Roman" w:hAnsi="Times New Roman" w:cs="Times New Roman"/>
-          <w:sz w:val="24"/>
-          <w:szCs w:val="24"/>
-        </w:rPr>
-      </w:pPr>
-    </w:p>
-    <w:p>
-      <w:pPr>
-        <w:spacing w:line="360" w:lineRule="auto"/>
-        <w:jc w:val="both"/>
-        <w:rPr>
-          <w:rFonts w:ascii="Times New Roman" w:hAnsi="Times New Roman" w:cs="Times New Roman"/>
-          <w:sz w:val="24"/>
-          <w:szCs w:val="24"/>
-        </w:rPr>
-      </w:pPr>
-    </w:p>
-    <w:p>
-      <w:pPr>
-        <w:spacing w:line="360" w:lineRule="auto"/>
-        <w:jc w:val="both"/>
-        <w:rPr>
-          <w:rFonts w:ascii="Times New Roman" w:hAnsi="Times New Roman" w:cs="Times New Roman"/>
-          <w:sz w:val="24"/>
-          <w:szCs w:val="24"/>
-        </w:rPr>
-      </w:pPr>
-    </w:p>
-    <w:p>
-      <w:pPr>
-        <w:spacing w:line="360" w:lineRule="auto"/>
-        <w:jc w:val="both"/>
-        <w:rPr>
-          <w:rFonts w:ascii="Times New Roman" w:hAnsi="Times New Roman" w:cs="Times New Roman"/>
-          <w:sz w:val="24"/>
-          <w:szCs w:val="24"/>
-        </w:rPr>
-      </w:pPr>
-    </w:p>
-    <w:p>
-      <w:pPr>
-        <w:spacing w:line="360" w:lineRule="auto"/>
-        <w:jc w:val="both"/>
-        <w:rPr>
-          <w:rFonts w:ascii="Times New Roman" w:hAnsi="Times New Roman" w:cs="Times New Roman"/>
-          <w:sz w:val="24"/>
-          <w:szCs w:val="24"/>
-        </w:rPr>
-      </w:pPr>
-    </w:p>
-    <w:p>
-      <w:pPr>
-        <w:spacing w:line="360" w:lineRule="auto"/>
-        <w:jc w:val="both"/>
-        <w:rPr>
-          <w:rFonts w:ascii="Times New Roman" w:hAnsi="Times New Roman" w:cs="Times New Roman"/>
-          <w:sz w:val="24"/>
-          <w:szCs w:val="24"/>
-        </w:rPr>
-      </w:pPr>
-    </w:p>
-    <w:p>
-      <w:pPr>
-        <w:spacing w:line="360" w:lineRule="auto"/>
-        <w:jc w:val="both"/>
-        <w:rPr>
-          <w:rFonts w:ascii="Times New Roman" w:hAnsi="Times New Roman" w:cs="Times New Roman"/>
-          <w:sz w:val="24"/>
-          <w:szCs w:val="24"/>
-        </w:rPr>
-      </w:pPr>
-    </w:p>
-    <w:p>
-      <w:pPr>
-        <w:spacing w:line="360" w:lineRule="auto"/>
-        <w:jc w:val="both"/>
-        <w:rPr>
-          <w:rFonts w:ascii="Times New Roman" w:hAnsi="Times New Roman" w:cs="Times New Roman"/>
-          <w:sz w:val="24"/>
-          <w:szCs w:val="24"/>
-        </w:rPr>
-      </w:pPr>
-    </w:p>
-    <w:p>
-      <w:pPr>
-        <w:spacing w:line="360" w:lineRule="auto"/>
-        <w:jc w:val="both"/>
-        <w:rPr>
-          <w:rFonts w:ascii="Times New Roman" w:hAnsi="Times New Roman" w:cs="Times New Roman"/>
-          <w:sz w:val="24"/>
-          <w:szCs w:val="24"/>
-        </w:rPr>
-      </w:pPr>
-    </w:p>
-    <w:p>
-      <w:pPr>
-        <w:spacing w:line="360" w:lineRule="auto"/>
-        <w:jc w:val="both"/>
-        <w:rPr>
-          <w:rFonts w:ascii="Times New Roman" w:hAnsi="Times New Roman" w:cs="Times New Roman"/>
-          <w:sz w:val="24"/>
-          <w:szCs w:val="24"/>
-        </w:rPr>
-      </w:pPr>
-    </w:p>
-    <w:p>
-      <w:pPr>
-        <w:spacing w:line="360" w:lineRule="auto"/>
         <w:rPr>
           <w:rFonts w:ascii="Times New Roman" w:hAnsi="Times New Roman" w:cs="Times New Roman"/>
           <w:sz w:val="144"/>
@@ -1720,7 +2029,17 @@
           <w:sz w:val="144"/>
           <w:szCs w:val="144"/>
         </w:rPr>
-        <w:t>TEXT</w:t>
+        <w:t>TE</w:t>
+      </w:r>
+      <w:r>
+        <w:rPr>
+          <w:rFonts w:ascii="Times New Roman" w:hAnsi="Times New Roman" w:cs="Times New Roman"/>
+          <w:b/>
+          <w:bCs/>
+          <w:sz w:val="144"/>
+          <w:szCs w:val="144"/>
+        </w:rPr>
+        <w:t>XT</w:t>
       </w:r>
     </w:p>
     <w:p>
@@ -1733,6 +2052,664 @@
           <w:szCs w:val="24"/>
         </w:rPr>
       </w:pPr>
+    </w:p>
+    <w:p>
+      <w:pPr>
+        <w:spacing w:line="360" w:lineRule="auto"/>
+        <w:jc w:val="both"/>
+        <w:rPr>
+          <w:rFonts w:ascii="Times New Roman" w:hAnsi="Times New Roman" w:cs="Times New Roman"/>
+          <w:sz w:val="24"/>
+          <w:szCs w:val="24"/>
+        </w:rPr>
+      </w:pPr>
+    </w:p>
+    <w:p>
+      <w:pPr>
+        <w:spacing w:line="360" w:lineRule="auto"/>
+        <w:jc w:val="both"/>
+        <w:rPr>
+          <w:rFonts w:ascii="Times New Roman" w:hAnsi="Times New Roman" w:cs="Times New Roman"/>
+          <w:sz w:val="24"/>
+          <w:szCs w:val="24"/>
+        </w:rPr>
+      </w:pPr>
+    </w:p>
+    <w:p>
+      <w:pPr>
+        <w:spacing w:line="360" w:lineRule="auto"/>
+        <w:jc w:val="both"/>
+        <w:rPr>
+          <w:rFonts w:ascii="Times New Roman" w:hAnsi="Times New Roman" w:cs="Times New Roman"/>
+          <w:sz w:val="24"/>
+          <w:szCs w:val="24"/>
+        </w:rPr>
+      </w:pPr>
+    </w:p>
+    <w:p>
+      <w:pPr>
+        <w:spacing w:line="360" w:lineRule="auto"/>
+        <w:jc w:val="both"/>
+        <w:rPr>
+          <w:rFonts w:ascii="Times New Roman" w:hAnsi="Times New Roman" w:cs="Times New Roman"/>
+          <w:sz w:val="24"/>
+          <w:szCs w:val="24"/>
+        </w:rPr>
+      </w:pPr>
+    </w:p>
+    <w:p>
+      <w:pPr>
+        <w:spacing w:line="360" w:lineRule="auto"/>
+        <w:jc w:val="both"/>
+        <w:rPr>
+          <w:rFonts w:ascii="Times New Roman" w:hAnsi="Times New Roman" w:cs="Times New Roman"/>
+          <w:sz w:val="24"/>
+          <w:szCs w:val="24"/>
+        </w:rPr>
+      </w:pPr>
+    </w:p>
+    <w:p>
+      <w:pPr>
+        <w:spacing w:line="360" w:lineRule="auto"/>
+        <w:jc w:val="both"/>
+        <w:rPr>
+          <w:rFonts w:ascii="Times New Roman" w:hAnsi="Times New Roman" w:cs="Times New Roman"/>
+          <w:sz w:val="24"/>
+          <w:szCs w:val="24"/>
+        </w:rPr>
+      </w:pPr>
+    </w:p>
+    <w:p>
+      <w:pPr>
+        <w:spacing w:line="360" w:lineRule="auto"/>
+        <w:jc w:val="both"/>
+        <w:rPr>
+          <w:rFonts w:ascii="Times New Roman" w:hAnsi="Times New Roman" w:cs="Times New Roman"/>
+          <w:sz w:val="24"/>
+          <w:szCs w:val="24"/>
+        </w:rPr>
+      </w:pPr>
+    </w:p>
+    <w:p>
+      <w:pPr>
+        <w:spacing w:line="360" w:lineRule="auto"/>
+        <w:jc w:val="both"/>
+        <w:rPr>
+          <w:rFonts w:ascii="Times New Roman" w:hAnsi="Times New Roman" w:cs="Times New Roman"/>
+          <w:sz w:val="24"/>
+          <w:szCs w:val="24"/>
+        </w:rPr>
+      </w:pPr>
+    </w:p>
+    <w:p>
+      <w:pPr>
+        <w:spacing w:line="360" w:lineRule="auto"/>
+        <w:jc w:val="both"/>
+        <w:rPr>
+          <w:rFonts w:ascii="Times New Roman" w:hAnsi="Times New Roman" w:cs="Times New Roman"/>
+          <w:sz w:val="24"/>
+          <w:szCs w:val="24"/>
+        </w:rPr>
+      </w:pPr>
+      <w:r>
+        <w:rPr>
+          <w:rFonts w:ascii="Times New Roman" w:hAnsi="Times New Roman" w:cs="Times New Roman"/>
+          <w:sz w:val="24"/>
+          <w:szCs w:val="24"/>
+        </w:rPr>
+        <w:t>1. Introduction</w:t>
+      </w:r>
+    </w:p>
+    <w:p>
+      <w:pPr>
+        <w:spacing w:line="360" w:lineRule="auto"/>
+        <w:jc w:val="both"/>
+        <w:rPr>
+          <w:rFonts w:ascii="Times New Roman" w:hAnsi="Times New Roman" w:cs="Times New Roman"/>
+          <w:sz w:val="24"/>
+          <w:szCs w:val="24"/>
+        </w:rPr>
+      </w:pPr>
+      <w:r>
+        <w:rPr>
+          <w:rFonts w:ascii="Times New Roman" w:hAnsi="Times New Roman" w:cs="Times New Roman"/>
+          <w:sz w:val="24"/>
+          <w:szCs w:val="24"/>
+        </w:rPr>
+        <w:t>1.1. Autonomous Vehicles</w:t>
+      </w:r>
+    </w:p>
+    <w:p>
+      <w:pPr>
+        <w:spacing w:line="360" w:lineRule="auto"/>
+        <w:jc w:val="both"/>
+        <w:rPr>
+          <w:rFonts w:ascii="Times New Roman" w:hAnsi="Times New Roman" w:cs="Times New Roman"/>
+          <w:sz w:val="24"/>
+          <w:szCs w:val="24"/>
+        </w:rPr>
+      </w:pPr>
+      <w:r>
+        <w:rPr>
+          <w:rFonts w:ascii="Times New Roman" w:hAnsi="Times New Roman" w:cs="Times New Roman"/>
+          <w:sz w:val="24"/>
+          <w:szCs w:val="24"/>
+        </w:rPr>
+        <w:t>Transportation has played a</w:t>
+      </w:r>
+      <w:r>
+        <w:rPr>
+          <w:rFonts w:ascii="Times New Roman" w:hAnsi="Times New Roman" w:cs="Times New Roman"/>
+          <w:sz w:val="24"/>
+          <w:szCs w:val="24"/>
+        </w:rPr>
+        <w:t>n</w:t>
+      </w:r>
+      <w:r>
+        <w:rPr>
+          <w:rFonts w:ascii="Times New Roman" w:hAnsi="Times New Roman" w:cs="Times New Roman"/>
+          <w:sz w:val="24"/>
+          <w:szCs w:val="24"/>
+        </w:rPr>
+        <w:t xml:space="preserve"> </w:t>
+      </w:r>
+      <w:r>
+        <w:rPr>
+          <w:rFonts w:ascii="Times New Roman" w:hAnsi="Times New Roman" w:cs="Times New Roman"/>
+          <w:sz w:val="24"/>
+          <w:szCs w:val="24"/>
+        </w:rPr>
+        <w:t>important</w:t>
+      </w:r>
+      <w:r>
+        <w:rPr>
+          <w:rFonts w:ascii="Times New Roman" w:hAnsi="Times New Roman" w:cs="Times New Roman"/>
+          <w:sz w:val="24"/>
+          <w:szCs w:val="24"/>
+        </w:rPr>
+        <w:t xml:space="preserve"> role in</w:t>
+      </w:r>
+      <w:r>
+        <w:rPr>
+          <w:rFonts w:ascii="Times New Roman" w:hAnsi="Times New Roman" w:cs="Times New Roman"/>
+          <w:sz w:val="24"/>
+          <w:szCs w:val="24"/>
+        </w:rPr>
+        <w:t xml:space="preserve"> the</w:t>
+      </w:r>
+      <w:r>
+        <w:rPr>
+          <w:rFonts w:ascii="Times New Roman" w:hAnsi="Times New Roman" w:cs="Times New Roman"/>
+          <w:sz w:val="24"/>
+          <w:szCs w:val="24"/>
+        </w:rPr>
+        <w:t xml:space="preserve"> human history, evolving from the invention of the rotary wheel to the modern </w:t>
+      </w:r>
+      <w:r>
+        <w:rPr>
+          <w:rFonts w:ascii="Times New Roman" w:hAnsi="Times New Roman" w:cs="Times New Roman"/>
+          <w:sz w:val="24"/>
+          <w:szCs w:val="24"/>
+        </w:rPr>
+        <w:t>road cars</w:t>
+      </w:r>
+      <w:r>
+        <w:rPr>
+          <w:rFonts w:ascii="Times New Roman" w:hAnsi="Times New Roman" w:cs="Times New Roman"/>
+          <w:sz w:val="24"/>
+          <w:szCs w:val="24"/>
+        </w:rPr>
+        <w:t xml:space="preserve">. The </w:t>
+      </w:r>
+      <w:r>
+        <w:rPr>
+          <w:rFonts w:ascii="Times New Roman" w:hAnsi="Times New Roman" w:cs="Times New Roman"/>
+          <w:sz w:val="24"/>
+          <w:szCs w:val="24"/>
+        </w:rPr>
+        <w:t>invention</w:t>
+      </w:r>
+      <w:r>
+        <w:rPr>
+          <w:rFonts w:ascii="Times New Roman" w:hAnsi="Times New Roman" w:cs="Times New Roman"/>
+          <w:sz w:val="24"/>
+          <w:szCs w:val="24"/>
+        </w:rPr>
+        <w:t xml:space="preserve"> of </w:t>
+      </w:r>
+      <w:r>
+        <w:rPr>
+          <w:rFonts w:ascii="Times New Roman" w:hAnsi="Times New Roman" w:cs="Times New Roman"/>
+          <w:sz w:val="24"/>
+          <w:szCs w:val="24"/>
+        </w:rPr>
+        <w:t>fuel</w:t>
+      </w:r>
+      <w:r>
+        <w:rPr>
+          <w:rFonts w:ascii="Times New Roman" w:hAnsi="Times New Roman" w:cs="Times New Roman"/>
+          <w:sz w:val="24"/>
+          <w:szCs w:val="24"/>
+        </w:rPr>
+        <w:t xml:space="preserve"> engines in the last century marked a </w:t>
+      </w:r>
+      <w:r>
+        <w:rPr>
+          <w:rFonts w:ascii="Times New Roman" w:hAnsi="Times New Roman" w:cs="Times New Roman"/>
+          <w:sz w:val="24"/>
+          <w:szCs w:val="24"/>
+        </w:rPr>
+        <w:t>significant revolution</w:t>
+      </w:r>
+      <w:r>
+        <w:rPr>
+          <w:rFonts w:ascii="Times New Roman" w:hAnsi="Times New Roman" w:cs="Times New Roman"/>
+          <w:sz w:val="24"/>
+          <w:szCs w:val="24"/>
+        </w:rPr>
+        <w:t>, impacting</w:t>
+      </w:r>
+      <w:r>
+        <w:rPr>
+          <w:rFonts w:ascii="Times New Roman" w:hAnsi="Times New Roman" w:cs="Times New Roman"/>
+          <w:sz w:val="24"/>
+          <w:szCs w:val="24"/>
+        </w:rPr>
+        <w:t xml:space="preserve"> faster</w:t>
+      </w:r>
+      <w:r>
+        <w:rPr>
+          <w:rFonts w:ascii="Times New Roman" w:hAnsi="Times New Roman" w:cs="Times New Roman"/>
+          <w:sz w:val="24"/>
+          <w:szCs w:val="24"/>
+        </w:rPr>
+        <w:t xml:space="preserve"> goods transportation and extending to civilian life with the introduction of road cars. This period also witnessed the development of proper road infrastructures to accommodate the advancements in vehicle performance.</w:t>
+      </w:r>
+      <w:r>
+        <w:rPr>
+          <w:rFonts w:ascii="Times New Roman" w:hAnsi="Times New Roman" w:cs="Times New Roman"/>
+          <w:sz w:val="24"/>
+          <w:szCs w:val="24"/>
+        </w:rPr>
+        <w:t xml:space="preserve"> </w:t>
+      </w:r>
+    </w:p>
+    <w:p>
+      <w:pPr>
+        <w:spacing w:line="360" w:lineRule="auto"/>
+        <w:jc w:val="both"/>
+        <w:rPr>
+          <w:rFonts w:ascii="Times New Roman" w:hAnsi="Times New Roman" w:cs="Times New Roman"/>
+          <w:sz w:val="24"/>
+          <w:szCs w:val="24"/>
+        </w:rPr>
+      </w:pPr>
+      <w:r>
+        <w:rPr>
+          <w:rFonts w:ascii="Times New Roman" w:hAnsi="Times New Roman" w:cs="Times New Roman"/>
+          <w:sz w:val="24"/>
+          <w:szCs w:val="24"/>
+        </w:rPr>
+        <w:t xml:space="preserve">The fourth industrial revolution </w:t>
+      </w:r>
+      <w:r>
+        <w:rPr>
+          <w:rFonts w:ascii="Times New Roman" w:hAnsi="Times New Roman" w:cs="Times New Roman"/>
+          <w:sz w:val="24"/>
+          <w:szCs w:val="24"/>
+        </w:rPr>
+        <w:t>mark a start of</w:t>
+      </w:r>
+      <w:r>
+        <w:rPr>
+          <w:rFonts w:ascii="Times New Roman" w:hAnsi="Times New Roman" w:cs="Times New Roman"/>
+          <w:sz w:val="24"/>
+          <w:szCs w:val="24"/>
+        </w:rPr>
+        <w:t xml:space="preserve"> new era where intelligent </w:t>
+      </w:r>
+      <w:r>
+        <w:rPr>
+          <w:rFonts w:ascii="Times New Roman" w:hAnsi="Times New Roman" w:cs="Times New Roman"/>
+          <w:sz w:val="24"/>
+          <w:szCs w:val="24"/>
+        </w:rPr>
+        <w:t>systems</w:t>
+      </w:r>
+      <w:r>
+        <w:rPr>
+          <w:rFonts w:ascii="Times New Roman" w:hAnsi="Times New Roman" w:cs="Times New Roman"/>
+          <w:sz w:val="24"/>
+          <w:szCs w:val="24"/>
+        </w:rPr>
+        <w:t>-controlled</w:t>
+      </w:r>
+      <w:r>
+        <w:rPr>
+          <w:rFonts w:ascii="Times New Roman" w:hAnsi="Times New Roman" w:cs="Times New Roman"/>
+          <w:sz w:val="24"/>
+          <w:szCs w:val="24"/>
+        </w:rPr>
+        <w:t xml:space="preserve"> machines</w:t>
+      </w:r>
+      <w:r>
+        <w:rPr>
+          <w:rFonts w:ascii="Times New Roman" w:hAnsi="Times New Roman" w:cs="Times New Roman"/>
+          <w:sz w:val="24"/>
+          <w:szCs w:val="24"/>
+        </w:rPr>
+        <w:t xml:space="preserve"> are developed which </w:t>
+      </w:r>
+      <w:r>
+        <w:rPr>
+          <w:rFonts w:ascii="Times New Roman" w:hAnsi="Times New Roman" w:cs="Times New Roman"/>
+          <w:sz w:val="24"/>
+          <w:szCs w:val="24"/>
+        </w:rPr>
+        <w:t>reduc</w:t>
+      </w:r>
+      <w:r>
+        <w:rPr>
+          <w:rFonts w:ascii="Times New Roman" w:hAnsi="Times New Roman" w:cs="Times New Roman"/>
+          <w:sz w:val="24"/>
+          <w:szCs w:val="24"/>
+        </w:rPr>
+        <w:t>es the</w:t>
+      </w:r>
+      <w:r>
+        <w:rPr>
+          <w:rFonts w:ascii="Times New Roman" w:hAnsi="Times New Roman" w:cs="Times New Roman"/>
+          <w:sz w:val="24"/>
+          <w:szCs w:val="24"/>
+        </w:rPr>
+        <w:t xml:space="preserve"> manual errors and enhancing performance. The automotive industry</w:t>
+      </w:r>
+      <w:r>
+        <w:rPr>
+          <w:rFonts w:ascii="Times New Roman" w:hAnsi="Times New Roman" w:cs="Times New Roman"/>
+          <w:sz w:val="24"/>
+          <w:szCs w:val="24"/>
+        </w:rPr>
+        <w:t xml:space="preserve"> is also</w:t>
+      </w:r>
+      <w:r>
+        <w:rPr>
+          <w:rFonts w:ascii="Times New Roman" w:hAnsi="Times New Roman" w:cs="Times New Roman"/>
+          <w:sz w:val="24"/>
+          <w:szCs w:val="24"/>
+        </w:rPr>
+        <w:t xml:space="preserve"> </w:t>
+      </w:r>
+      <w:r>
+        <w:rPr>
+          <w:rFonts w:ascii="Times New Roman" w:hAnsi="Times New Roman" w:cs="Times New Roman"/>
+          <w:sz w:val="24"/>
+          <w:szCs w:val="24"/>
+        </w:rPr>
+        <w:t>undergone</w:t>
+      </w:r>
+      <w:r>
+        <w:rPr>
+          <w:rFonts w:ascii="Times New Roman" w:hAnsi="Times New Roman" w:cs="Times New Roman"/>
+          <w:sz w:val="24"/>
+          <w:szCs w:val="24"/>
+        </w:rPr>
+        <w:t xml:space="preserve"> this transformation with </w:t>
+      </w:r>
+      <w:r>
+        <w:rPr>
+          <w:rFonts w:ascii="Times New Roman" w:hAnsi="Times New Roman" w:cs="Times New Roman"/>
+          <w:sz w:val="24"/>
+          <w:szCs w:val="24"/>
+        </w:rPr>
+        <w:t xml:space="preserve">various intelligent </w:t>
+      </w:r>
+      <w:r>
+        <w:rPr>
+          <w:rFonts w:ascii="Times New Roman" w:hAnsi="Times New Roman" w:cs="Times New Roman"/>
+          <w:sz w:val="24"/>
+          <w:szCs w:val="24"/>
+        </w:rPr>
+        <w:t xml:space="preserve">driver assistance systems like Advanced Driver Assistance Systems </w:t>
+      </w:r>
+      <w:r>
+        <w:rPr>
+          <w:rFonts w:ascii="Times New Roman" w:hAnsi="Times New Roman" w:cs="Times New Roman"/>
+          <w:sz w:val="24"/>
+          <w:szCs w:val="24"/>
+        </w:rPr>
+        <w:t>(</w:t>
+      </w:r>
+      <w:r>
+        <w:rPr>
+          <w:rFonts w:ascii="Times New Roman" w:hAnsi="Times New Roman" w:cs="Times New Roman"/>
+          <w:sz w:val="24"/>
+          <w:szCs w:val="24"/>
+        </w:rPr>
+        <w:t>ADAS</w:t>
+      </w:r>
+      <w:r>
+        <w:rPr>
+          <w:rFonts w:ascii="Times New Roman" w:hAnsi="Times New Roman" w:cs="Times New Roman"/>
+          <w:sz w:val="24"/>
+          <w:szCs w:val="24"/>
+        </w:rPr>
+        <w:t>)</w:t>
+      </w:r>
+      <w:r>
+        <w:rPr>
+          <w:rFonts w:ascii="Times New Roman" w:hAnsi="Times New Roman" w:cs="Times New Roman"/>
+          <w:sz w:val="24"/>
+          <w:szCs w:val="24"/>
+        </w:rPr>
+        <w:t xml:space="preserve"> which </w:t>
+      </w:r>
+      <w:r>
+        <w:rPr>
+          <w:rFonts w:ascii="Times New Roman" w:hAnsi="Times New Roman" w:cs="Times New Roman"/>
+          <w:sz w:val="24"/>
+          <w:szCs w:val="24"/>
+        </w:rPr>
+        <w:t>not only reducing human effort in driving but also ensuring safety. Engineers and scientists globally are working to enhance the capabilities of intelligent systems, aiming for complete autonomous driving, eliminating the need for human guidance.</w:t>
+      </w:r>
+      <w:r>
+        <w:rPr>
+          <w:rFonts w:ascii="Times New Roman" w:hAnsi="Times New Roman" w:cs="Times New Roman"/>
+          <w:sz w:val="24"/>
+          <w:szCs w:val="24"/>
+        </w:rPr>
+        <w:t xml:space="preserve"> </w:t>
+      </w:r>
+    </w:p>
+    <w:p>
+      <w:pPr>
+        <w:spacing w:line="360" w:lineRule="auto"/>
+        <w:jc w:val="both"/>
+        <w:rPr>
+          <w:rFonts w:ascii="Times New Roman" w:hAnsi="Times New Roman" w:cs="Times New Roman"/>
+          <w:sz w:val="24"/>
+          <w:szCs w:val="24"/>
+        </w:rPr>
+      </w:pPr>
+      <w:r>
+        <w:rPr>
+          <w:rFonts w:ascii="Times New Roman" w:hAnsi="Times New Roman" w:cs="Times New Roman"/>
+          <w:sz w:val="24"/>
+          <w:szCs w:val="24"/>
+        </w:rPr>
+        <w:t>The concept of autonomous driving dates back to 1926, with the development of a radio-controlled car in New York City. In 1960</w:t>
+      </w:r>
+      <w:r>
+        <w:rPr>
+          <w:rFonts w:ascii="Times New Roman" w:hAnsi="Times New Roman" w:cs="Times New Roman"/>
+          <w:sz w:val="24"/>
+          <w:szCs w:val="24"/>
+        </w:rPr>
+        <w:t>s</w:t>
+      </w:r>
+      <w:r>
+        <w:rPr>
+          <w:rFonts w:ascii="Times New Roman" w:hAnsi="Times New Roman" w:cs="Times New Roman"/>
+          <w:sz w:val="24"/>
+          <w:szCs w:val="24"/>
+        </w:rPr>
+        <w:t xml:space="preserve">, the Transport and Road Research Laboratory in the United Kingdom laid magnetic cables beneath the road, serving as a path detection tool for </w:t>
+      </w:r>
+      <w:r>
+        <w:rPr>
+          <w:rFonts w:ascii="Times New Roman" w:hAnsi="Times New Roman" w:cs="Times New Roman"/>
+          <w:sz w:val="24"/>
+          <w:szCs w:val="24"/>
+        </w:rPr>
+        <w:t xml:space="preserve">self-driving </w:t>
+      </w:r>
+      <w:r>
+        <w:rPr>
+          <w:rFonts w:ascii="Times New Roman" w:hAnsi="Times New Roman" w:cs="Times New Roman"/>
+          <w:sz w:val="24"/>
+          <w:szCs w:val="24"/>
+        </w:rPr>
+        <w:t>cars</w:t>
+      </w:r>
+      <w:r>
+        <w:rPr>
+          <w:rFonts w:ascii="Times New Roman" w:hAnsi="Times New Roman" w:cs="Times New Roman"/>
+          <w:sz w:val="24"/>
+          <w:szCs w:val="24"/>
+        </w:rPr>
+        <w:t xml:space="preserve"> and tested its performance</w:t>
+      </w:r>
+      <w:r>
+        <w:rPr>
+          <w:rFonts w:ascii="Times New Roman" w:hAnsi="Times New Roman" w:cs="Times New Roman"/>
+          <w:sz w:val="24"/>
+          <w:szCs w:val="24"/>
+        </w:rPr>
+        <w:t>.</w:t>
+      </w:r>
+      <w:r>
+        <w:rPr>
+          <w:rFonts w:ascii="Times New Roman" w:hAnsi="Times New Roman" w:cs="Times New Roman"/>
+          <w:sz w:val="24"/>
+          <w:szCs w:val="24"/>
+        </w:rPr>
+        <w:t xml:space="preserve"> Later,</w:t>
+      </w:r>
+      <w:r>
+        <w:rPr>
+          <w:rFonts w:ascii="Times New Roman" w:hAnsi="Times New Roman" w:cs="Times New Roman"/>
+          <w:sz w:val="24"/>
+          <w:szCs w:val="24"/>
+        </w:rPr>
+        <w:t xml:space="preserve"> </w:t>
+      </w:r>
+      <w:r>
+        <w:rPr>
+          <w:rFonts w:ascii="Times New Roman" w:hAnsi="Times New Roman" w:cs="Times New Roman"/>
+          <w:sz w:val="24"/>
+          <w:szCs w:val="24"/>
+        </w:rPr>
+        <w:t xml:space="preserve">in 1995 </w:t>
+      </w:r>
+      <w:r>
+        <w:rPr>
+          <w:rFonts w:ascii="Times New Roman" w:hAnsi="Times New Roman" w:cs="Times New Roman"/>
+          <w:sz w:val="24"/>
+          <w:szCs w:val="24"/>
+        </w:rPr>
+        <w:t>Mercedes</w:t>
+      </w:r>
+      <w:r>
+        <w:rPr>
+          <w:rFonts w:ascii="Times New Roman" w:hAnsi="Times New Roman" w:cs="Times New Roman"/>
+          <w:sz w:val="24"/>
+          <w:szCs w:val="24"/>
+        </w:rPr>
+        <w:t xml:space="preserve"> Benz</w:t>
+      </w:r>
+      <w:r>
+        <w:rPr>
+          <w:rFonts w:ascii="Times New Roman" w:hAnsi="Times New Roman" w:cs="Times New Roman"/>
+          <w:sz w:val="24"/>
+          <w:szCs w:val="24"/>
+        </w:rPr>
+        <w:t xml:space="preserve"> achieved a significant milestone with the</w:t>
+      </w:r>
+      <w:r>
+        <w:rPr>
+          <w:rFonts w:ascii="Times New Roman" w:hAnsi="Times New Roman" w:cs="Times New Roman"/>
+          <w:sz w:val="24"/>
+          <w:szCs w:val="24"/>
+        </w:rPr>
+        <w:t xml:space="preserve"> development of</w:t>
+      </w:r>
+      <w:r>
+        <w:rPr>
+          <w:rFonts w:ascii="Times New Roman" w:hAnsi="Times New Roman" w:cs="Times New Roman"/>
+          <w:sz w:val="24"/>
+          <w:szCs w:val="24"/>
+        </w:rPr>
+        <w:t xml:space="preserve"> first self-sufficient autonomous vehicle, a retrofitted Mercedes S class equipped with efficient cameras and exclusive processors for parallel computing. This vehicle reached a maximum speed of 175 kmph, covering 1500 kms from Munich, Germany, to Copenhagen, Denmark, performing various manoeuvres in traffic</w:t>
+      </w:r>
+      <w:r>
+        <w:rPr>
+          <w:rFonts w:ascii="Times New Roman" w:hAnsi="Times New Roman" w:cs="Times New Roman"/>
+          <w:sz w:val="24"/>
+          <w:szCs w:val="24"/>
+        </w:rPr>
+        <w:t xml:space="preserve"> without human assistance</w:t>
+      </w:r>
+      <w:r>
+        <w:rPr>
+          <w:rFonts w:ascii="Times New Roman" w:hAnsi="Times New Roman" w:cs="Times New Roman"/>
+          <w:sz w:val="24"/>
+          <w:szCs w:val="24"/>
+        </w:rPr>
+        <w:t>.</w:t>
+      </w:r>
+      <w:r>
+        <w:rPr>
+          <w:rFonts w:ascii="Times New Roman" w:hAnsi="Times New Roman" w:cs="Times New Roman"/>
+          <w:sz w:val="24"/>
+          <w:szCs w:val="24"/>
+        </w:rPr>
+        <w:t xml:space="preserve"> </w:t>
+      </w:r>
+      <w:r>
+        <w:rPr>
+          <w:rFonts w:ascii="Times New Roman" w:hAnsi="Times New Roman" w:cs="Times New Roman"/>
+          <w:sz w:val="24"/>
+          <w:szCs w:val="24"/>
+        </w:rPr>
+        <w:t>In the late 20</w:t>
+      </w:r>
+      <w:r>
+        <w:rPr>
+          <w:rFonts w:ascii="Times New Roman" w:hAnsi="Times New Roman" w:cs="Times New Roman"/>
+          <w:sz w:val="24"/>
+          <w:szCs w:val="24"/>
+        </w:rPr>
+        <w:t>0</w:t>
+      </w:r>
+      <w:r>
+        <w:rPr>
+          <w:rFonts w:ascii="Times New Roman" w:hAnsi="Times New Roman" w:cs="Times New Roman"/>
+          <w:sz w:val="24"/>
+          <w:szCs w:val="24"/>
+        </w:rPr>
+        <w:t xml:space="preserve">0s, carmakers like Toyota and Volvo, along with tech companies such as Google and Waymo, developed their prototypes of Autonomous Vehicles (AVs). </w:t>
+      </w:r>
+    </w:p>
+    <w:p>
+      <w:pPr>
+        <w:spacing w:line="360" w:lineRule="auto"/>
+        <w:jc w:val="both"/>
+        <w:rPr>
+          <w:rFonts w:ascii="Times New Roman" w:hAnsi="Times New Roman" w:cs="Times New Roman"/>
+          <w:sz w:val="24"/>
+          <w:szCs w:val="24"/>
+        </w:rPr>
+      </w:pPr>
       <w:r>
         <w:rPr>
           <w:rFonts w:ascii="Times New Roman" w:hAnsi="Times New Roman" w:cs="Times New Roman"/>
@@ -1740,53 +2717,31 @@
           <w:szCs w:val="24"/>
         </w:rPr>
         <w:lastRenderedPageBreak/>
-        <w:t>1. Introduction</w:t>
-      </w:r>
-    </w:p>
-    <w:p>
-      <w:pPr>
-        <w:spacing w:line="360" w:lineRule="auto"/>
-        <w:jc w:val="both"/>
-        <w:rPr>
-          <w:rFonts w:ascii="Times New Roman" w:hAnsi="Times New Roman" w:cs="Times New Roman"/>
-          <w:sz w:val="24"/>
-          <w:szCs w:val="24"/>
-        </w:rPr>
-      </w:pPr>
-      <w:r>
-        <w:rPr>
-          <w:rFonts w:ascii="Times New Roman" w:hAnsi="Times New Roman" w:cs="Times New Roman"/>
-          <w:sz w:val="24"/>
-          <w:szCs w:val="24"/>
-        </w:rPr>
-        <w:t>1.1. Autonomous Vehicles</w:t>
-      </w:r>
-    </w:p>
-    <w:p>
-      <w:pPr>
-        <w:spacing w:line="360" w:lineRule="auto"/>
-        <w:jc w:val="both"/>
-        <w:rPr>
-          <w:rFonts w:ascii="Times New Roman" w:hAnsi="Times New Roman" w:cs="Times New Roman"/>
-          <w:sz w:val="24"/>
-          <w:szCs w:val="24"/>
-        </w:rPr>
-      </w:pPr>
-      <w:r>
-        <w:rPr>
-          <w:rFonts w:ascii="Times New Roman" w:hAnsi="Times New Roman" w:cs="Times New Roman"/>
-          <w:sz w:val="24"/>
-          <w:szCs w:val="24"/>
-        </w:rPr>
-        <w:t>Transportation has played a</w:t>
-      </w:r>
-      <w:r>
-        <w:rPr>
-          <w:rFonts w:ascii="Times New Roman" w:hAnsi="Times New Roman" w:cs="Times New Roman"/>
-          <w:sz w:val="24"/>
-          <w:szCs w:val="24"/>
-        </w:rPr>
-        <w:t>n</w:t>
+        <w:t xml:space="preserve">The parallel advancements in </w:t>
+      </w:r>
+      <w:r>
+        <w:rPr>
+          <w:rFonts w:ascii="Times New Roman" w:hAnsi="Times New Roman" w:cs="Times New Roman"/>
+          <w:sz w:val="24"/>
+          <w:szCs w:val="24"/>
+        </w:rPr>
+        <w:t xml:space="preserve">the field of </w:t>
+      </w:r>
+      <w:r>
+        <w:rPr>
+          <w:rFonts w:ascii="Times New Roman" w:hAnsi="Times New Roman" w:cs="Times New Roman"/>
+          <w:sz w:val="24"/>
+          <w:szCs w:val="24"/>
+        </w:rPr>
+        <w:t>Artificial Intelligence and</w:t>
+      </w:r>
+      <w:r>
+        <w:rPr>
+          <w:rFonts w:ascii="Times New Roman" w:hAnsi="Times New Roman" w:cs="Times New Roman"/>
+          <w:sz w:val="24"/>
+          <w:szCs w:val="24"/>
+        </w:rPr>
+        <w:t xml:space="preserve"> efficient</w:t>
       </w:r>
       <w:r>
         <w:rPr>
@@ -1802,111 +2757,15 @@
           <w:sz w:val="24"/>
           <w:szCs w:val="24"/>
         </w:rPr>
-        <w:t>important</w:t>
-      </w:r>
-      <w:r>
-        <w:rPr>
-          <w:rFonts w:ascii="Times New Roman" w:hAnsi="Times New Roman" w:cs="Times New Roman"/>
-          <w:sz w:val="24"/>
-          <w:szCs w:val="24"/>
-        </w:rPr>
-        <w:t xml:space="preserve"> role in</w:t>
-      </w:r>
-      <w:r>
-        <w:rPr>
-          <w:rFonts w:ascii="Times New Roman" w:hAnsi="Times New Roman" w:cs="Times New Roman"/>
-          <w:sz w:val="24"/>
-          <w:szCs w:val="24"/>
-        </w:rPr>
-        <w:t xml:space="preserve"> the</w:t>
-      </w:r>
-      <w:r>
-        <w:rPr>
-          <w:rFonts w:ascii="Times New Roman" w:hAnsi="Times New Roman" w:cs="Times New Roman"/>
-          <w:sz w:val="24"/>
-          <w:szCs w:val="24"/>
-        </w:rPr>
-        <w:t xml:space="preserve"> human history, evolving from the invention of the rotary wheel to the modern </w:t>
-      </w:r>
-      <w:r>
-        <w:rPr>
-          <w:rFonts w:ascii="Times New Roman" w:hAnsi="Times New Roman" w:cs="Times New Roman"/>
-          <w:sz w:val="24"/>
-          <w:szCs w:val="24"/>
-        </w:rPr>
-        <w:t>road cars</w:t>
-      </w:r>
-      <w:r>
-        <w:rPr>
-          <w:rFonts w:ascii="Times New Roman" w:hAnsi="Times New Roman" w:cs="Times New Roman"/>
-          <w:sz w:val="24"/>
-          <w:szCs w:val="24"/>
-        </w:rPr>
-        <w:t xml:space="preserve">. The </w:t>
-      </w:r>
-      <w:r>
-        <w:rPr>
-          <w:rFonts w:ascii="Times New Roman" w:hAnsi="Times New Roman" w:cs="Times New Roman"/>
-          <w:sz w:val="24"/>
-          <w:szCs w:val="24"/>
-        </w:rPr>
-        <w:t>invention</w:t>
-      </w:r>
-      <w:r>
-        <w:rPr>
-          <w:rFonts w:ascii="Times New Roman" w:hAnsi="Times New Roman" w:cs="Times New Roman"/>
-          <w:sz w:val="24"/>
-          <w:szCs w:val="24"/>
-        </w:rPr>
-        <w:t xml:space="preserve"> of </w:t>
-      </w:r>
-      <w:r>
-        <w:rPr>
-          <w:rFonts w:ascii="Times New Roman" w:hAnsi="Times New Roman" w:cs="Times New Roman"/>
-          <w:sz w:val="24"/>
-          <w:szCs w:val="24"/>
-        </w:rPr>
-        <w:t>fuel</w:t>
-      </w:r>
-      <w:r>
-        <w:rPr>
-          <w:rFonts w:ascii="Times New Roman" w:hAnsi="Times New Roman" w:cs="Times New Roman"/>
-          <w:sz w:val="24"/>
-          <w:szCs w:val="24"/>
-        </w:rPr>
-        <w:t xml:space="preserve"> engines in the last century marked a </w:t>
-      </w:r>
-      <w:r>
-        <w:rPr>
-          <w:rFonts w:ascii="Times New Roman" w:hAnsi="Times New Roman" w:cs="Times New Roman"/>
-          <w:sz w:val="24"/>
-          <w:szCs w:val="24"/>
-        </w:rPr>
-        <w:t>significant revolution</w:t>
-      </w:r>
-      <w:r>
-        <w:rPr>
-          <w:rFonts w:ascii="Times New Roman" w:hAnsi="Times New Roman" w:cs="Times New Roman"/>
-          <w:sz w:val="24"/>
-          <w:szCs w:val="24"/>
-        </w:rPr>
-        <w:t>, impacting</w:t>
-      </w:r>
-      <w:r>
-        <w:rPr>
-          <w:rFonts w:ascii="Times New Roman" w:hAnsi="Times New Roman" w:cs="Times New Roman"/>
-          <w:sz w:val="24"/>
-          <w:szCs w:val="24"/>
-        </w:rPr>
-        <w:t xml:space="preserve"> faster</w:t>
-      </w:r>
-      <w:r>
-        <w:rPr>
-          <w:rFonts w:ascii="Times New Roman" w:hAnsi="Times New Roman" w:cs="Times New Roman"/>
-          <w:sz w:val="24"/>
-          <w:szCs w:val="24"/>
-        </w:rPr>
-        <w:t xml:space="preserve"> goods transportation and extending to civilian life with the introduction of road cars. This period also witnessed the development of proper road infrastructures to accommodate the advancements in vehicle performance.</w:t>
+        <w:t>hardware</w:t>
+      </w:r>
+      <w:r>
+        <w:rPr>
+          <w:rFonts w:ascii="Times New Roman" w:hAnsi="Times New Roman" w:cs="Times New Roman"/>
+          <w:sz w:val="24"/>
+          <w:szCs w:val="24"/>
+        </w:rPr>
+        <w:t xml:space="preserve"> accelerated research in self-driving technology. Notably, improvements in cameras and GPUs facilitated fast and efficient processing, while intelligent algorithms like neural networks laid the foundation for Autonomous Vehicles (AVs).</w:t>
       </w:r>
       <w:r>
         <w:rPr>
@@ -1916,104 +2775,21 @@
         </w:rPr>
         <w:t xml:space="preserve"> </w:t>
       </w:r>
-    </w:p>
-    <w:p>
-      <w:pPr>
-        <w:spacing w:line="360" w:lineRule="auto"/>
-        <w:jc w:val="both"/>
-        <w:rPr>
-          <w:rFonts w:ascii="Times New Roman" w:hAnsi="Times New Roman" w:cs="Times New Roman"/>
-          <w:sz w:val="24"/>
-          <w:szCs w:val="24"/>
-        </w:rPr>
-      </w:pPr>
-      <w:r>
-        <w:rPr>
-          <w:rFonts w:ascii="Times New Roman" w:hAnsi="Times New Roman" w:cs="Times New Roman"/>
-          <w:sz w:val="24"/>
-          <w:szCs w:val="24"/>
-        </w:rPr>
-        <w:t xml:space="preserve">The fourth industrial revolution </w:t>
-      </w:r>
-      <w:r>
-        <w:rPr>
-          <w:rFonts w:ascii="Times New Roman" w:hAnsi="Times New Roman" w:cs="Times New Roman"/>
-          <w:sz w:val="24"/>
-          <w:szCs w:val="24"/>
-        </w:rPr>
-        <w:t>mark a start of</w:t>
-      </w:r>
-      <w:r>
-        <w:rPr>
-          <w:rFonts w:ascii="Times New Roman" w:hAnsi="Times New Roman" w:cs="Times New Roman"/>
-          <w:sz w:val="24"/>
-          <w:szCs w:val="24"/>
-        </w:rPr>
-        <w:t xml:space="preserve"> new era where intelligent </w:t>
-      </w:r>
-      <w:r>
-        <w:rPr>
-          <w:rFonts w:ascii="Times New Roman" w:hAnsi="Times New Roman" w:cs="Times New Roman"/>
-          <w:sz w:val="24"/>
-          <w:szCs w:val="24"/>
-        </w:rPr>
-        <w:t>systems</w:t>
-      </w:r>
-      <w:r>
-        <w:rPr>
-          <w:rFonts w:ascii="Times New Roman" w:hAnsi="Times New Roman" w:cs="Times New Roman"/>
-          <w:sz w:val="24"/>
-          <w:szCs w:val="24"/>
-        </w:rPr>
-        <w:t>-controlled</w:t>
-      </w:r>
-      <w:r>
-        <w:rPr>
-          <w:rFonts w:ascii="Times New Roman" w:hAnsi="Times New Roman" w:cs="Times New Roman"/>
-          <w:sz w:val="24"/>
-          <w:szCs w:val="24"/>
-        </w:rPr>
-        <w:t xml:space="preserve"> machines</w:t>
-      </w:r>
-      <w:r>
-        <w:rPr>
-          <w:rFonts w:ascii="Times New Roman" w:hAnsi="Times New Roman" w:cs="Times New Roman"/>
-          <w:sz w:val="24"/>
-          <w:szCs w:val="24"/>
-        </w:rPr>
-        <w:t xml:space="preserve"> are developed which </w:t>
-      </w:r>
-      <w:r>
-        <w:rPr>
-          <w:rFonts w:ascii="Times New Roman" w:hAnsi="Times New Roman" w:cs="Times New Roman"/>
-          <w:sz w:val="24"/>
-          <w:szCs w:val="24"/>
-        </w:rPr>
-        <w:t>reduc</w:t>
-      </w:r>
-      <w:r>
-        <w:rPr>
-          <w:rFonts w:ascii="Times New Roman" w:hAnsi="Times New Roman" w:cs="Times New Roman"/>
-          <w:sz w:val="24"/>
-          <w:szCs w:val="24"/>
-        </w:rPr>
-        <w:t>es the</w:t>
-      </w:r>
-      <w:r>
-        <w:rPr>
-          <w:rFonts w:ascii="Times New Roman" w:hAnsi="Times New Roman" w:cs="Times New Roman"/>
-          <w:sz w:val="24"/>
-          <w:szCs w:val="24"/>
-        </w:rPr>
-        <w:t xml:space="preserve"> manual errors and enhancing performance. The automotive industry</w:t>
-      </w:r>
-      <w:r>
-        <w:rPr>
-          <w:rFonts w:ascii="Times New Roman" w:hAnsi="Times New Roman" w:cs="Times New Roman"/>
-          <w:sz w:val="24"/>
-          <w:szCs w:val="24"/>
-        </w:rPr>
-        <w:t xml:space="preserve"> is also</w:t>
+      <w:r>
+        <w:rPr>
+          <w:rFonts w:ascii="Times New Roman" w:hAnsi="Times New Roman" w:cs="Times New Roman"/>
+          <w:sz w:val="24"/>
+          <w:szCs w:val="24"/>
+        </w:rPr>
+        <w:t>In 2014, Tesla</w:t>
+      </w:r>
+      <w:r>
+        <w:rPr>
+          <w:rFonts w:ascii="Times New Roman" w:hAnsi="Times New Roman" w:cs="Times New Roman"/>
+          <w:sz w:val="24"/>
+          <w:szCs w:val="24"/>
+        </w:rPr>
+        <w:t xml:space="preserve"> Motors</w:t>
       </w:r>
       <w:r>
         <w:rPr>
@@ -2029,364 +2805,6 @@
           <w:sz w:val="24"/>
           <w:szCs w:val="24"/>
         </w:rPr>
-        <w:t>undergone</w:t>
-      </w:r>
-      <w:r>
-        <w:rPr>
-          <w:rFonts w:ascii="Times New Roman" w:hAnsi="Times New Roman" w:cs="Times New Roman"/>
-          <w:sz w:val="24"/>
-          <w:szCs w:val="24"/>
-        </w:rPr>
-        <w:t xml:space="preserve"> this transformation with </w:t>
-      </w:r>
-      <w:r>
-        <w:rPr>
-          <w:rFonts w:ascii="Times New Roman" w:hAnsi="Times New Roman" w:cs="Times New Roman"/>
-          <w:sz w:val="24"/>
-          <w:szCs w:val="24"/>
-        </w:rPr>
-        <w:t xml:space="preserve">various intelligent </w:t>
-      </w:r>
-      <w:r>
-        <w:rPr>
-          <w:rFonts w:ascii="Times New Roman" w:hAnsi="Times New Roman" w:cs="Times New Roman"/>
-          <w:sz w:val="24"/>
-          <w:szCs w:val="24"/>
-        </w:rPr>
-        <w:t xml:space="preserve">driver assistance systems like Advanced Driver Assistance Systems </w:t>
-      </w:r>
-      <w:r>
-        <w:rPr>
-          <w:rFonts w:ascii="Times New Roman" w:hAnsi="Times New Roman" w:cs="Times New Roman"/>
-          <w:sz w:val="24"/>
-          <w:szCs w:val="24"/>
-        </w:rPr>
-        <w:t>(</w:t>
-      </w:r>
-      <w:r>
-        <w:rPr>
-          <w:rFonts w:ascii="Times New Roman" w:hAnsi="Times New Roman" w:cs="Times New Roman"/>
-          <w:sz w:val="24"/>
-          <w:szCs w:val="24"/>
-        </w:rPr>
-        <w:t>ADAS</w:t>
-      </w:r>
-      <w:r>
-        <w:rPr>
-          <w:rFonts w:ascii="Times New Roman" w:hAnsi="Times New Roman" w:cs="Times New Roman"/>
-          <w:sz w:val="24"/>
-          <w:szCs w:val="24"/>
-        </w:rPr>
-        <w:t>)</w:t>
-      </w:r>
-      <w:r>
-        <w:rPr>
-          <w:rFonts w:ascii="Times New Roman" w:hAnsi="Times New Roman" w:cs="Times New Roman"/>
-          <w:sz w:val="24"/>
-          <w:szCs w:val="24"/>
-        </w:rPr>
-        <w:t xml:space="preserve"> which </w:t>
-      </w:r>
-      <w:r>
-        <w:rPr>
-          <w:rFonts w:ascii="Times New Roman" w:hAnsi="Times New Roman" w:cs="Times New Roman"/>
-          <w:sz w:val="24"/>
-          <w:szCs w:val="24"/>
-        </w:rPr>
-        <w:t>not only reducing human effort in driving but also ensuring safety. Engineers and scientists globally are working to enhance the capabilities of intelligent systems, aiming for complete autonomous driving, eliminating the need for human guidance.</w:t>
-      </w:r>
-      <w:r>
-        <w:rPr>
-          <w:rFonts w:ascii="Times New Roman" w:hAnsi="Times New Roman" w:cs="Times New Roman"/>
-          <w:sz w:val="24"/>
-          <w:szCs w:val="24"/>
-        </w:rPr>
-        <w:t xml:space="preserve"> </w:t>
-      </w:r>
-    </w:p>
-    <w:p>
-      <w:pPr>
-        <w:spacing w:line="360" w:lineRule="auto"/>
-        <w:jc w:val="both"/>
-        <w:rPr>
-          <w:rFonts w:ascii="Times New Roman" w:hAnsi="Times New Roman" w:cs="Times New Roman"/>
-          <w:sz w:val="24"/>
-          <w:szCs w:val="24"/>
-        </w:rPr>
-      </w:pPr>
-      <w:r>
-        <w:rPr>
-          <w:rFonts w:ascii="Times New Roman" w:hAnsi="Times New Roman" w:cs="Times New Roman"/>
-          <w:sz w:val="24"/>
-          <w:szCs w:val="24"/>
-        </w:rPr>
-        <w:t>The concept of autonomous driving dates back to 1926, with the development of a radio-controlled car in New York City. In 1960</w:t>
-      </w:r>
-      <w:r>
-        <w:rPr>
-          <w:rFonts w:ascii="Times New Roman" w:hAnsi="Times New Roman" w:cs="Times New Roman"/>
-          <w:sz w:val="24"/>
-          <w:szCs w:val="24"/>
-        </w:rPr>
-        <w:t>s</w:t>
-      </w:r>
-      <w:r>
-        <w:rPr>
-          <w:rFonts w:ascii="Times New Roman" w:hAnsi="Times New Roman" w:cs="Times New Roman"/>
-          <w:sz w:val="24"/>
-          <w:szCs w:val="24"/>
-        </w:rPr>
-        <w:t xml:space="preserve">, the Transport and Road Research Laboratory in the United Kingdom laid magnetic cables beneath the road, serving as a path detection tool for </w:t>
-      </w:r>
-      <w:r>
-        <w:rPr>
-          <w:rFonts w:ascii="Times New Roman" w:hAnsi="Times New Roman" w:cs="Times New Roman"/>
-          <w:sz w:val="24"/>
-          <w:szCs w:val="24"/>
-        </w:rPr>
-        <w:t xml:space="preserve">self-driving </w:t>
-      </w:r>
-      <w:r>
-        <w:rPr>
-          <w:rFonts w:ascii="Times New Roman" w:hAnsi="Times New Roman" w:cs="Times New Roman"/>
-          <w:sz w:val="24"/>
-          <w:szCs w:val="24"/>
-        </w:rPr>
-        <w:t>cars</w:t>
-      </w:r>
-      <w:r>
-        <w:rPr>
-          <w:rFonts w:ascii="Times New Roman" w:hAnsi="Times New Roman" w:cs="Times New Roman"/>
-          <w:sz w:val="24"/>
-          <w:szCs w:val="24"/>
-        </w:rPr>
-        <w:t xml:space="preserve"> and tested its performance</w:t>
-      </w:r>
-      <w:r>
-        <w:rPr>
-          <w:rFonts w:ascii="Times New Roman" w:hAnsi="Times New Roman" w:cs="Times New Roman"/>
-          <w:sz w:val="24"/>
-          <w:szCs w:val="24"/>
-        </w:rPr>
-        <w:t>.</w:t>
-      </w:r>
-      <w:r>
-        <w:rPr>
-          <w:rFonts w:ascii="Times New Roman" w:hAnsi="Times New Roman" w:cs="Times New Roman"/>
-          <w:sz w:val="24"/>
-          <w:szCs w:val="24"/>
-        </w:rPr>
-        <w:t xml:space="preserve"> Later,</w:t>
-      </w:r>
-      <w:r>
-        <w:rPr>
-          <w:rFonts w:ascii="Times New Roman" w:hAnsi="Times New Roman" w:cs="Times New Roman"/>
-          <w:sz w:val="24"/>
-          <w:szCs w:val="24"/>
-        </w:rPr>
-        <w:t xml:space="preserve"> </w:t>
-      </w:r>
-      <w:r>
-        <w:rPr>
-          <w:rFonts w:ascii="Times New Roman" w:hAnsi="Times New Roman" w:cs="Times New Roman"/>
-          <w:sz w:val="24"/>
-          <w:szCs w:val="24"/>
-        </w:rPr>
-        <w:t xml:space="preserve">in 1995 </w:t>
-      </w:r>
-      <w:r>
-        <w:rPr>
-          <w:rFonts w:ascii="Times New Roman" w:hAnsi="Times New Roman" w:cs="Times New Roman"/>
-          <w:sz w:val="24"/>
-          <w:szCs w:val="24"/>
-        </w:rPr>
-        <w:t>Mercedes</w:t>
-      </w:r>
-      <w:r>
-        <w:rPr>
-          <w:rFonts w:ascii="Times New Roman" w:hAnsi="Times New Roman" w:cs="Times New Roman"/>
-          <w:sz w:val="24"/>
-          <w:szCs w:val="24"/>
-        </w:rPr>
-        <w:t xml:space="preserve"> Benz</w:t>
-      </w:r>
-      <w:r>
-        <w:rPr>
-          <w:rFonts w:ascii="Times New Roman" w:hAnsi="Times New Roman" w:cs="Times New Roman"/>
-          <w:sz w:val="24"/>
-          <w:szCs w:val="24"/>
-        </w:rPr>
-        <w:t xml:space="preserve"> achieved a significant milestone with the</w:t>
-      </w:r>
-      <w:r>
-        <w:rPr>
-          <w:rFonts w:ascii="Times New Roman" w:hAnsi="Times New Roman" w:cs="Times New Roman"/>
-          <w:sz w:val="24"/>
-          <w:szCs w:val="24"/>
-        </w:rPr>
-        <w:t xml:space="preserve"> development of</w:t>
-      </w:r>
-      <w:r>
-        <w:rPr>
-          <w:rFonts w:ascii="Times New Roman" w:hAnsi="Times New Roman" w:cs="Times New Roman"/>
-          <w:sz w:val="24"/>
-          <w:szCs w:val="24"/>
-        </w:rPr>
-        <w:t xml:space="preserve"> first self-sufficient autonomous vehicle, a retrofitted Mercedes S class equipped with efficient cameras and exclusive processors for parallel computing. This vehicle reached a maximum speed of 175 kmph, covering 1500 kms from Munich, Germany, to Copenhagen, Denmark, performing various manoeuvres in traffic</w:t>
-      </w:r>
-      <w:r>
-        <w:rPr>
-          <w:rFonts w:ascii="Times New Roman" w:hAnsi="Times New Roman" w:cs="Times New Roman"/>
-          <w:sz w:val="24"/>
-          <w:szCs w:val="24"/>
-        </w:rPr>
-        <w:t xml:space="preserve"> without human assistance</w:t>
-      </w:r>
-      <w:r>
-        <w:rPr>
-          <w:rFonts w:ascii="Times New Roman" w:hAnsi="Times New Roman" w:cs="Times New Roman"/>
-          <w:sz w:val="24"/>
-          <w:szCs w:val="24"/>
-        </w:rPr>
-        <w:t>.</w:t>
-      </w:r>
-      <w:r>
-        <w:rPr>
-          <w:rFonts w:ascii="Times New Roman" w:hAnsi="Times New Roman" w:cs="Times New Roman"/>
-          <w:sz w:val="24"/>
-          <w:szCs w:val="24"/>
-        </w:rPr>
-        <w:t xml:space="preserve"> </w:t>
-      </w:r>
-      <w:r>
-        <w:rPr>
-          <w:rFonts w:ascii="Times New Roman" w:hAnsi="Times New Roman" w:cs="Times New Roman"/>
-          <w:sz w:val="24"/>
-          <w:szCs w:val="24"/>
-        </w:rPr>
-        <w:t>In the late 20</w:t>
-      </w:r>
-      <w:r>
-        <w:rPr>
-          <w:rFonts w:ascii="Times New Roman" w:hAnsi="Times New Roman" w:cs="Times New Roman"/>
-          <w:sz w:val="24"/>
-          <w:szCs w:val="24"/>
-        </w:rPr>
-        <w:t>0</w:t>
-      </w:r>
-      <w:r>
-        <w:rPr>
-          <w:rFonts w:ascii="Times New Roman" w:hAnsi="Times New Roman" w:cs="Times New Roman"/>
-          <w:sz w:val="24"/>
-          <w:szCs w:val="24"/>
-        </w:rPr>
-        <w:t xml:space="preserve">0s, carmakers like Toyota and Volvo, along with tech companies such as Google and Waymo, developed their prototypes of Autonomous Vehicles (AVs). </w:t>
-      </w:r>
-    </w:p>
-    <w:p>
-      <w:pPr>
-        <w:spacing w:line="360" w:lineRule="auto"/>
-        <w:jc w:val="both"/>
-        <w:rPr>
-          <w:rFonts w:ascii="Times New Roman" w:hAnsi="Times New Roman" w:cs="Times New Roman"/>
-          <w:sz w:val="24"/>
-          <w:szCs w:val="24"/>
-        </w:rPr>
-      </w:pPr>
-      <w:r>
-        <w:rPr>
-          <w:rFonts w:ascii="Times New Roman" w:hAnsi="Times New Roman" w:cs="Times New Roman"/>
-          <w:sz w:val="24"/>
-          <w:szCs w:val="24"/>
-        </w:rPr>
-        <w:t xml:space="preserve">The parallel advancements in </w:t>
-      </w:r>
-      <w:r>
-        <w:rPr>
-          <w:rFonts w:ascii="Times New Roman" w:hAnsi="Times New Roman" w:cs="Times New Roman"/>
-          <w:sz w:val="24"/>
-          <w:szCs w:val="24"/>
-        </w:rPr>
-        <w:t xml:space="preserve">the field of </w:t>
-      </w:r>
-      <w:r>
-        <w:rPr>
-          <w:rFonts w:ascii="Times New Roman" w:hAnsi="Times New Roman" w:cs="Times New Roman"/>
-          <w:sz w:val="24"/>
-          <w:szCs w:val="24"/>
-        </w:rPr>
-        <w:t>Artificial Intelligence and</w:t>
-      </w:r>
-      <w:r>
-        <w:rPr>
-          <w:rFonts w:ascii="Times New Roman" w:hAnsi="Times New Roman" w:cs="Times New Roman"/>
-          <w:sz w:val="24"/>
-          <w:szCs w:val="24"/>
-        </w:rPr>
-        <w:t xml:space="preserve"> efficient</w:t>
-      </w:r>
-      <w:r>
-        <w:rPr>
-          <w:rFonts w:ascii="Times New Roman" w:hAnsi="Times New Roman" w:cs="Times New Roman"/>
-          <w:sz w:val="24"/>
-          <w:szCs w:val="24"/>
-        </w:rPr>
-        <w:t xml:space="preserve"> </w:t>
-      </w:r>
-      <w:r>
-        <w:rPr>
-          <w:rFonts w:ascii="Times New Roman" w:hAnsi="Times New Roman" w:cs="Times New Roman"/>
-          <w:sz w:val="24"/>
-          <w:szCs w:val="24"/>
-        </w:rPr>
-        <w:t>hardware</w:t>
-      </w:r>
-      <w:r>
-        <w:rPr>
-          <w:rFonts w:ascii="Times New Roman" w:hAnsi="Times New Roman" w:cs="Times New Roman"/>
-          <w:sz w:val="24"/>
-          <w:szCs w:val="24"/>
-        </w:rPr>
-        <w:t xml:space="preserve"> accelerated research in self-driving technology. Notably, improvements in cameras and GPUs facilitated fast and efficient processing, while intelligent algorithms like neural networks laid the foundation for Autonomous Vehicles (AVs).</w:t>
-      </w:r>
-      <w:r>
-        <w:rPr>
-          <w:rFonts w:ascii="Times New Roman" w:hAnsi="Times New Roman" w:cs="Times New Roman"/>
-          <w:sz w:val="24"/>
-          <w:szCs w:val="24"/>
-        </w:rPr>
-        <w:t xml:space="preserve"> </w:t>
-      </w:r>
-      <w:r>
-        <w:rPr>
-          <w:rFonts w:ascii="Times New Roman" w:hAnsi="Times New Roman" w:cs="Times New Roman"/>
-          <w:sz w:val="24"/>
-          <w:szCs w:val="24"/>
-        </w:rPr>
-        <w:t>In 2014, Tesla</w:t>
-      </w:r>
-      <w:r>
-        <w:rPr>
-          <w:rFonts w:ascii="Times New Roman" w:hAnsi="Times New Roman" w:cs="Times New Roman"/>
-          <w:sz w:val="24"/>
-          <w:szCs w:val="24"/>
-        </w:rPr>
-        <w:t xml:space="preserve"> Motors</w:t>
-      </w:r>
-      <w:r>
-        <w:rPr>
-          <w:rFonts w:ascii="Times New Roman" w:hAnsi="Times New Roman" w:cs="Times New Roman"/>
-          <w:sz w:val="24"/>
-          <w:szCs w:val="24"/>
-        </w:rPr>
-        <w:t xml:space="preserve"> </w:t>
-      </w:r>
-      <w:r>
-        <w:rPr>
-          <w:rFonts w:ascii="Times New Roman" w:hAnsi="Times New Roman" w:cs="Times New Roman"/>
-          <w:sz w:val="24"/>
-          <w:szCs w:val="24"/>
-        </w:rPr>
         <w:t xml:space="preserve">launched Model S, </w:t>
       </w:r>
       <w:r>
@@ -2427,16 +2845,7 @@
           <w:sz w:val="24"/>
           <w:szCs w:val="24"/>
         </w:rPr>
-        <w:t xml:space="preserve"> computer vision. Tesla's entry into functional semi-autonomous driving represented a notable advancement in </w:t>
-      </w:r>
-      <w:r>
-        <w:rPr>
-          <w:rFonts w:ascii="Times New Roman" w:hAnsi="Times New Roman" w:cs="Times New Roman"/>
-          <w:sz w:val="24"/>
-          <w:szCs w:val="24"/>
-        </w:rPr>
-        <w:lastRenderedPageBreak/>
-        <w:t>the field.</w:t>
+        <w:t xml:space="preserve"> computer vision. Tesla's entry into functional semi-autonomous driving represented a notable advancement in the field.</w:t>
       </w:r>
       <w:r>
         <w:rPr>
@@ -2946,6 +3355,7 @@
                 <w:sz w:val="24"/>
                 <w:szCs w:val="24"/>
               </w:rPr>
+              <w:lastRenderedPageBreak/>
               <w:t>Level 4</w:t>
             </w:r>
           </w:p>
@@ -3114,8 +3524,482 @@
           <w:sz w:val="24"/>
           <w:szCs w:val="24"/>
         </w:rPr>
-        <w:t xml:space="preserve">could transport goods across the premises </w:t>
-      </w:r>
+        <w:t xml:space="preserve">could transport goods across the premises which </w:t>
+      </w:r>
+      <w:r>
+        <w:rPr>
+          <w:rFonts w:ascii="Times New Roman" w:hAnsi="Times New Roman" w:cs="Times New Roman"/>
+          <w:sz w:val="24"/>
+          <w:szCs w:val="24"/>
+        </w:rPr>
+        <w:t xml:space="preserve">save time and minimize </w:t>
+      </w:r>
+      <w:r>
+        <w:rPr>
+          <w:rFonts w:ascii="Times New Roman" w:hAnsi="Times New Roman" w:cs="Times New Roman"/>
+          <w:sz w:val="24"/>
+          <w:szCs w:val="24"/>
+        </w:rPr>
+        <w:t>human error</w:t>
+      </w:r>
+      <w:r>
+        <w:rPr>
+          <w:rFonts w:ascii="Times New Roman" w:hAnsi="Times New Roman" w:cs="Times New Roman"/>
+          <w:sz w:val="24"/>
+          <w:szCs w:val="24"/>
+        </w:rPr>
+        <w:t>. However, ensuring their safety</w:t>
+      </w:r>
+      <w:r>
+        <w:rPr>
+          <w:rFonts w:ascii="Times New Roman" w:hAnsi="Times New Roman" w:cs="Times New Roman"/>
+          <w:sz w:val="24"/>
+          <w:szCs w:val="24"/>
+        </w:rPr>
+        <w:t xml:space="preserve"> of operation</w:t>
+      </w:r>
+      <w:r>
+        <w:rPr>
+          <w:rFonts w:ascii="Times New Roman" w:hAnsi="Times New Roman" w:cs="Times New Roman"/>
+          <w:sz w:val="24"/>
+          <w:szCs w:val="24"/>
+        </w:rPr>
+        <w:t xml:space="preserve"> is crucial</w:t>
+      </w:r>
+      <w:r>
+        <w:rPr>
+          <w:rFonts w:ascii="Times New Roman" w:hAnsi="Times New Roman" w:cs="Times New Roman"/>
+          <w:sz w:val="24"/>
+          <w:szCs w:val="24"/>
+        </w:rPr>
+        <w:t xml:space="preserve"> especially when it comes to road cars</w:t>
+      </w:r>
+      <w:r>
+        <w:rPr>
+          <w:rFonts w:ascii="Times New Roman" w:hAnsi="Times New Roman" w:cs="Times New Roman"/>
+          <w:sz w:val="24"/>
+          <w:szCs w:val="24"/>
+        </w:rPr>
+        <w:t>.</w:t>
+      </w:r>
+      <w:r>
+        <w:rPr>
+          <w:rFonts w:ascii="Times New Roman" w:hAnsi="Times New Roman" w:cs="Times New Roman"/>
+          <w:sz w:val="24"/>
+          <w:szCs w:val="24"/>
+        </w:rPr>
+        <w:t xml:space="preserve"> </w:t>
+      </w:r>
+      <w:r>
+        <w:rPr>
+          <w:rFonts w:ascii="Times New Roman" w:hAnsi="Times New Roman" w:cs="Times New Roman"/>
+          <w:sz w:val="24"/>
+          <w:szCs w:val="24"/>
+        </w:rPr>
+        <w:t>Governments worldwide are creating regulations for autonomous mobility. Moreover, vehicle manufacturers are enhancing hardware and software while conducting extensive testing to ensure safety and prevent failures.</w:t>
+      </w:r>
+      <w:r>
+        <w:rPr>
+          <w:rFonts w:ascii="Times New Roman" w:hAnsi="Times New Roman" w:cs="Times New Roman"/>
+          <w:sz w:val="24"/>
+          <w:szCs w:val="24"/>
+        </w:rPr>
+        <w:t xml:space="preserve">  </w:t>
+      </w:r>
+    </w:p>
+    <w:p>
+      <w:pPr>
+        <w:spacing w:before="240" w:line="360" w:lineRule="auto"/>
+        <w:jc w:val="both"/>
+        <w:rPr>
+          <w:rFonts w:ascii="Times New Roman" w:hAnsi="Times New Roman" w:cs="Times New Roman"/>
+          <w:sz w:val="24"/>
+          <w:szCs w:val="24"/>
+        </w:rPr>
+      </w:pPr>
+      <w:r>
+        <w:rPr>
+          <w:rFonts w:ascii="Times New Roman" w:hAnsi="Times New Roman" w:cs="Times New Roman"/>
+          <w:sz w:val="24"/>
+          <w:szCs w:val="24"/>
+        </w:rPr>
+        <w:t>1.2. Simulators</w:t>
+      </w:r>
+    </w:p>
+    <w:p>
+      <w:pPr>
+        <w:spacing w:before="240" w:line="360" w:lineRule="auto"/>
+        <w:jc w:val="both"/>
+        <w:rPr>
+          <w:rFonts w:ascii="Times New Roman" w:hAnsi="Times New Roman" w:cs="Times New Roman"/>
+          <w:sz w:val="24"/>
+          <w:szCs w:val="24"/>
+        </w:rPr>
+      </w:pPr>
+      <w:r>
+        <w:rPr>
+          <w:rFonts w:ascii="Times New Roman" w:hAnsi="Times New Roman" w:cs="Times New Roman"/>
+          <w:sz w:val="24"/>
+          <w:szCs w:val="24"/>
+        </w:rPr>
+        <w:t xml:space="preserve">Simulators </w:t>
+      </w:r>
+      <w:r>
+        <w:rPr>
+          <w:rFonts w:ascii="Times New Roman" w:hAnsi="Times New Roman" w:cs="Times New Roman"/>
+          <w:sz w:val="24"/>
+          <w:szCs w:val="24"/>
+        </w:rPr>
+        <w:t>imitate</w:t>
+      </w:r>
+      <w:r>
+        <w:rPr>
+          <w:rFonts w:ascii="Times New Roman" w:hAnsi="Times New Roman" w:cs="Times New Roman"/>
+          <w:sz w:val="24"/>
+          <w:szCs w:val="24"/>
+        </w:rPr>
+        <w:t xml:space="preserve"> real-world systems, replicating their dynamics and features. They come in different types: software, hardware, or a mix of both. These systems </w:t>
+      </w:r>
+      <w:r>
+        <w:rPr>
+          <w:rFonts w:ascii="Times New Roman" w:hAnsi="Times New Roman" w:cs="Times New Roman"/>
+          <w:sz w:val="24"/>
+          <w:szCs w:val="24"/>
+        </w:rPr>
+        <w:t>replicate</w:t>
+      </w:r>
+      <w:r>
+        <w:rPr>
+          <w:rFonts w:ascii="Times New Roman" w:hAnsi="Times New Roman" w:cs="Times New Roman"/>
+          <w:sz w:val="24"/>
+          <w:szCs w:val="24"/>
+        </w:rPr>
+        <w:t xml:space="preserve"> various functions, interacting with users, taking inputs, and providing feedback</w:t>
+      </w:r>
+      <w:r>
+        <w:rPr>
+          <w:rFonts w:ascii="Times New Roman" w:hAnsi="Times New Roman" w:cs="Times New Roman"/>
+          <w:sz w:val="24"/>
+          <w:szCs w:val="24"/>
+        </w:rPr>
+        <w:t xml:space="preserve"> to the users</w:t>
+      </w:r>
+      <w:r>
+        <w:rPr>
+          <w:rFonts w:ascii="Times New Roman" w:hAnsi="Times New Roman" w:cs="Times New Roman"/>
+          <w:sz w:val="24"/>
+          <w:szCs w:val="24"/>
+        </w:rPr>
+        <w:t xml:space="preserve">. For </w:t>
+      </w:r>
+      <w:r>
+        <w:rPr>
+          <w:rFonts w:ascii="Times New Roman" w:hAnsi="Times New Roman" w:cs="Times New Roman"/>
+          <w:sz w:val="24"/>
+          <w:szCs w:val="24"/>
+        </w:rPr>
+        <w:t>example</w:t>
+      </w:r>
+      <w:r>
+        <w:rPr>
+          <w:rFonts w:ascii="Times New Roman" w:hAnsi="Times New Roman" w:cs="Times New Roman"/>
+          <w:sz w:val="24"/>
+          <w:szCs w:val="24"/>
+        </w:rPr>
+        <w:t xml:space="preserve">, driving simulators create visual environments </w:t>
+      </w:r>
+      <w:r>
+        <w:rPr>
+          <w:rFonts w:ascii="Times New Roman" w:hAnsi="Times New Roman" w:cs="Times New Roman"/>
+          <w:sz w:val="24"/>
+          <w:szCs w:val="24"/>
+        </w:rPr>
+        <w:t xml:space="preserve">and hardware setup </w:t>
+      </w:r>
+      <w:r>
+        <w:rPr>
+          <w:rFonts w:ascii="Times New Roman" w:hAnsi="Times New Roman" w:cs="Times New Roman"/>
+          <w:sz w:val="24"/>
+          <w:szCs w:val="24"/>
+        </w:rPr>
+        <w:t>for driver training and testing</w:t>
+      </w:r>
+      <w:r>
+        <w:rPr>
+          <w:rFonts w:ascii="Times New Roman" w:hAnsi="Times New Roman" w:cs="Times New Roman"/>
+          <w:sz w:val="24"/>
+          <w:szCs w:val="24"/>
+        </w:rPr>
+        <w:t xml:space="preserve">, </w:t>
+      </w:r>
+      <w:proofErr w:type="gramStart"/>
+      <w:r>
+        <w:rPr>
+          <w:rFonts w:ascii="Times New Roman" w:hAnsi="Times New Roman" w:cs="Times New Roman"/>
+          <w:sz w:val="24"/>
+          <w:szCs w:val="24"/>
+        </w:rPr>
+        <w:t>Which</w:t>
+      </w:r>
+      <w:proofErr w:type="gramEnd"/>
+      <w:r>
+        <w:rPr>
+          <w:rFonts w:ascii="Times New Roman" w:hAnsi="Times New Roman" w:cs="Times New Roman"/>
+          <w:sz w:val="24"/>
+          <w:szCs w:val="24"/>
+        </w:rPr>
+        <w:t xml:space="preserve"> takes control commands from users and update their states</w:t>
+      </w:r>
+      <w:r>
+        <w:rPr>
+          <w:rFonts w:ascii="Times New Roman" w:hAnsi="Times New Roman" w:cs="Times New Roman"/>
+          <w:sz w:val="24"/>
+          <w:szCs w:val="24"/>
+        </w:rPr>
+        <w:t>.</w:t>
+      </w:r>
+      <w:r>
+        <w:rPr>
+          <w:rFonts w:ascii="Times New Roman" w:hAnsi="Times New Roman" w:cs="Times New Roman"/>
+          <w:sz w:val="24"/>
+          <w:szCs w:val="24"/>
+        </w:rPr>
+        <w:t xml:space="preserve"> Simulators can be classified based on various features Some of the examples are</w:t>
+      </w:r>
+    </w:p>
+    <w:p>
+      <w:pPr>
+        <w:spacing w:before="240" w:line="360" w:lineRule="auto"/>
+        <w:jc w:val="both"/>
+        <w:rPr>
+          <w:rFonts w:ascii="Times New Roman" w:hAnsi="Times New Roman" w:cs="Times New Roman"/>
+          <w:sz w:val="24"/>
+          <w:szCs w:val="24"/>
+        </w:rPr>
+      </w:pPr>
+      <w:r>
+        <w:rPr>
+          <w:rFonts w:ascii="Times New Roman" w:hAnsi="Times New Roman" w:cs="Times New Roman"/>
+          <w:sz w:val="24"/>
+          <w:szCs w:val="24"/>
+        </w:rPr>
+        <w:t>Based on Time</w:t>
+      </w:r>
+    </w:p>
+    <w:p>
+      <w:pPr>
+        <w:spacing w:before="240" w:after="0" w:line="360" w:lineRule="auto"/>
+        <w:jc w:val="both"/>
+        <w:rPr>
+          <w:rFonts w:ascii="Times New Roman" w:hAnsi="Times New Roman" w:cs="Times New Roman"/>
+          <w:sz w:val="24"/>
+          <w:szCs w:val="24"/>
+        </w:rPr>
+      </w:pPr>
+      <w:r>
+        <w:rPr>
+          <w:rFonts w:ascii="Times New Roman" w:hAnsi="Times New Roman" w:cs="Times New Roman"/>
+          <w:sz w:val="24"/>
+          <w:szCs w:val="24"/>
+        </w:rPr>
+        <w:t xml:space="preserve">Discrete Event Simulation: Each step happens at distinct intervals, </w:t>
+      </w:r>
+      <w:r>
+        <w:rPr>
+          <w:rFonts w:ascii="Times New Roman" w:hAnsi="Times New Roman" w:cs="Times New Roman"/>
+          <w:sz w:val="24"/>
+          <w:szCs w:val="24"/>
+        </w:rPr>
+        <w:t xml:space="preserve">which are </w:t>
+      </w:r>
+      <w:r>
+        <w:rPr>
+          <w:rFonts w:ascii="Times New Roman" w:hAnsi="Times New Roman" w:cs="Times New Roman"/>
+          <w:sz w:val="24"/>
+          <w:szCs w:val="24"/>
+        </w:rPr>
+        <w:t>mapped to specific durations. Driving simulators fall into this category, where observation states change at each step</w:t>
+      </w:r>
+      <w:r>
+        <w:rPr>
+          <w:rFonts w:ascii="Times New Roman" w:hAnsi="Times New Roman" w:cs="Times New Roman"/>
+          <w:sz w:val="24"/>
+          <w:szCs w:val="24"/>
+        </w:rPr>
+        <w:t xml:space="preserve">. The time duration of a single time step is </w:t>
+      </w:r>
+      <w:r>
+        <w:rPr>
+          <w:rFonts w:ascii="Times New Roman" w:hAnsi="Times New Roman" w:cs="Times New Roman"/>
+          <w:sz w:val="24"/>
+          <w:szCs w:val="24"/>
+        </w:rPr>
+        <w:t>defined by required precision.</w:t>
+      </w:r>
+    </w:p>
+    <w:p>
+      <w:pPr>
+        <w:spacing w:after="0" w:line="360" w:lineRule="auto"/>
+        <w:jc w:val="both"/>
+        <w:rPr>
+          <w:rFonts w:ascii="Times New Roman" w:hAnsi="Times New Roman" w:cs="Times New Roman"/>
+          <w:sz w:val="24"/>
+          <w:szCs w:val="24"/>
+        </w:rPr>
+      </w:pPr>
+      <w:r>
+        <w:rPr>
+          <w:rFonts w:ascii="Times New Roman" w:hAnsi="Times New Roman" w:cs="Times New Roman"/>
+          <w:sz w:val="24"/>
+          <w:szCs w:val="24"/>
+        </w:rPr>
+        <w:t xml:space="preserve">Continuous Simulation: </w:t>
+      </w:r>
+      <w:r>
+        <w:rPr>
+          <w:rFonts w:ascii="Times New Roman" w:hAnsi="Times New Roman" w:cs="Times New Roman"/>
+          <w:sz w:val="24"/>
+          <w:szCs w:val="24"/>
+        </w:rPr>
+        <w:t>In this type of simulation, t</w:t>
+      </w:r>
+      <w:r>
+        <w:rPr>
+          <w:rFonts w:ascii="Times New Roman" w:hAnsi="Times New Roman" w:cs="Times New Roman"/>
+          <w:sz w:val="24"/>
+          <w:szCs w:val="24"/>
+        </w:rPr>
+        <w:t xml:space="preserve">ime moves continuously without distinct steps, backed by differential equations. These are useful for modelling </w:t>
+      </w:r>
+      <w:r>
+        <w:rPr>
+          <w:rFonts w:ascii="Times New Roman" w:hAnsi="Times New Roman" w:cs="Times New Roman"/>
+          <w:sz w:val="24"/>
+          <w:szCs w:val="24"/>
+        </w:rPr>
+        <w:t>continuous events</w:t>
+      </w:r>
+      <w:r>
+        <w:rPr>
+          <w:rFonts w:ascii="Times New Roman" w:hAnsi="Times New Roman" w:cs="Times New Roman"/>
+          <w:sz w:val="24"/>
+          <w:szCs w:val="24"/>
+        </w:rPr>
+        <w:t xml:space="preserve"> like microbe growth in biolog</w:t>
+      </w:r>
+      <w:r>
+        <w:rPr>
+          <w:rFonts w:ascii="Times New Roman" w:hAnsi="Times New Roman" w:cs="Times New Roman"/>
+          <w:sz w:val="24"/>
+          <w:szCs w:val="24"/>
+        </w:rPr>
+        <w:t>y</w:t>
+      </w:r>
+      <w:r>
+        <w:rPr>
+          <w:rFonts w:ascii="Times New Roman" w:hAnsi="Times New Roman" w:cs="Times New Roman"/>
+          <w:sz w:val="24"/>
+          <w:szCs w:val="24"/>
+        </w:rPr>
+        <w:t>.</w:t>
+      </w:r>
+    </w:p>
+    <w:p>
+      <w:pPr>
+        <w:spacing w:after="0" w:line="360" w:lineRule="auto"/>
+        <w:jc w:val="both"/>
+        <w:rPr>
+          <w:rFonts w:ascii="Times New Roman" w:hAnsi="Times New Roman" w:cs="Times New Roman"/>
+          <w:sz w:val="24"/>
+          <w:szCs w:val="24"/>
+        </w:rPr>
+      </w:pPr>
+      <w:r>
+        <w:rPr>
+          <w:rFonts w:ascii="Times New Roman" w:hAnsi="Times New Roman" w:cs="Times New Roman"/>
+          <w:sz w:val="24"/>
+          <w:szCs w:val="24"/>
+        </w:rPr>
+        <w:t>Ba</w:t>
+      </w:r>
+      <w:r>
+        <w:rPr>
+          <w:rFonts w:ascii="Times New Roman" w:hAnsi="Times New Roman" w:cs="Times New Roman"/>
+          <w:sz w:val="24"/>
+          <w:szCs w:val="24"/>
+        </w:rPr>
+        <w:t>s</w:t>
+      </w:r>
+      <w:r>
+        <w:rPr>
+          <w:rFonts w:ascii="Times New Roman" w:hAnsi="Times New Roman" w:cs="Times New Roman"/>
+          <w:sz w:val="24"/>
+          <w:szCs w:val="24"/>
+        </w:rPr>
+        <w:t>ed on Stochasticity:</w:t>
+      </w:r>
+    </w:p>
+    <w:p>
+      <w:pPr>
+        <w:spacing w:after="0" w:line="360" w:lineRule="auto"/>
+        <w:jc w:val="both"/>
+        <w:rPr>
+          <w:rFonts w:ascii="Times New Roman" w:hAnsi="Times New Roman" w:cs="Times New Roman"/>
+          <w:sz w:val="24"/>
+          <w:szCs w:val="24"/>
+        </w:rPr>
+      </w:pPr>
+      <w:r>
+        <w:rPr>
+          <w:rFonts w:ascii="Times New Roman" w:hAnsi="Times New Roman" w:cs="Times New Roman"/>
+          <w:sz w:val="24"/>
+          <w:szCs w:val="24"/>
+        </w:rPr>
+        <w:t xml:space="preserve">Stochastic Simulation: This type of simulation introduces a controlled amount of randomness within sensible limits in the parameters. It's helpful for studying systems with </w:t>
+      </w:r>
+      <w:r>
+        <w:rPr>
+          <w:rFonts w:ascii="Times New Roman" w:hAnsi="Times New Roman" w:cs="Times New Roman"/>
+          <w:sz w:val="24"/>
+          <w:szCs w:val="24"/>
+        </w:rPr>
+        <w:t>random</w:t>
+      </w:r>
+      <w:r>
+        <w:rPr>
+          <w:rFonts w:ascii="Times New Roman" w:hAnsi="Times New Roman" w:cs="Times New Roman"/>
+          <w:sz w:val="24"/>
+          <w:szCs w:val="24"/>
+        </w:rPr>
+        <w:t xml:space="preserve"> noise, like analy</w:t>
+      </w:r>
+      <w:r>
+        <w:rPr>
+          <w:rFonts w:ascii="Times New Roman" w:hAnsi="Times New Roman" w:cs="Times New Roman"/>
+          <w:sz w:val="24"/>
+          <w:szCs w:val="24"/>
+        </w:rPr>
+        <w:t>s</w:t>
+      </w:r>
+      <w:r>
+        <w:rPr>
+          <w:rFonts w:ascii="Times New Roman" w:hAnsi="Times New Roman" w:cs="Times New Roman"/>
+          <w:sz w:val="24"/>
+          <w:szCs w:val="24"/>
+        </w:rPr>
+        <w:t>ing daily usage patterns on a social media site.</w:t>
+      </w:r>
+    </w:p>
+    <w:p>
+      <w:pPr>
+        <w:spacing w:line="360" w:lineRule="auto"/>
+        <w:jc w:val="both"/>
+        <w:rPr>
+          <w:rFonts w:ascii="Times New Roman" w:hAnsi="Times New Roman" w:cs="Times New Roman"/>
+          <w:sz w:val="24"/>
+          <w:szCs w:val="24"/>
+        </w:rPr>
+      </w:pPr>
       <w:r>
         <w:rPr>
           <w:rFonts w:ascii="Times New Roman" w:hAnsi="Times New Roman" w:cs="Times New Roman"/>
@@ -3123,55 +4007,66 @@
           <w:szCs w:val="24"/>
         </w:rPr>
         <w:lastRenderedPageBreak/>
-        <w:t xml:space="preserve">which </w:t>
-      </w:r>
-      <w:r>
-        <w:rPr>
-          <w:rFonts w:ascii="Times New Roman" w:hAnsi="Times New Roman" w:cs="Times New Roman"/>
-          <w:sz w:val="24"/>
-          <w:szCs w:val="24"/>
-        </w:rPr>
-        <w:t xml:space="preserve">save time and minimize </w:t>
-      </w:r>
-      <w:r>
-        <w:rPr>
-          <w:rFonts w:ascii="Times New Roman" w:hAnsi="Times New Roman" w:cs="Times New Roman"/>
-          <w:sz w:val="24"/>
-          <w:szCs w:val="24"/>
-        </w:rPr>
-        <w:t>human error</w:t>
-      </w:r>
-      <w:r>
-        <w:rPr>
-          <w:rFonts w:ascii="Times New Roman" w:hAnsi="Times New Roman" w:cs="Times New Roman"/>
-          <w:sz w:val="24"/>
-          <w:szCs w:val="24"/>
-        </w:rPr>
-        <w:t>. However, ensuring their safety</w:t>
-      </w:r>
-      <w:r>
-        <w:rPr>
-          <w:rFonts w:ascii="Times New Roman" w:hAnsi="Times New Roman" w:cs="Times New Roman"/>
-          <w:sz w:val="24"/>
-          <w:szCs w:val="24"/>
-        </w:rPr>
-        <w:t xml:space="preserve"> of operation</w:t>
-      </w:r>
-      <w:r>
-        <w:rPr>
-          <w:rFonts w:ascii="Times New Roman" w:hAnsi="Times New Roman" w:cs="Times New Roman"/>
-          <w:sz w:val="24"/>
-          <w:szCs w:val="24"/>
-        </w:rPr>
-        <w:t xml:space="preserve"> is crucial</w:t>
-      </w:r>
-      <w:r>
-        <w:rPr>
-          <w:rFonts w:ascii="Times New Roman" w:hAnsi="Times New Roman" w:cs="Times New Roman"/>
-          <w:sz w:val="24"/>
-          <w:szCs w:val="24"/>
-        </w:rPr>
-        <w:t xml:space="preserve"> especially when it comes to road cars</w:t>
+        <w:t>Deterministic Simulation:</w:t>
+      </w:r>
+      <w:r>
+        <w:rPr>
+          <w:rFonts w:ascii="Times New Roman" w:hAnsi="Times New Roman" w:cs="Times New Roman"/>
+          <w:sz w:val="24"/>
+          <w:szCs w:val="24"/>
+        </w:rPr>
+        <w:t xml:space="preserve"> </w:t>
+      </w:r>
+      <w:r>
+        <w:rPr>
+          <w:rFonts w:ascii="Times New Roman" w:hAnsi="Times New Roman" w:cs="Times New Roman"/>
+          <w:sz w:val="24"/>
+          <w:szCs w:val="24"/>
+        </w:rPr>
+        <w:t>These systems operate using deterministic algorithms without any randomness. They're commonly applied in engineering. The outcomes of these simulations remain consistent and reproducible for a specific set of parameters.</w:t>
+      </w:r>
+    </w:p>
+    <w:p>
+      <w:pPr>
+        <w:spacing w:before="240" w:line="360" w:lineRule="auto"/>
+        <w:jc w:val="both"/>
+        <w:rPr>
+          <w:rFonts w:ascii="Times New Roman" w:hAnsi="Times New Roman" w:cs="Times New Roman"/>
+          <w:sz w:val="24"/>
+          <w:szCs w:val="24"/>
+        </w:rPr>
+      </w:pPr>
+      <w:r>
+        <w:rPr>
+          <w:rFonts w:ascii="Times New Roman" w:hAnsi="Times New Roman" w:cs="Times New Roman"/>
+          <w:sz w:val="24"/>
+          <w:szCs w:val="24"/>
+        </w:rPr>
+        <w:t xml:space="preserve">Users can tweak these </w:t>
+      </w:r>
+      <w:r>
+        <w:rPr>
+          <w:rFonts w:ascii="Times New Roman" w:hAnsi="Times New Roman" w:cs="Times New Roman"/>
+          <w:sz w:val="24"/>
+          <w:szCs w:val="24"/>
+        </w:rPr>
+        <w:t>parameters</w:t>
+      </w:r>
+      <w:r>
+        <w:rPr>
+          <w:rFonts w:ascii="Times New Roman" w:hAnsi="Times New Roman" w:cs="Times New Roman"/>
+          <w:sz w:val="24"/>
+          <w:szCs w:val="24"/>
+        </w:rPr>
+        <w:t xml:space="preserve"> to </w:t>
+      </w:r>
+      <w:r>
+        <w:rPr>
+          <w:rFonts w:ascii="Times New Roman" w:hAnsi="Times New Roman" w:cs="Times New Roman"/>
+          <w:sz w:val="24"/>
+          <w:szCs w:val="24"/>
+        </w:rPr>
+        <w:t>test and tune the results of the system</w:t>
       </w:r>
       <w:r>
         <w:rPr>
@@ -3187,6 +4082,14 @@
           <w:sz w:val="24"/>
           <w:szCs w:val="24"/>
         </w:rPr>
+        <w:t xml:space="preserve"> Usually,</w:t>
+      </w:r>
+      <w:r>
+        <w:rPr>
+          <w:rFonts w:ascii="Times New Roman" w:hAnsi="Times New Roman" w:cs="Times New Roman"/>
+          <w:sz w:val="24"/>
+          <w:szCs w:val="24"/>
+        </w:rPr>
         <w:t xml:space="preserve"> </w:t>
       </w:r>
       <w:r>
@@ -3195,15 +4098,191 @@
           <w:sz w:val="24"/>
           <w:szCs w:val="24"/>
         </w:rPr>
-        <w:t>Governments worldwide are creating regulations for autonomous mobility. Moreover, vehicle manufacturers are enhancing hardware and software while conducting extensive testing to ensure safety and prevent failures.</w:t>
-      </w:r>
-      <w:r>
-        <w:rPr>
-          <w:rFonts w:ascii="Times New Roman" w:hAnsi="Times New Roman" w:cs="Times New Roman"/>
-          <w:sz w:val="24"/>
-          <w:szCs w:val="24"/>
-        </w:rPr>
-        <w:t xml:space="preserve">  </w:t>
+        <w:t>s</w:t>
+      </w:r>
+      <w:r>
+        <w:rPr>
+          <w:rFonts w:ascii="Times New Roman" w:hAnsi="Times New Roman" w:cs="Times New Roman"/>
+          <w:sz w:val="24"/>
+          <w:szCs w:val="24"/>
+        </w:rPr>
+        <w:t xml:space="preserve">imulations help </w:t>
+      </w:r>
+      <w:r>
+        <w:rPr>
+          <w:rFonts w:ascii="Times New Roman" w:hAnsi="Times New Roman" w:cs="Times New Roman"/>
+          <w:sz w:val="24"/>
+          <w:szCs w:val="24"/>
+        </w:rPr>
+        <w:t xml:space="preserve">to </w:t>
+      </w:r>
+      <w:r>
+        <w:rPr>
+          <w:rFonts w:ascii="Times New Roman" w:hAnsi="Times New Roman" w:cs="Times New Roman"/>
+          <w:sz w:val="24"/>
+          <w:szCs w:val="24"/>
+        </w:rPr>
+        <w:t xml:space="preserve">find </w:t>
+      </w:r>
+      <w:r>
+        <w:rPr>
+          <w:rFonts w:ascii="Times New Roman" w:hAnsi="Times New Roman" w:cs="Times New Roman"/>
+          <w:sz w:val="24"/>
+          <w:szCs w:val="24"/>
+        </w:rPr>
+        <w:t xml:space="preserve">the </w:t>
+      </w:r>
+      <w:r>
+        <w:rPr>
+          <w:rFonts w:ascii="Times New Roman" w:hAnsi="Times New Roman" w:cs="Times New Roman"/>
+          <w:sz w:val="24"/>
+          <w:szCs w:val="24"/>
+        </w:rPr>
+        <w:t>optimal parameters and</w:t>
+      </w:r>
+      <w:r>
+        <w:rPr>
+          <w:rFonts w:ascii="Times New Roman" w:hAnsi="Times New Roman" w:cs="Times New Roman"/>
+          <w:sz w:val="24"/>
+          <w:szCs w:val="24"/>
+        </w:rPr>
+        <w:t xml:space="preserve"> it</w:t>
+      </w:r>
+      <w:r>
+        <w:rPr>
+          <w:rFonts w:ascii="Times New Roman" w:hAnsi="Times New Roman" w:cs="Times New Roman"/>
+          <w:sz w:val="24"/>
+          <w:szCs w:val="24"/>
+        </w:rPr>
+        <w:t xml:space="preserve"> have diverse applications, </w:t>
+      </w:r>
+      <w:r>
+        <w:rPr>
+          <w:rFonts w:ascii="Times New Roman" w:hAnsi="Times New Roman" w:cs="Times New Roman"/>
+          <w:sz w:val="24"/>
+          <w:szCs w:val="24"/>
+        </w:rPr>
+        <w:t xml:space="preserve">for events </w:t>
+      </w:r>
+      <w:r>
+        <w:rPr>
+          <w:rFonts w:ascii="Times New Roman" w:hAnsi="Times New Roman" w:cs="Times New Roman"/>
+          <w:sz w:val="24"/>
+          <w:szCs w:val="24"/>
+        </w:rPr>
+        <w:t xml:space="preserve">spanning millions of years to nanoseconds. </w:t>
+      </w:r>
+      <w:r>
+        <w:rPr>
+          <w:rFonts w:ascii="Times New Roman" w:hAnsi="Times New Roman" w:cs="Times New Roman"/>
+          <w:sz w:val="24"/>
+          <w:szCs w:val="24"/>
+        </w:rPr>
+        <w:t xml:space="preserve">Simulations play a vital role in result analysis, safety engineering, and design processes. They save </w:t>
+      </w:r>
+      <w:r>
+        <w:rPr>
+          <w:rFonts w:ascii="Times New Roman" w:hAnsi="Times New Roman" w:cs="Times New Roman"/>
+          <w:sz w:val="24"/>
+          <w:szCs w:val="24"/>
+        </w:rPr>
+        <w:t>significant</w:t>
+      </w:r>
+      <w:r>
+        <w:rPr>
+          <w:rFonts w:ascii="Times New Roman" w:hAnsi="Times New Roman" w:cs="Times New Roman"/>
+          <w:sz w:val="24"/>
+          <w:szCs w:val="24"/>
+        </w:rPr>
+        <w:t xml:space="preserve"> time during testing and can enhance the testing outcomes. For instance, testing </w:t>
+      </w:r>
+      <w:r>
+        <w:rPr>
+          <w:rFonts w:ascii="Times New Roman" w:hAnsi="Times New Roman" w:cs="Times New Roman"/>
+          <w:sz w:val="24"/>
+          <w:szCs w:val="24"/>
+        </w:rPr>
+        <w:t xml:space="preserve">the driving of an </w:t>
+      </w:r>
+      <w:r>
+        <w:rPr>
+          <w:rFonts w:ascii="Times New Roman" w:hAnsi="Times New Roman" w:cs="Times New Roman"/>
+          <w:sz w:val="24"/>
+          <w:szCs w:val="24"/>
+        </w:rPr>
+        <w:t>autonomous car for 10,000 km in the real world demands a lot of time and resources, whereas using a simulator significantly reduces this timeframe. However, there's often a discrepancy between the real world and simulations, which might lead to errors in analysis.</w:t>
+      </w:r>
+      <w:r>
+        <w:rPr>
+          <w:rFonts w:ascii="Times New Roman" w:hAnsi="Times New Roman" w:cs="Times New Roman"/>
+          <w:sz w:val="24"/>
+          <w:szCs w:val="24"/>
+        </w:rPr>
+        <w:t xml:space="preserve"> </w:t>
+      </w:r>
+      <w:r>
+        <w:rPr>
+          <w:rFonts w:ascii="Times New Roman" w:hAnsi="Times New Roman" w:cs="Times New Roman"/>
+          <w:sz w:val="24"/>
+          <w:szCs w:val="24"/>
+        </w:rPr>
+        <w:t xml:space="preserve">In fields like machine learning and robotics, </w:t>
+      </w:r>
+      <w:r>
+        <w:rPr>
+          <w:rFonts w:ascii="Times New Roman" w:hAnsi="Times New Roman" w:cs="Times New Roman"/>
+          <w:sz w:val="24"/>
+          <w:szCs w:val="24"/>
+        </w:rPr>
+        <w:t>it</w:t>
+      </w:r>
+      <w:r>
+        <w:rPr>
+          <w:rFonts w:ascii="Times New Roman" w:hAnsi="Times New Roman" w:cs="Times New Roman"/>
+          <w:sz w:val="24"/>
+          <w:szCs w:val="24"/>
+        </w:rPr>
+        <w:t xml:space="preserve"> </w:t>
+      </w:r>
+      <w:r>
+        <w:rPr>
+          <w:rFonts w:ascii="Times New Roman" w:hAnsi="Times New Roman" w:cs="Times New Roman"/>
+          <w:sz w:val="24"/>
+          <w:szCs w:val="24"/>
+        </w:rPr>
+        <w:t>contribute</w:t>
+      </w:r>
+      <w:r>
+        <w:rPr>
+          <w:rFonts w:ascii="Times New Roman" w:hAnsi="Times New Roman" w:cs="Times New Roman"/>
+          <w:sz w:val="24"/>
+          <w:szCs w:val="24"/>
+        </w:rPr>
+        <w:t>s</w:t>
+      </w:r>
+      <w:r>
+        <w:rPr>
+          <w:rFonts w:ascii="Times New Roman" w:hAnsi="Times New Roman" w:cs="Times New Roman"/>
+          <w:sz w:val="24"/>
+          <w:szCs w:val="24"/>
+        </w:rPr>
+        <w:t xml:space="preserve"> a crucial role. One of the three paradigm of Machine learning is reinforcement learning where a</w:t>
+      </w:r>
+      <w:r>
+        <w:rPr>
+          <w:rFonts w:ascii="Times New Roman" w:hAnsi="Times New Roman" w:cs="Times New Roman"/>
+          <w:sz w:val="24"/>
+          <w:szCs w:val="24"/>
+        </w:rPr>
+        <w:t xml:space="preserve"> virtual agent within a simulator takes diverse actions under various conditions and learns from the feedback provided. </w:t>
+      </w:r>
+      <w:r>
+        <w:rPr>
+          <w:rFonts w:ascii="Times New Roman" w:hAnsi="Times New Roman" w:cs="Times New Roman"/>
+          <w:sz w:val="24"/>
+          <w:szCs w:val="24"/>
+        </w:rPr>
+        <w:t>In robotics, algorithm which drives the robots are trained using simulation for tasks like localization, pick and place, faulty detection…</w:t>
       </w:r>
     </w:p>
     <w:p>
@@ -3222,7 +4301,50 @@
           <w:sz w:val="24"/>
           <w:szCs w:val="24"/>
         </w:rPr>
-        <w:t>1.2. Simulators</w:t>
+        <w:t>1.3 Problem Statement</w:t>
+      </w:r>
+    </w:p>
+    <w:p>
+      <w:pPr>
+        <w:spacing w:line="360" w:lineRule="auto"/>
+        <w:jc w:val="both"/>
+        <w:rPr>
+          <w:rFonts w:ascii="Times New Roman" w:hAnsi="Times New Roman" w:cs="Times New Roman"/>
+          <w:sz w:val="24"/>
+          <w:szCs w:val="24"/>
+        </w:rPr>
+      </w:pPr>
+      <w:r>
+        <w:rPr>
+          <w:rFonts w:ascii="Times New Roman" w:hAnsi="Times New Roman" w:cs="Times New Roman"/>
+          <w:sz w:val="24"/>
+          <w:szCs w:val="24"/>
+        </w:rPr>
+        <w:t xml:space="preserve">1.3.1 </w:t>
+      </w:r>
+      <w:r>
+        <w:rPr>
+          <w:rFonts w:ascii="Times New Roman" w:hAnsi="Times New Roman" w:cs="Times New Roman"/>
+          <w:sz w:val="24"/>
+          <w:szCs w:val="24"/>
+        </w:rPr>
+        <w:t xml:space="preserve">Lack of </w:t>
+      </w:r>
+      <w:r>
+        <w:rPr>
+          <w:rFonts w:ascii="Times New Roman" w:hAnsi="Times New Roman" w:cs="Times New Roman"/>
+          <w:sz w:val="24"/>
+          <w:szCs w:val="24"/>
+        </w:rPr>
+        <w:t xml:space="preserve">system of </w:t>
+      </w:r>
+      <w:r>
+        <w:rPr>
+          <w:rFonts w:ascii="Times New Roman" w:hAnsi="Times New Roman" w:cs="Times New Roman"/>
+          <w:sz w:val="24"/>
+          <w:szCs w:val="24"/>
+        </w:rPr>
+        <w:t>comparison</w:t>
       </w:r>
     </w:p>
     <w:p>
@@ -3241,31 +4363,223 @@
           <w:sz w:val="24"/>
           <w:szCs w:val="24"/>
         </w:rPr>
-        <w:t xml:space="preserve">Simulators mimic real-world systems, replicating their dynamics and features. They come in different types: software, hardware, or a mix of both. These systems imitate various functions, interacting with users, taking inputs, and providing feedback. For instance, driving simulators create visual environments </w:t>
-      </w:r>
-      <w:r>
-        <w:rPr>
-          <w:rFonts w:ascii="Times New Roman" w:hAnsi="Times New Roman" w:cs="Times New Roman"/>
-          <w:sz w:val="24"/>
-          <w:szCs w:val="24"/>
-        </w:rPr>
-        <w:t xml:space="preserve">and hardware setup </w:t>
-      </w:r>
-      <w:r>
-        <w:rPr>
-          <w:rFonts w:ascii="Times New Roman" w:hAnsi="Times New Roman" w:cs="Times New Roman"/>
-          <w:sz w:val="24"/>
-          <w:szCs w:val="24"/>
-        </w:rPr>
-        <w:t>for driver training and testing.</w:t>
-      </w:r>
-      <w:r>
-        <w:rPr>
-          <w:rFonts w:ascii="Times New Roman" w:hAnsi="Times New Roman" w:cs="Times New Roman"/>
-          <w:sz w:val="24"/>
-          <w:szCs w:val="24"/>
-        </w:rPr>
-        <w:t xml:space="preserve"> Simulators can be classified based on various features Some of the examples are</w:t>
+        <w:t xml:space="preserve">In the </w:t>
+      </w:r>
+      <w:r>
+        <w:rPr>
+          <w:rFonts w:ascii="Times New Roman" w:hAnsi="Times New Roman" w:cs="Times New Roman"/>
+          <w:sz w:val="24"/>
+          <w:szCs w:val="24"/>
+        </w:rPr>
+        <w:t>growing</w:t>
+      </w:r>
+      <w:r>
+        <w:rPr>
+          <w:rFonts w:ascii="Times New Roman" w:hAnsi="Times New Roman" w:cs="Times New Roman"/>
+          <w:sz w:val="24"/>
+          <w:szCs w:val="24"/>
+        </w:rPr>
+        <w:t xml:space="preserve"> domain of autonomous vehicle research and development, simulator</w:t>
+      </w:r>
+      <w:r>
+        <w:rPr>
+          <w:rFonts w:ascii="Times New Roman" w:hAnsi="Times New Roman" w:cs="Times New Roman"/>
+          <w:sz w:val="24"/>
+          <w:szCs w:val="24"/>
+        </w:rPr>
+        <w:t xml:space="preserve"> play</w:t>
+      </w:r>
+      <w:r>
+        <w:rPr>
+          <w:rFonts w:ascii="Times New Roman" w:hAnsi="Times New Roman" w:cs="Times New Roman"/>
+          <w:sz w:val="24"/>
+          <w:szCs w:val="24"/>
+        </w:rPr>
+        <w:t>s</w:t>
+      </w:r>
+      <w:r>
+        <w:rPr>
+          <w:rFonts w:ascii="Times New Roman" w:hAnsi="Times New Roman" w:cs="Times New Roman"/>
+          <w:sz w:val="24"/>
+          <w:szCs w:val="24"/>
+        </w:rPr>
+        <w:t xml:space="preserve"> a significant role </w:t>
+      </w:r>
+      <w:r>
+        <w:rPr>
+          <w:rFonts w:ascii="Times New Roman" w:hAnsi="Times New Roman" w:cs="Times New Roman"/>
+          <w:sz w:val="24"/>
+          <w:szCs w:val="24"/>
+        </w:rPr>
+        <w:t xml:space="preserve">such as algorithm training, performance evaluation across diverse </w:t>
+      </w:r>
+      <w:r>
+        <w:rPr>
+          <w:rFonts w:ascii="Times New Roman" w:hAnsi="Times New Roman" w:cs="Times New Roman"/>
+          <w:sz w:val="24"/>
+          <w:szCs w:val="24"/>
+        </w:rPr>
+        <w:t xml:space="preserve">environments </w:t>
+      </w:r>
+      <w:r>
+        <w:rPr>
+          <w:rFonts w:ascii="Times New Roman" w:hAnsi="Times New Roman" w:cs="Times New Roman"/>
+          <w:sz w:val="24"/>
+          <w:szCs w:val="24"/>
+        </w:rPr>
+        <w:t>and</w:t>
+      </w:r>
+      <w:r>
+        <w:rPr>
+          <w:rFonts w:ascii="Times New Roman" w:hAnsi="Times New Roman" w:cs="Times New Roman"/>
+          <w:sz w:val="24"/>
+          <w:szCs w:val="24"/>
+        </w:rPr>
+        <w:t xml:space="preserve"> </w:t>
+      </w:r>
+      <w:r>
+        <w:rPr>
+          <w:rFonts w:ascii="Times New Roman" w:hAnsi="Times New Roman" w:cs="Times New Roman"/>
+          <w:sz w:val="24"/>
+          <w:szCs w:val="24"/>
+        </w:rPr>
+        <w:t>comparison</w:t>
+      </w:r>
+      <w:r>
+        <w:rPr>
+          <w:rFonts w:ascii="Times New Roman" w:hAnsi="Times New Roman" w:cs="Times New Roman"/>
+          <w:sz w:val="24"/>
+          <w:szCs w:val="24"/>
+        </w:rPr>
+        <w:t xml:space="preserve"> of</w:t>
+      </w:r>
+      <w:r>
+        <w:rPr>
+          <w:rFonts w:ascii="Times New Roman" w:hAnsi="Times New Roman" w:cs="Times New Roman"/>
+          <w:sz w:val="24"/>
+          <w:szCs w:val="24"/>
+        </w:rPr>
+        <w:t xml:space="preserve"> method</w:t>
+      </w:r>
+      <w:r>
+        <w:rPr>
+          <w:rFonts w:ascii="Times New Roman" w:hAnsi="Times New Roman" w:cs="Times New Roman"/>
+          <w:sz w:val="24"/>
+          <w:szCs w:val="24"/>
+        </w:rPr>
+        <w:t>. There are numerous</w:t>
+      </w:r>
+      <w:r>
+        <w:rPr>
+          <w:rFonts w:ascii="Times New Roman" w:hAnsi="Times New Roman" w:cs="Times New Roman"/>
+          <w:sz w:val="24"/>
+          <w:szCs w:val="24"/>
+        </w:rPr>
+        <w:t xml:space="preserve"> simulators, varying in types and functionalities, available in the market for direct or indirect </w:t>
+      </w:r>
+      <w:r>
+        <w:rPr>
+          <w:rFonts w:ascii="Times New Roman" w:hAnsi="Times New Roman" w:cs="Times New Roman"/>
+          <w:sz w:val="24"/>
+          <w:szCs w:val="24"/>
+        </w:rPr>
+        <w:t>use</w:t>
+      </w:r>
+      <w:r>
+        <w:rPr>
+          <w:rFonts w:ascii="Times New Roman" w:hAnsi="Times New Roman" w:cs="Times New Roman"/>
+          <w:sz w:val="24"/>
+          <w:szCs w:val="24"/>
+        </w:rPr>
+        <w:t xml:space="preserve"> in research</w:t>
+      </w:r>
+      <w:r>
+        <w:rPr>
+          <w:rFonts w:ascii="Times New Roman" w:hAnsi="Times New Roman" w:cs="Times New Roman"/>
+          <w:sz w:val="24"/>
+          <w:szCs w:val="24"/>
+        </w:rPr>
+        <w:t xml:space="preserve"> works. In addition, </w:t>
+      </w:r>
+      <w:r>
+        <w:rPr>
+          <w:rFonts w:ascii="Times New Roman" w:hAnsi="Times New Roman" w:cs="Times New Roman"/>
+          <w:sz w:val="24"/>
+          <w:szCs w:val="24"/>
+        </w:rPr>
+        <w:t xml:space="preserve">the </w:t>
+      </w:r>
+      <w:r>
+        <w:rPr>
+          <w:rFonts w:ascii="Times New Roman" w:hAnsi="Times New Roman" w:cs="Times New Roman"/>
+          <w:sz w:val="24"/>
+          <w:szCs w:val="24"/>
+        </w:rPr>
+        <w:t>domain</w:t>
+      </w:r>
+      <w:r>
+        <w:rPr>
+          <w:rFonts w:ascii="Times New Roman" w:hAnsi="Times New Roman" w:cs="Times New Roman"/>
+          <w:sz w:val="24"/>
+          <w:szCs w:val="24"/>
+        </w:rPr>
+        <w:t xml:space="preserve"> of self-driving vehicle research is broad, </w:t>
+      </w:r>
+      <w:r>
+        <w:rPr>
+          <w:rFonts w:ascii="Times New Roman" w:hAnsi="Times New Roman" w:cs="Times New Roman"/>
+          <w:sz w:val="24"/>
+          <w:szCs w:val="24"/>
+        </w:rPr>
+        <w:t>includes</w:t>
+      </w:r>
+      <w:r>
+        <w:rPr>
+          <w:rFonts w:ascii="Times New Roman" w:hAnsi="Times New Roman" w:cs="Times New Roman"/>
+          <w:sz w:val="24"/>
+          <w:szCs w:val="24"/>
+        </w:rPr>
+        <w:t xml:space="preserve"> distinct applications such as indoor robots, industrial autonomous vehicles (AVs), on-road vehicles, and semi-autonomous vehicles.</w:t>
+      </w:r>
+      <w:r>
+        <w:rPr>
+          <w:rFonts w:ascii="Times New Roman" w:hAnsi="Times New Roman" w:cs="Times New Roman"/>
+          <w:sz w:val="24"/>
+          <w:szCs w:val="24"/>
+        </w:rPr>
+        <w:t xml:space="preserve"> </w:t>
+      </w:r>
+      <w:r>
+        <w:rPr>
+          <w:rFonts w:ascii="Times New Roman" w:hAnsi="Times New Roman" w:cs="Times New Roman"/>
+          <w:sz w:val="24"/>
+          <w:szCs w:val="24"/>
+        </w:rPr>
+        <w:t xml:space="preserve">Each application </w:t>
+      </w:r>
+      <w:r>
+        <w:rPr>
+          <w:rFonts w:ascii="Times New Roman" w:hAnsi="Times New Roman" w:cs="Times New Roman"/>
+          <w:sz w:val="24"/>
+          <w:szCs w:val="24"/>
+        </w:rPr>
+        <w:t>requires</w:t>
+      </w:r>
+      <w:r>
+        <w:rPr>
+          <w:rFonts w:ascii="Times New Roman" w:hAnsi="Times New Roman" w:cs="Times New Roman"/>
+          <w:sz w:val="24"/>
+          <w:szCs w:val="24"/>
+        </w:rPr>
+        <w:t xml:space="preserve"> a unique simulator tailored to its specific requirements</w:t>
+      </w:r>
+      <w:r>
+        <w:rPr>
+          <w:rFonts w:ascii="Times New Roman" w:hAnsi="Times New Roman" w:cs="Times New Roman"/>
+          <w:sz w:val="24"/>
+          <w:szCs w:val="24"/>
+        </w:rPr>
+        <w:t>.</w:t>
       </w:r>
     </w:p>
     <w:p>
@@ -3284,85 +4598,23 @@
           <w:sz w:val="24"/>
           <w:szCs w:val="24"/>
         </w:rPr>
-        <w:t>Based on Time</w:t>
-      </w:r>
-    </w:p>
-    <w:p>
-      <w:pPr>
-        <w:spacing w:before="240" w:after="0" w:line="360" w:lineRule="auto"/>
-        <w:jc w:val="both"/>
-        <w:rPr>
-          <w:rFonts w:ascii="Times New Roman" w:hAnsi="Times New Roman" w:cs="Times New Roman"/>
-          <w:sz w:val="24"/>
-          <w:szCs w:val="24"/>
-        </w:rPr>
-      </w:pPr>
-      <w:r>
-        <w:rPr>
-          <w:rFonts w:ascii="Times New Roman" w:hAnsi="Times New Roman" w:cs="Times New Roman"/>
-          <w:sz w:val="24"/>
-          <w:szCs w:val="24"/>
-        </w:rPr>
-        <w:t>Discrete Event Simulation: Each step happens at distinct intervals, mapped to specific durations. Driving simulators fall into this category, where observation states change at each step</w:t>
-      </w:r>
-      <w:r>
-        <w:rPr>
-          <w:rFonts w:ascii="Times New Roman" w:hAnsi="Times New Roman" w:cs="Times New Roman"/>
-          <w:sz w:val="24"/>
-          <w:szCs w:val="24"/>
-        </w:rPr>
-        <w:t xml:space="preserve">. The time duration of a single time step is </w:t>
-      </w:r>
-      <w:r>
-        <w:rPr>
-          <w:rFonts w:ascii="Times New Roman" w:hAnsi="Times New Roman" w:cs="Times New Roman"/>
-          <w:sz w:val="24"/>
-          <w:szCs w:val="24"/>
-        </w:rPr>
-        <w:t>defined by required precision.</w:t>
-      </w:r>
-    </w:p>
-    <w:p>
-      <w:pPr>
-        <w:spacing w:after="0" w:line="360" w:lineRule="auto"/>
-        <w:jc w:val="both"/>
-        <w:rPr>
-          <w:rFonts w:ascii="Times New Roman" w:hAnsi="Times New Roman" w:cs="Times New Roman"/>
-          <w:sz w:val="24"/>
-          <w:szCs w:val="24"/>
-        </w:rPr>
-      </w:pPr>
-      <w:r>
-        <w:rPr>
-          <w:rFonts w:ascii="Times New Roman" w:hAnsi="Times New Roman" w:cs="Times New Roman"/>
-          <w:sz w:val="24"/>
-          <w:szCs w:val="24"/>
-        </w:rPr>
-        <w:t xml:space="preserve">Continuous Simulation: </w:t>
-      </w:r>
-      <w:r>
-        <w:rPr>
-          <w:rFonts w:ascii="Times New Roman" w:hAnsi="Times New Roman" w:cs="Times New Roman"/>
-          <w:sz w:val="24"/>
-          <w:szCs w:val="24"/>
-        </w:rPr>
-        <w:t>In this type of simulation, t</w:t>
-      </w:r>
-      <w:r>
-        <w:rPr>
-          <w:rFonts w:ascii="Times New Roman" w:hAnsi="Times New Roman" w:cs="Times New Roman"/>
-          <w:sz w:val="24"/>
-          <w:szCs w:val="24"/>
-        </w:rPr>
-        <w:t xml:space="preserve">ime moves continuously without distinct steps, backed by differential equations. These are useful for </w:t>
-      </w:r>
-      <w:r>
-        <w:rPr>
-          <w:rFonts w:ascii="Times New Roman" w:hAnsi="Times New Roman" w:cs="Times New Roman"/>
-          <w:sz w:val="24"/>
-          <w:szCs w:val="24"/>
-        </w:rPr>
-        <w:t>modelling</w:t>
+        <w:t xml:space="preserve">The challenge arises due to the diversity among these simulators, each </w:t>
+      </w:r>
+      <w:r>
+        <w:rPr>
+          <w:rFonts w:ascii="Times New Roman" w:hAnsi="Times New Roman" w:cs="Times New Roman"/>
+          <w:sz w:val="24"/>
+          <w:szCs w:val="24"/>
+        </w:rPr>
+        <w:t>comes with</w:t>
+      </w:r>
+      <w:r>
+        <w:rPr>
+          <w:rFonts w:ascii="Times New Roman" w:hAnsi="Times New Roman" w:cs="Times New Roman"/>
+          <w:sz w:val="24"/>
+          <w:szCs w:val="24"/>
+        </w:rPr>
+        <w:t xml:space="preserve"> its own set of advantages, features, and limitations. Consequently, comparing and selecting the most suitable simulator becomes a complex task.</w:t>
       </w:r>
       <w:r>
         <w:rPr>
@@ -3378,23 +4630,63 @@
           <w:sz w:val="24"/>
           <w:szCs w:val="24"/>
         </w:rPr>
-        <w:t>continuous events</w:t>
-      </w:r>
-      <w:r>
-        <w:rPr>
-          <w:rFonts w:ascii="Times New Roman" w:hAnsi="Times New Roman" w:cs="Times New Roman"/>
-          <w:sz w:val="24"/>
-          <w:szCs w:val="24"/>
-        </w:rPr>
-        <w:t xml:space="preserve"> like microbe growth in biolog</w:t>
-      </w:r>
-      <w:r>
-        <w:rPr>
-          <w:rFonts w:ascii="Times New Roman" w:hAnsi="Times New Roman" w:cs="Times New Roman"/>
-          <w:sz w:val="24"/>
-          <w:szCs w:val="24"/>
-        </w:rPr>
-        <w:t>y</w:t>
+        <w:t xml:space="preserve">For instance, a simulator might </w:t>
+      </w:r>
+      <w:r>
+        <w:rPr>
+          <w:rFonts w:ascii="Times New Roman" w:hAnsi="Times New Roman" w:cs="Times New Roman"/>
+          <w:sz w:val="24"/>
+          <w:szCs w:val="24"/>
+        </w:rPr>
+        <w:t>perform well</w:t>
+      </w:r>
+      <w:r>
+        <w:rPr>
+          <w:rFonts w:ascii="Times New Roman" w:hAnsi="Times New Roman" w:cs="Times New Roman"/>
+          <w:sz w:val="24"/>
+          <w:szCs w:val="24"/>
+        </w:rPr>
+        <w:t xml:space="preserve"> in numerous aspects, yet fail to simulate a crucial sensor required by a user, </w:t>
+      </w:r>
+      <w:r>
+        <w:rPr>
+          <w:rFonts w:ascii="Times New Roman" w:hAnsi="Times New Roman" w:cs="Times New Roman"/>
+          <w:sz w:val="24"/>
+          <w:szCs w:val="24"/>
+        </w:rPr>
+        <w:t>making</w:t>
+      </w:r>
+      <w:r>
+        <w:rPr>
+          <w:rFonts w:ascii="Times New Roman" w:hAnsi="Times New Roman" w:cs="Times New Roman"/>
+          <w:sz w:val="24"/>
+          <w:szCs w:val="24"/>
+        </w:rPr>
+        <w:t xml:space="preserve"> it unsuitable for that specific application.</w:t>
+      </w:r>
+      <w:r>
+        <w:rPr>
+          <w:rFonts w:ascii="Times New Roman" w:hAnsi="Times New Roman" w:cs="Times New Roman"/>
+          <w:sz w:val="24"/>
+          <w:szCs w:val="24"/>
+        </w:rPr>
+        <w:t xml:space="preserve"> </w:t>
+      </w:r>
+      <w:r>
+        <w:rPr>
+          <w:rFonts w:ascii="Times New Roman" w:hAnsi="Times New Roman" w:cs="Times New Roman"/>
+          <w:sz w:val="24"/>
+          <w:szCs w:val="24"/>
+        </w:rPr>
+        <w:t>Conversely, another simulator might lack certain features but could</w:t>
+      </w:r>
+      <w:r>
+        <w:rPr>
+          <w:rFonts w:ascii="Times New Roman" w:hAnsi="Times New Roman" w:cs="Times New Roman"/>
+          <w:sz w:val="24"/>
+          <w:szCs w:val="24"/>
+        </w:rPr>
+        <w:t xml:space="preserve"> be better suited for the user</w:t>
       </w:r>
       <w:r>
         <w:rPr>
@@ -3404,24 +4696,306 @@
         </w:rPr>
         <w:t>.</w:t>
       </w:r>
-    </w:p>
-    <w:p>
-      <w:pPr>
-        <w:spacing w:after="0" w:line="360" w:lineRule="auto"/>
-        <w:jc w:val="both"/>
-        <w:rPr>
-          <w:rFonts w:ascii="Times New Roman" w:hAnsi="Times New Roman" w:cs="Times New Roman"/>
-          <w:sz w:val="24"/>
-          <w:szCs w:val="24"/>
-        </w:rPr>
-      </w:pPr>
-      <w:r>
-        <w:rPr>
-          <w:rFonts w:ascii="Times New Roman" w:hAnsi="Times New Roman" w:cs="Times New Roman"/>
-          <w:sz w:val="24"/>
-          <w:szCs w:val="24"/>
-        </w:rPr>
-        <w:t>Ba</w:t>
+      <w:r>
+        <w:rPr>
+          <w:rFonts w:ascii="Times New Roman" w:hAnsi="Times New Roman" w:cs="Times New Roman"/>
+          <w:sz w:val="24"/>
+          <w:szCs w:val="24"/>
+        </w:rPr>
+        <w:t xml:space="preserve"> </w:t>
+      </w:r>
+    </w:p>
+    <w:p>
+      <w:pPr>
+        <w:spacing w:before="240" w:line="360" w:lineRule="auto"/>
+        <w:jc w:val="both"/>
+        <w:rPr>
+          <w:rFonts w:ascii="Times New Roman" w:hAnsi="Times New Roman" w:cs="Times New Roman"/>
+          <w:sz w:val="24"/>
+          <w:szCs w:val="24"/>
+        </w:rPr>
+      </w:pPr>
+      <w:r>
+        <w:rPr>
+          <w:rFonts w:ascii="Times New Roman" w:hAnsi="Times New Roman" w:cs="Times New Roman"/>
+          <w:sz w:val="24"/>
+          <w:szCs w:val="24"/>
+        </w:rPr>
+        <w:lastRenderedPageBreak/>
+        <w:t xml:space="preserve">The aim of this thesis is to establish a </w:t>
+      </w:r>
+      <w:r>
+        <w:rPr>
+          <w:rFonts w:ascii="Times New Roman" w:hAnsi="Times New Roman" w:cs="Times New Roman"/>
+          <w:sz w:val="24"/>
+          <w:szCs w:val="24"/>
+        </w:rPr>
+        <w:t>concrete</w:t>
+      </w:r>
+      <w:r>
+        <w:rPr>
+          <w:rFonts w:ascii="Times New Roman" w:hAnsi="Times New Roman" w:cs="Times New Roman"/>
+          <w:sz w:val="24"/>
+          <w:szCs w:val="24"/>
+        </w:rPr>
+        <w:t xml:space="preserve"> set of metrics for comparison purposes.</w:t>
+      </w:r>
+      <w:r>
+        <w:rPr>
+          <w:rFonts w:ascii="Times New Roman" w:hAnsi="Times New Roman" w:cs="Times New Roman"/>
+          <w:sz w:val="24"/>
+          <w:szCs w:val="24"/>
+        </w:rPr>
+        <w:t xml:space="preserve"> </w:t>
+      </w:r>
+      <w:r>
+        <w:rPr>
+          <w:rFonts w:ascii="Times New Roman" w:hAnsi="Times New Roman" w:cs="Times New Roman"/>
+          <w:sz w:val="24"/>
+          <w:szCs w:val="24"/>
+        </w:rPr>
+        <w:t xml:space="preserve">The </w:t>
+      </w:r>
+      <w:r>
+        <w:rPr>
+          <w:rFonts w:ascii="Times New Roman" w:hAnsi="Times New Roman" w:cs="Times New Roman"/>
+          <w:sz w:val="24"/>
+          <w:szCs w:val="24"/>
+        </w:rPr>
+        <w:t>proposed</w:t>
+      </w:r>
+      <w:r>
+        <w:rPr>
+          <w:rFonts w:ascii="Times New Roman" w:hAnsi="Times New Roman" w:cs="Times New Roman"/>
+          <w:sz w:val="24"/>
+          <w:szCs w:val="24"/>
+        </w:rPr>
+        <w:t xml:space="preserve"> metric will be generic and adaptable to individual user preferences. Users will have the flexibility to adjust the </w:t>
+      </w:r>
+      <w:r>
+        <w:rPr>
+          <w:rFonts w:ascii="Times New Roman" w:hAnsi="Times New Roman" w:cs="Times New Roman"/>
+          <w:sz w:val="24"/>
+          <w:szCs w:val="24"/>
+        </w:rPr>
+        <w:t>importance</w:t>
+      </w:r>
+      <w:r>
+        <w:rPr>
+          <w:rFonts w:ascii="Times New Roman" w:hAnsi="Times New Roman" w:cs="Times New Roman"/>
+          <w:sz w:val="24"/>
+          <w:szCs w:val="24"/>
+        </w:rPr>
+        <w:t xml:space="preserve"> of criteria based on their specific requirements</w:t>
+      </w:r>
+      <w:r>
+        <w:rPr>
+          <w:rFonts w:ascii="Times New Roman" w:hAnsi="Times New Roman" w:cs="Times New Roman"/>
+          <w:sz w:val="24"/>
+          <w:szCs w:val="24"/>
+        </w:rPr>
+        <w:t xml:space="preserve"> and they are</w:t>
+      </w:r>
+      <w:r>
+        <w:rPr>
+          <w:rFonts w:ascii="Times New Roman" w:hAnsi="Times New Roman" w:cs="Times New Roman"/>
+          <w:sz w:val="24"/>
+          <w:szCs w:val="24"/>
+        </w:rPr>
+        <w:t xml:space="preserve"> universally applicable across all types of autonomous vehicle simulators.</w:t>
+      </w:r>
+      <w:r>
+        <w:rPr>
+          <w:rFonts w:ascii="Times New Roman" w:hAnsi="Times New Roman" w:cs="Times New Roman"/>
+          <w:sz w:val="24"/>
+          <w:szCs w:val="24"/>
+        </w:rPr>
+        <w:t xml:space="preserve"> </w:t>
+      </w:r>
+      <w:r>
+        <w:rPr>
+          <w:rFonts w:ascii="Times New Roman" w:hAnsi="Times New Roman" w:cs="Times New Roman"/>
+          <w:sz w:val="24"/>
+          <w:szCs w:val="24"/>
+        </w:rPr>
+        <w:t xml:space="preserve">Through this systematic approach, users </w:t>
+      </w:r>
+      <w:r>
+        <w:rPr>
+          <w:rFonts w:ascii="Times New Roman" w:hAnsi="Times New Roman" w:cs="Times New Roman"/>
+          <w:sz w:val="24"/>
+          <w:szCs w:val="24"/>
+        </w:rPr>
+        <w:t>could able to</w:t>
+      </w:r>
+      <w:r>
+        <w:rPr>
+          <w:rFonts w:ascii="Times New Roman" w:hAnsi="Times New Roman" w:cs="Times New Roman"/>
+          <w:sz w:val="24"/>
+          <w:szCs w:val="24"/>
+        </w:rPr>
+        <w:t xml:space="preserve"> assign personalized ratings to simulators, facilitating informed decision-making in selecting the most suitable simulator according to their preferences and needs.</w:t>
+      </w:r>
+    </w:p>
+    <w:p>
+      <w:pPr>
+        <w:spacing w:before="240" w:line="360" w:lineRule="auto"/>
+        <w:jc w:val="both"/>
+        <w:rPr>
+          <w:rFonts w:ascii="Times New Roman" w:hAnsi="Times New Roman" w:cs="Times New Roman"/>
+          <w:sz w:val="24"/>
+          <w:szCs w:val="24"/>
+        </w:rPr>
+      </w:pPr>
+      <w:r>
+        <w:rPr>
+          <w:rFonts w:ascii="Times New Roman" w:hAnsi="Times New Roman" w:cs="Times New Roman"/>
+          <w:sz w:val="24"/>
+          <w:szCs w:val="24"/>
+        </w:rPr>
+        <w:t>1.3.2 Simulators Based on Generative AI</w:t>
+      </w:r>
+    </w:p>
+    <w:p>
+      <w:pPr>
+        <w:spacing w:before="240" w:line="360" w:lineRule="auto"/>
+        <w:jc w:val="both"/>
+        <w:rPr>
+          <w:rFonts w:ascii="Times New Roman" w:hAnsi="Times New Roman" w:cs="Times New Roman"/>
+          <w:sz w:val="24"/>
+          <w:szCs w:val="24"/>
+        </w:rPr>
+      </w:pPr>
+      <w:r>
+        <w:rPr>
+          <w:rFonts w:ascii="Times New Roman" w:hAnsi="Times New Roman" w:cs="Times New Roman"/>
+          <w:sz w:val="24"/>
+          <w:szCs w:val="24"/>
+        </w:rPr>
+        <w:t>Generative AI had gained momentum in recent years,</w:t>
+      </w:r>
+      <w:r>
+        <w:rPr>
+          <w:rFonts w:ascii="Times New Roman" w:hAnsi="Times New Roman" w:cs="Times New Roman"/>
+          <w:sz w:val="24"/>
+          <w:szCs w:val="24"/>
+        </w:rPr>
+        <w:t xml:space="preserve"> </w:t>
+      </w:r>
+      <w:r>
+        <w:rPr>
+          <w:rFonts w:ascii="Times New Roman" w:hAnsi="Times New Roman" w:cs="Times New Roman"/>
+          <w:sz w:val="24"/>
+          <w:szCs w:val="24"/>
+        </w:rPr>
+        <w:t xml:space="preserve">continuously enhancing its performance. This field primarily </w:t>
+      </w:r>
+      <w:r>
+        <w:rPr>
+          <w:rFonts w:ascii="Times New Roman" w:hAnsi="Times New Roman" w:cs="Times New Roman"/>
+          <w:sz w:val="24"/>
+          <w:szCs w:val="24"/>
+        </w:rPr>
+        <w:t>uses</w:t>
+      </w:r>
+      <w:r>
+        <w:rPr>
+          <w:rFonts w:ascii="Times New Roman" w:hAnsi="Times New Roman" w:cs="Times New Roman"/>
+          <w:sz w:val="24"/>
+          <w:szCs w:val="24"/>
+        </w:rPr>
+        <w:t xml:space="preserve"> deep </w:t>
+      </w:r>
+      <w:r>
+        <w:rPr>
+          <w:rFonts w:ascii="Times New Roman" w:hAnsi="Times New Roman" w:cs="Times New Roman"/>
+          <w:sz w:val="24"/>
+          <w:szCs w:val="24"/>
+        </w:rPr>
+        <w:t xml:space="preserve">neural </w:t>
+      </w:r>
+      <w:r>
+        <w:rPr>
+          <w:rFonts w:ascii="Times New Roman" w:hAnsi="Times New Roman" w:cs="Times New Roman"/>
+          <w:sz w:val="24"/>
+          <w:szCs w:val="24"/>
+        </w:rPr>
+        <w:t>networks trained on provided data, learning its distribution. These trained models can generate novel, meaningful data samples not present in the training set but similar to it.</w:t>
+      </w:r>
+      <w:r>
+        <w:rPr>
+          <w:rFonts w:ascii="Times New Roman" w:hAnsi="Times New Roman" w:cs="Times New Roman"/>
+          <w:sz w:val="24"/>
+          <w:szCs w:val="24"/>
+        </w:rPr>
+        <w:t xml:space="preserve"> </w:t>
+      </w:r>
+    </w:p>
+    <w:p>
+      <w:pPr>
+        <w:spacing w:before="240" w:line="360" w:lineRule="auto"/>
+        <w:jc w:val="both"/>
+        <w:rPr>
+          <w:rFonts w:ascii="Times New Roman" w:hAnsi="Times New Roman" w:cs="Times New Roman"/>
+          <w:sz w:val="24"/>
+          <w:szCs w:val="24"/>
+        </w:rPr>
+      </w:pPr>
+      <w:r>
+        <w:rPr>
+          <w:rFonts w:ascii="Times New Roman" w:hAnsi="Times New Roman" w:cs="Times New Roman"/>
+          <w:sz w:val="24"/>
+          <w:szCs w:val="24"/>
+        </w:rPr>
+        <w:t xml:space="preserve">In the </w:t>
+      </w:r>
+      <w:r>
+        <w:rPr>
+          <w:rFonts w:ascii="Times New Roman" w:hAnsi="Times New Roman" w:cs="Times New Roman"/>
+          <w:sz w:val="24"/>
+          <w:szCs w:val="24"/>
+        </w:rPr>
+        <w:t>domain</w:t>
+      </w:r>
+      <w:r>
+        <w:rPr>
+          <w:rFonts w:ascii="Times New Roman" w:hAnsi="Times New Roman" w:cs="Times New Roman"/>
+          <w:sz w:val="24"/>
+          <w:szCs w:val="24"/>
+        </w:rPr>
+        <w:t xml:space="preserve"> of autonomous vehicle simulators, </w:t>
+      </w:r>
+      <w:r>
+        <w:rPr>
+          <w:rFonts w:ascii="Times New Roman" w:hAnsi="Times New Roman" w:cs="Times New Roman"/>
+          <w:sz w:val="24"/>
+          <w:szCs w:val="24"/>
+        </w:rPr>
+        <w:t>rendering</w:t>
+      </w:r>
+      <w:r>
+        <w:rPr>
+          <w:rFonts w:ascii="Times New Roman" w:hAnsi="Times New Roman" w:cs="Times New Roman"/>
+          <w:sz w:val="24"/>
+          <w:szCs w:val="24"/>
+        </w:rPr>
+        <w:t xml:space="preserve"> new scenarios and environments is a </w:t>
+      </w:r>
+      <w:r>
+        <w:rPr>
+          <w:rFonts w:ascii="Times New Roman" w:hAnsi="Times New Roman" w:cs="Times New Roman"/>
+          <w:sz w:val="24"/>
+          <w:szCs w:val="24"/>
+        </w:rPr>
+        <w:t>one of its</w:t>
+      </w:r>
+      <w:r>
+        <w:rPr>
+          <w:rFonts w:ascii="Times New Roman" w:hAnsi="Times New Roman" w:cs="Times New Roman"/>
+          <w:sz w:val="24"/>
+          <w:szCs w:val="24"/>
+        </w:rPr>
+        <w:t xml:space="preserve"> objective</w:t>
       </w:r>
       <w:r>
         <w:rPr>
@@ -3437,62 +5011,77 @@
           <w:sz w:val="24"/>
           <w:szCs w:val="24"/>
         </w:rPr>
-        <w:t>ed on Stochasticity:</w:t>
-      </w:r>
-    </w:p>
-    <w:p>
-      <w:pPr>
-        <w:spacing w:after="0" w:line="360" w:lineRule="auto"/>
-        <w:jc w:val="both"/>
-        <w:rPr>
-          <w:rFonts w:ascii="Times New Roman" w:hAnsi="Times New Roman" w:cs="Times New Roman"/>
-          <w:sz w:val="24"/>
-          <w:szCs w:val="24"/>
-        </w:rPr>
-      </w:pPr>
-      <w:r>
-        <w:rPr>
-          <w:rFonts w:ascii="Times New Roman" w:hAnsi="Times New Roman" w:cs="Times New Roman"/>
-          <w:sz w:val="24"/>
-          <w:szCs w:val="24"/>
-        </w:rPr>
-        <w:t>Stochastic Simulation: This type of simulation introduces a controlled amount of randomness within sensible limits in the parameters. It's helpful for studying systems with inherent noise, like analy</w:t>
-      </w:r>
-      <w:r>
-        <w:rPr>
-          <w:rFonts w:ascii="Times New Roman" w:hAnsi="Times New Roman" w:cs="Times New Roman"/>
-          <w:sz w:val="24"/>
-          <w:szCs w:val="24"/>
-        </w:rPr>
-        <w:t>s</w:t>
-      </w:r>
-      <w:r>
-        <w:rPr>
-          <w:rFonts w:ascii="Times New Roman" w:hAnsi="Times New Roman" w:cs="Times New Roman"/>
-          <w:sz w:val="24"/>
-          <w:szCs w:val="24"/>
-        </w:rPr>
-        <w:t>ing daily usage patterns on a social media site.</w:t>
-      </w:r>
-    </w:p>
-    <w:p>
-      <w:pPr>
-        <w:spacing w:line="360" w:lineRule="auto"/>
-        <w:jc w:val="both"/>
-        <w:rPr>
-          <w:rFonts w:ascii="Times New Roman" w:hAnsi="Times New Roman" w:cs="Times New Roman"/>
-          <w:sz w:val="24"/>
-          <w:szCs w:val="24"/>
-        </w:rPr>
-      </w:pPr>
-      <w:r>
-        <w:rPr>
-          <w:rFonts w:ascii="Times New Roman" w:hAnsi="Times New Roman" w:cs="Times New Roman"/>
-          <w:sz w:val="24"/>
-          <w:szCs w:val="24"/>
-        </w:rPr>
-        <w:t>Deterministic Simulation:</w:t>
-      </w:r>
+        <w:t xml:space="preserve">. This feature enhances its suitability for algorithm testing across diverse environments, potentially improving the model’s performance. It’s </w:t>
+      </w:r>
+      <w:r>
+        <w:rPr>
+          <w:rFonts w:ascii="Times New Roman" w:hAnsi="Times New Roman" w:cs="Times New Roman"/>
+          <w:sz w:val="24"/>
+          <w:szCs w:val="24"/>
+        </w:rPr>
+        <w:t>also important</w:t>
+      </w:r>
+      <w:r>
+        <w:rPr>
+          <w:rFonts w:ascii="Times New Roman" w:hAnsi="Times New Roman" w:cs="Times New Roman"/>
+          <w:sz w:val="24"/>
+          <w:szCs w:val="24"/>
+        </w:rPr>
+        <w:t xml:space="preserve"> that these new scenarios closely resemble real-world features while being meaningful and plausible</w:t>
+      </w:r>
+      <w:r>
+        <w:rPr>
+          <w:rFonts w:ascii="Times New Roman" w:hAnsi="Times New Roman" w:cs="Times New Roman"/>
+          <w:sz w:val="24"/>
+          <w:szCs w:val="24"/>
+        </w:rPr>
+        <w:t>.</w:t>
+      </w:r>
+    </w:p>
+    <w:p>
+      <w:pPr>
+        <w:spacing w:before="240" w:line="360" w:lineRule="auto"/>
+        <w:jc w:val="both"/>
+        <w:rPr>
+          <w:rFonts w:ascii="Times New Roman" w:hAnsi="Times New Roman" w:cs="Times New Roman"/>
+          <w:sz w:val="24"/>
+          <w:szCs w:val="24"/>
+        </w:rPr>
+      </w:pPr>
+      <w:r>
+        <w:rPr>
+          <w:rFonts w:ascii="Times New Roman" w:hAnsi="Times New Roman" w:cs="Times New Roman"/>
+          <w:sz w:val="24"/>
+          <w:szCs w:val="24"/>
+        </w:rPr>
+        <w:t xml:space="preserve">Sensors </w:t>
+      </w:r>
+      <w:r>
+        <w:rPr>
+          <w:rFonts w:ascii="Times New Roman" w:hAnsi="Times New Roman" w:cs="Times New Roman"/>
+          <w:sz w:val="24"/>
+          <w:szCs w:val="24"/>
+        </w:rPr>
+        <w:t xml:space="preserve">in Autonomous cars </w:t>
+      </w:r>
+      <w:r>
+        <w:rPr>
+          <w:rFonts w:ascii="Times New Roman" w:hAnsi="Times New Roman" w:cs="Times New Roman"/>
+          <w:sz w:val="24"/>
+          <w:szCs w:val="24"/>
+        </w:rPr>
+        <w:t xml:space="preserve">play </w:t>
+      </w:r>
+      <w:proofErr w:type="gramStart"/>
+      <w:r>
+        <w:rPr>
+          <w:rFonts w:ascii="Times New Roman" w:hAnsi="Times New Roman" w:cs="Times New Roman"/>
+          <w:sz w:val="24"/>
+          <w:szCs w:val="24"/>
+        </w:rPr>
+        <w:t>a</w:t>
+      </w:r>
+      <w:proofErr w:type="gramEnd"/>
       <w:r>
         <w:rPr>
           <w:rFonts w:ascii="Times New Roman" w:hAnsi="Times New Roman" w:cs="Times New Roman"/>
@@ -3507,7 +5096,127 @@
           <w:sz w:val="24"/>
           <w:szCs w:val="24"/>
         </w:rPr>
-        <w:t>These systems operate using deterministic algorithms without any randomness. They're commonly applied in engineering. The outcomes of these simulations remain consistent and reproducible for a specific set of parameters.</w:t>
+        <w:t>important</w:t>
+      </w:r>
+      <w:r>
+        <w:rPr>
+          <w:rFonts w:ascii="Times New Roman" w:hAnsi="Times New Roman" w:cs="Times New Roman"/>
+          <w:sz w:val="24"/>
+          <w:szCs w:val="24"/>
+        </w:rPr>
+        <w:t xml:space="preserve"> role in </w:t>
+      </w:r>
+      <w:r>
+        <w:rPr>
+          <w:rFonts w:ascii="Times New Roman" w:hAnsi="Times New Roman" w:cs="Times New Roman"/>
+          <w:sz w:val="24"/>
+          <w:szCs w:val="24"/>
+        </w:rPr>
+        <w:t>understanding</w:t>
+      </w:r>
+      <w:r>
+        <w:rPr>
+          <w:rFonts w:ascii="Times New Roman" w:hAnsi="Times New Roman" w:cs="Times New Roman"/>
+          <w:sz w:val="24"/>
+          <w:szCs w:val="24"/>
+        </w:rPr>
+        <w:t xml:space="preserve"> the real world</w:t>
+      </w:r>
+      <w:r>
+        <w:rPr>
+          <w:rFonts w:ascii="Times New Roman" w:hAnsi="Times New Roman" w:cs="Times New Roman"/>
+          <w:sz w:val="24"/>
+          <w:szCs w:val="24"/>
+        </w:rPr>
+        <w:t xml:space="preserve"> where the vehicle navigates</w:t>
+      </w:r>
+      <w:r>
+        <w:rPr>
+          <w:rFonts w:ascii="Times New Roman" w:hAnsi="Times New Roman" w:cs="Times New Roman"/>
+          <w:sz w:val="24"/>
+          <w:szCs w:val="24"/>
+        </w:rPr>
+        <w:t>. These vehicles utilize an array of sensors such as cameras, LiDAR, and radar to perceive their surroundings.</w:t>
+      </w:r>
+      <w:r>
+        <w:rPr>
+          <w:rFonts w:ascii="Times New Roman" w:hAnsi="Times New Roman" w:cs="Times New Roman"/>
+          <w:sz w:val="24"/>
+          <w:szCs w:val="24"/>
+        </w:rPr>
+        <w:t xml:space="preserve"> The second part </w:t>
+      </w:r>
+      <w:r>
+        <w:rPr>
+          <w:rFonts w:ascii="Times New Roman" w:hAnsi="Times New Roman" w:cs="Times New Roman"/>
+          <w:sz w:val="24"/>
+          <w:szCs w:val="24"/>
+        </w:rPr>
+        <w:t>of this thesis aims to design and develop a simulator driven by a Generative AI model trained on real-world sensory data.</w:t>
+      </w:r>
+      <w:r>
+        <w:rPr>
+          <w:rFonts w:ascii="Times New Roman" w:hAnsi="Times New Roman" w:cs="Times New Roman"/>
+          <w:sz w:val="24"/>
+          <w:szCs w:val="24"/>
+        </w:rPr>
+        <w:t xml:space="preserve"> </w:t>
+      </w:r>
+      <w:r>
+        <w:rPr>
+          <w:rFonts w:ascii="Times New Roman" w:hAnsi="Times New Roman" w:cs="Times New Roman"/>
+          <w:sz w:val="24"/>
+          <w:szCs w:val="24"/>
+        </w:rPr>
+        <w:t xml:space="preserve">The </w:t>
+      </w:r>
+      <w:r>
+        <w:rPr>
+          <w:rFonts w:ascii="Times New Roman" w:hAnsi="Times New Roman" w:cs="Times New Roman"/>
+          <w:sz w:val="24"/>
+          <w:szCs w:val="24"/>
+        </w:rPr>
+        <w:t>expected</w:t>
+      </w:r>
+      <w:r>
+        <w:rPr>
+          <w:rFonts w:ascii="Times New Roman" w:hAnsi="Times New Roman" w:cs="Times New Roman"/>
+          <w:sz w:val="24"/>
+          <w:szCs w:val="24"/>
+        </w:rPr>
+        <w:t xml:space="preserve"> outcome is the generation of new, meaningful sensory data can effectively </w:t>
+      </w:r>
+      <w:r>
+        <w:rPr>
+          <w:rFonts w:ascii="Times New Roman" w:hAnsi="Times New Roman" w:cs="Times New Roman"/>
+          <w:sz w:val="24"/>
+          <w:szCs w:val="24"/>
+        </w:rPr>
+        <w:t>reproduce</w:t>
+      </w:r>
+      <w:r>
+        <w:rPr>
+          <w:rFonts w:ascii="Times New Roman" w:hAnsi="Times New Roman" w:cs="Times New Roman"/>
+          <w:sz w:val="24"/>
+          <w:szCs w:val="24"/>
+        </w:rPr>
+        <w:t xml:space="preserve"> diverse and realistic environments.</w:t>
+      </w:r>
+      <w:r>
+        <w:rPr>
+          <w:rFonts w:ascii="Times New Roman" w:hAnsi="Times New Roman" w:cs="Times New Roman"/>
+          <w:sz w:val="24"/>
+          <w:szCs w:val="24"/>
+        </w:rPr>
+        <w:t xml:space="preserve"> </w:t>
+      </w:r>
+      <w:r>
+        <w:rPr>
+          <w:rFonts w:ascii="Times New Roman" w:hAnsi="Times New Roman" w:cs="Times New Roman"/>
+          <w:sz w:val="24"/>
+          <w:szCs w:val="24"/>
+        </w:rPr>
+        <w:t>The simulator will operate on discrete time steps, ensuring that the generated data remains relative to preceding time steps.</w:t>
       </w:r>
     </w:p>
     <w:p>
@@ -3520,215 +5229,6 @@
           <w:szCs w:val="24"/>
         </w:rPr>
       </w:pPr>
-      <w:r>
-        <w:rPr>
-          <w:rFonts w:ascii="Times New Roman" w:hAnsi="Times New Roman" w:cs="Times New Roman"/>
-          <w:sz w:val="24"/>
-          <w:szCs w:val="24"/>
-        </w:rPr>
-        <w:t xml:space="preserve">Users can tweak these </w:t>
-      </w:r>
-      <w:r>
-        <w:rPr>
-          <w:rFonts w:ascii="Times New Roman" w:hAnsi="Times New Roman" w:cs="Times New Roman"/>
-          <w:sz w:val="24"/>
-          <w:szCs w:val="24"/>
-        </w:rPr>
-        <w:t>parameters</w:t>
-      </w:r>
-      <w:r>
-        <w:rPr>
-          <w:rFonts w:ascii="Times New Roman" w:hAnsi="Times New Roman" w:cs="Times New Roman"/>
-          <w:sz w:val="24"/>
-          <w:szCs w:val="24"/>
-        </w:rPr>
-        <w:t xml:space="preserve"> to achieve desired outcomes.</w:t>
-      </w:r>
-      <w:r>
-        <w:rPr>
-          <w:rFonts w:ascii="Times New Roman" w:hAnsi="Times New Roman" w:cs="Times New Roman"/>
-          <w:sz w:val="24"/>
-          <w:szCs w:val="24"/>
-        </w:rPr>
-        <w:t xml:space="preserve"> Usually,</w:t>
-      </w:r>
-      <w:r>
-        <w:rPr>
-          <w:rFonts w:ascii="Times New Roman" w:hAnsi="Times New Roman" w:cs="Times New Roman"/>
-          <w:sz w:val="24"/>
-          <w:szCs w:val="24"/>
-        </w:rPr>
-        <w:t xml:space="preserve"> </w:t>
-      </w:r>
-      <w:r>
-        <w:rPr>
-          <w:rFonts w:ascii="Times New Roman" w:hAnsi="Times New Roman" w:cs="Times New Roman"/>
-          <w:sz w:val="24"/>
-          <w:szCs w:val="24"/>
-        </w:rPr>
-        <w:t>s</w:t>
-      </w:r>
-      <w:r>
-        <w:rPr>
-          <w:rFonts w:ascii="Times New Roman" w:hAnsi="Times New Roman" w:cs="Times New Roman"/>
-          <w:sz w:val="24"/>
-          <w:szCs w:val="24"/>
-        </w:rPr>
-        <w:t xml:space="preserve">imulations help </w:t>
-      </w:r>
-      <w:r>
-        <w:rPr>
-          <w:rFonts w:ascii="Times New Roman" w:hAnsi="Times New Roman" w:cs="Times New Roman"/>
-          <w:sz w:val="24"/>
-          <w:szCs w:val="24"/>
-        </w:rPr>
-        <w:t xml:space="preserve">to </w:t>
-      </w:r>
-      <w:r>
-        <w:rPr>
-          <w:rFonts w:ascii="Times New Roman" w:hAnsi="Times New Roman" w:cs="Times New Roman"/>
-          <w:sz w:val="24"/>
-          <w:szCs w:val="24"/>
-        </w:rPr>
-        <w:t xml:space="preserve">find </w:t>
-      </w:r>
-      <w:r>
-        <w:rPr>
-          <w:rFonts w:ascii="Times New Roman" w:hAnsi="Times New Roman" w:cs="Times New Roman"/>
-          <w:sz w:val="24"/>
-          <w:szCs w:val="24"/>
-        </w:rPr>
-        <w:t xml:space="preserve">the </w:t>
-      </w:r>
-      <w:r>
-        <w:rPr>
-          <w:rFonts w:ascii="Times New Roman" w:hAnsi="Times New Roman" w:cs="Times New Roman"/>
-          <w:sz w:val="24"/>
-          <w:szCs w:val="24"/>
-        </w:rPr>
-        <w:t>optimal parameters and</w:t>
-      </w:r>
-      <w:r>
-        <w:rPr>
-          <w:rFonts w:ascii="Times New Roman" w:hAnsi="Times New Roman" w:cs="Times New Roman"/>
-          <w:sz w:val="24"/>
-          <w:szCs w:val="24"/>
-        </w:rPr>
-        <w:t xml:space="preserve"> it</w:t>
-      </w:r>
-      <w:r>
-        <w:rPr>
-          <w:rFonts w:ascii="Times New Roman" w:hAnsi="Times New Roman" w:cs="Times New Roman"/>
-          <w:sz w:val="24"/>
-          <w:szCs w:val="24"/>
-        </w:rPr>
-        <w:t xml:space="preserve"> have diverse applications, </w:t>
-      </w:r>
-      <w:r>
-        <w:rPr>
-          <w:rFonts w:ascii="Times New Roman" w:hAnsi="Times New Roman" w:cs="Times New Roman"/>
-          <w:sz w:val="24"/>
-          <w:szCs w:val="24"/>
-        </w:rPr>
-        <w:t xml:space="preserve">for events </w:t>
-      </w:r>
-      <w:r>
-        <w:rPr>
-          <w:rFonts w:ascii="Times New Roman" w:hAnsi="Times New Roman" w:cs="Times New Roman"/>
-          <w:sz w:val="24"/>
-          <w:szCs w:val="24"/>
-        </w:rPr>
-        <w:t xml:space="preserve">spanning millions of years to nanoseconds. </w:t>
-      </w:r>
-      <w:r>
-        <w:rPr>
-          <w:rFonts w:ascii="Times New Roman" w:hAnsi="Times New Roman" w:cs="Times New Roman"/>
-          <w:sz w:val="24"/>
-          <w:szCs w:val="24"/>
-        </w:rPr>
-        <w:t xml:space="preserve">Simulations play a vital role in result analysis, safety engineering, and design processes. They save </w:t>
-      </w:r>
-      <w:r>
-        <w:rPr>
-          <w:rFonts w:ascii="Times New Roman" w:hAnsi="Times New Roman" w:cs="Times New Roman"/>
-          <w:sz w:val="24"/>
-          <w:szCs w:val="24"/>
-        </w:rPr>
-        <w:t>significant</w:t>
-      </w:r>
-      <w:r>
-        <w:rPr>
-          <w:rFonts w:ascii="Times New Roman" w:hAnsi="Times New Roman" w:cs="Times New Roman"/>
-          <w:sz w:val="24"/>
-          <w:szCs w:val="24"/>
-        </w:rPr>
-        <w:t xml:space="preserve"> time during testing and can enhance the testing outcomes. For instance, testing </w:t>
-      </w:r>
-      <w:r>
-        <w:rPr>
-          <w:rFonts w:ascii="Times New Roman" w:hAnsi="Times New Roman" w:cs="Times New Roman"/>
-          <w:sz w:val="24"/>
-          <w:szCs w:val="24"/>
-        </w:rPr>
-        <w:t xml:space="preserve">the driving of an </w:t>
-      </w:r>
-      <w:r>
-        <w:rPr>
-          <w:rFonts w:ascii="Times New Roman" w:hAnsi="Times New Roman" w:cs="Times New Roman"/>
-          <w:sz w:val="24"/>
-          <w:szCs w:val="24"/>
-        </w:rPr>
-        <w:t xml:space="preserve">autonomous car for 10,000 km in the real world demands a lot of time and resources, whereas using a simulator significantly reduces this timeframe. However, there's often a discrepancy between the real world and simulations, which </w:t>
-      </w:r>
-      <w:r>
-        <w:rPr>
-          <w:rFonts w:ascii="Times New Roman" w:hAnsi="Times New Roman" w:cs="Times New Roman"/>
-          <w:sz w:val="24"/>
-          <w:szCs w:val="24"/>
-        </w:rPr>
-        <w:lastRenderedPageBreak/>
-        <w:t>might lead to errors in analysis.</w:t>
-      </w:r>
-      <w:r>
-        <w:rPr>
-          <w:rFonts w:ascii="Times New Roman" w:hAnsi="Times New Roman" w:cs="Times New Roman"/>
-          <w:sz w:val="24"/>
-          <w:szCs w:val="24"/>
-        </w:rPr>
-        <w:t xml:space="preserve"> </w:t>
-      </w:r>
-      <w:r>
-        <w:rPr>
-          <w:rFonts w:ascii="Times New Roman" w:hAnsi="Times New Roman" w:cs="Times New Roman"/>
-          <w:sz w:val="24"/>
-          <w:szCs w:val="24"/>
-        </w:rPr>
-        <w:t xml:space="preserve">In fields like machine learning and robotics, simulations </w:t>
-      </w:r>
-      <w:r>
-        <w:rPr>
-          <w:rFonts w:ascii="Times New Roman" w:hAnsi="Times New Roman" w:cs="Times New Roman"/>
-          <w:sz w:val="24"/>
-          <w:szCs w:val="24"/>
-        </w:rPr>
-        <w:t>contribute a crucial role. One of the three paradigm of Machine learning is reinforcement learning where a</w:t>
-      </w:r>
-      <w:r>
-        <w:rPr>
-          <w:rFonts w:ascii="Times New Roman" w:hAnsi="Times New Roman" w:cs="Times New Roman"/>
-          <w:sz w:val="24"/>
-          <w:szCs w:val="24"/>
-        </w:rPr>
-        <w:t xml:space="preserve"> virtual agent within a simulator takes diverse actions under various conditions and learns from the feedback provided. </w:t>
-      </w:r>
-      <w:r>
-        <w:rPr>
-          <w:rFonts w:ascii="Times New Roman" w:hAnsi="Times New Roman" w:cs="Times New Roman"/>
-          <w:sz w:val="24"/>
-          <w:szCs w:val="24"/>
-        </w:rPr>
-        <w:t>In robotics, algorithm which drives the robots are trained using simulation for tasks like localization, pick and place, faulty detection…</w:t>
-      </w:r>
     </w:p>
     <w:p>
       <w:pPr>
@@ -4340,7 +5840,7 @@
   <w:style w:type="paragraph" w:default="1" w:styleId="Normal">
     <w:name w:val="Normal"/>
     <w:qFormat/>
-    <w:rsid w:val="0037246E"/>
+    <w:rsid w:val="0006557C"/>
   </w:style>
   <w:style w:type="character" w:default="1" w:styleId="DefaultParagraphFont">
     <w:name w:val="Default Paragraph Font"/>
@@ -4695,4 +6195,16 @@
     </a:ext>
   </a:extLst>
 </a:theme>
+</file>
+
+<file path=customXml/item1.xml><?xml version="1.0" encoding="utf-8"?>
+<b:Sources xmlns:b="http://schemas.openxmlformats.org/officeDocument/2006/bibliography" xmlns="http://schemas.openxmlformats.org/officeDocument/2006/bibliography" SelectedStyle="\APASixthEditionOfficeOnline.xsl" StyleName="APA" Version="6"/>
+</file>
+
+<file path=customXml/itemProps1.xml><?xml version="1.0" encoding="utf-8"?>
+<ds:datastoreItem xmlns:ds="http://schemas.openxmlformats.org/officeDocument/2006/customXml" ds:itemID="{FD766233-CFAF-4659-A859-8C0F5B331A7B}">
+  <ds:schemaRefs>
+    <ds:schemaRef ds:uri="http://schemas.openxmlformats.org/officeDocument/2006/bibliography"/>
+  </ds:schemaRefs>
+</ds:datastoreItem>
 </file>
</xml_diff>